<commit_message>
+ Added to Transition Document
</commit_message>
<xml_diff>
--- a/dashboard/ERP Dashboard Documentation.docx
+++ b/dashboard/ERP Dashboard Documentation.docx
@@ -319,8 +319,766 @@
           <w:szCs w:val="36"/>
         </w:rPr>
         <w:lastRenderedPageBreak/>
+        <w:t>Table of Content</w:t>
+      </w:r>
+    </w:p>
+    <w:p>
+      <w:pPr>
+        <w:pStyle w:val="ListParagraph"/>
+        <w:numPr>
+          <w:ilvl w:val="0"/>
+          <w:numId w:val="4"/>
+        </w:numPr>
+        <w:rPr>
+          <w:rFonts w:ascii="Times New Roman" w:hAnsi="Times New Roman" w:cs="Times New Roman"/>
+          <w:sz w:val="24"/>
+          <w:szCs w:val="36"/>
+        </w:rPr>
+      </w:pPr>
+      <w:r>
+        <w:rPr>
+          <w:rFonts w:ascii="Times New Roman" w:hAnsi="Times New Roman" w:cs="Times New Roman"/>
+          <w:sz w:val="24"/>
+          <w:szCs w:val="36"/>
+        </w:rPr>
         <w:t>Project Description</w:t>
       </w:r>
+      <w:r>
+        <w:rPr>
+          <w:rFonts w:ascii="Times New Roman" w:hAnsi="Times New Roman" w:cs="Times New Roman"/>
+          <w:sz w:val="24"/>
+          <w:szCs w:val="36"/>
+        </w:rPr>
+        <w:t xml:space="preserve"> </w:t>
+      </w:r>
+      <w:r>
+        <w:rPr>
+          <w:rFonts w:ascii="Times New Roman" w:hAnsi="Times New Roman" w:cs="Times New Roman"/>
+          <w:sz w:val="24"/>
+          <w:szCs w:val="36"/>
+        </w:rPr>
+        <w:t>-------------------------------------------------------------------------------------</w:t>
+      </w:r>
+      <w:r>
+        <w:rPr>
+          <w:rFonts w:ascii="Times New Roman" w:hAnsi="Times New Roman" w:cs="Times New Roman"/>
+          <w:sz w:val="24"/>
+          <w:szCs w:val="36"/>
+        </w:rPr>
+        <w:t xml:space="preserve">- </w:t>
+      </w:r>
+      <w:r>
+        <w:rPr>
+          <w:rFonts w:ascii="Times New Roman" w:hAnsi="Times New Roman" w:cs="Times New Roman"/>
+          <w:sz w:val="24"/>
+          <w:szCs w:val="36"/>
+        </w:rPr>
+        <w:t>3</w:t>
+      </w:r>
+    </w:p>
+    <w:p>
+      <w:pPr>
+        <w:pStyle w:val="ListParagraph"/>
+        <w:numPr>
+          <w:ilvl w:val="1"/>
+          <w:numId w:val="4"/>
+        </w:numPr>
+        <w:rPr>
+          <w:rFonts w:ascii="Times New Roman" w:hAnsi="Times New Roman" w:cs="Times New Roman"/>
+          <w:sz w:val="24"/>
+          <w:szCs w:val="36"/>
+        </w:rPr>
+      </w:pPr>
+      <w:r>
+        <w:rPr>
+          <w:rFonts w:ascii="Times New Roman" w:hAnsi="Times New Roman" w:cs="Times New Roman"/>
+          <w:sz w:val="24"/>
+          <w:szCs w:val="36"/>
+        </w:rPr>
+        <w:t xml:space="preserve">What is </w:t>
+      </w:r>
+      <w:r>
+        <w:rPr>
+          <w:rFonts w:ascii="Times New Roman" w:hAnsi="Times New Roman" w:cs="Times New Roman"/>
+          <w:sz w:val="24"/>
+          <w:szCs w:val="36"/>
+        </w:rPr>
+        <w:t>Digital Signage?</w:t>
+      </w:r>
+      <w:r>
+        <w:rPr>
+          <w:rFonts w:ascii="Times New Roman" w:hAnsi="Times New Roman" w:cs="Times New Roman"/>
+          <w:sz w:val="24"/>
+          <w:szCs w:val="36"/>
+        </w:rPr>
+        <w:t xml:space="preserve"> -------------------------------</w:t>
+      </w:r>
+      <w:r>
+        <w:rPr>
+          <w:rFonts w:ascii="Times New Roman" w:hAnsi="Times New Roman" w:cs="Times New Roman"/>
+          <w:sz w:val="24"/>
+          <w:szCs w:val="36"/>
+        </w:rPr>
+        <w:t>----------------------</w:t>
+      </w:r>
+      <w:r>
+        <w:rPr>
+          <w:rFonts w:ascii="Times New Roman" w:hAnsi="Times New Roman" w:cs="Times New Roman"/>
+          <w:sz w:val="24"/>
+          <w:szCs w:val="36"/>
+        </w:rPr>
+        <w:t>-----3</w:t>
+      </w:r>
+    </w:p>
+    <w:p>
+      <w:pPr>
+        <w:pStyle w:val="ListParagraph"/>
+        <w:numPr>
+          <w:ilvl w:val="1"/>
+          <w:numId w:val="4"/>
+        </w:numPr>
+        <w:rPr>
+          <w:rFonts w:ascii="Times New Roman" w:hAnsi="Times New Roman" w:cs="Times New Roman"/>
+          <w:sz w:val="24"/>
+          <w:szCs w:val="36"/>
+        </w:rPr>
+      </w:pPr>
+      <w:r>
+        <w:rPr>
+          <w:rFonts w:ascii="Times New Roman" w:hAnsi="Times New Roman" w:cs="Times New Roman"/>
+          <w:sz w:val="24"/>
+          <w:szCs w:val="36"/>
+        </w:rPr>
+        <w:t>Two Templates</w:t>
+      </w:r>
+      <w:r>
+        <w:rPr>
+          <w:rFonts w:ascii="Times New Roman" w:hAnsi="Times New Roman" w:cs="Times New Roman"/>
+          <w:sz w:val="24"/>
+          <w:szCs w:val="36"/>
+        </w:rPr>
+        <w:t xml:space="preserve"> ----------------------------------------</w:t>
+      </w:r>
+      <w:r>
+        <w:rPr>
+          <w:rFonts w:ascii="Times New Roman" w:hAnsi="Times New Roman" w:cs="Times New Roman"/>
+          <w:sz w:val="24"/>
+          <w:szCs w:val="36"/>
+        </w:rPr>
+        <w:t>----------------------</w:t>
+      </w:r>
+      <w:r>
+        <w:rPr>
+          <w:rFonts w:ascii="Times New Roman" w:hAnsi="Times New Roman" w:cs="Times New Roman"/>
+          <w:sz w:val="24"/>
+          <w:szCs w:val="36"/>
+        </w:rPr>
+        <w:t>------- 3-4</w:t>
+      </w:r>
+    </w:p>
+    <w:p>
+      <w:pPr>
+        <w:pStyle w:val="ListParagraph"/>
+        <w:numPr>
+          <w:ilvl w:val="0"/>
+          <w:numId w:val="4"/>
+        </w:numPr>
+        <w:rPr>
+          <w:rFonts w:ascii="Times New Roman" w:hAnsi="Times New Roman" w:cs="Times New Roman"/>
+          <w:sz w:val="24"/>
+          <w:szCs w:val="36"/>
+        </w:rPr>
+      </w:pPr>
+      <w:r>
+        <w:rPr>
+          <w:rFonts w:ascii="Times New Roman" w:hAnsi="Times New Roman" w:cs="Times New Roman"/>
+          <w:sz w:val="24"/>
+          <w:szCs w:val="36"/>
+        </w:rPr>
+        <w:t>Content Breakdown</w:t>
+      </w:r>
+      <w:r>
+        <w:rPr>
+          <w:rFonts w:ascii="Times New Roman" w:hAnsi="Times New Roman" w:cs="Times New Roman"/>
+          <w:sz w:val="24"/>
+          <w:szCs w:val="36"/>
+        </w:rPr>
+        <w:t xml:space="preserve"> ------------------------------------------------------------------------------------- 5</w:t>
+      </w:r>
+    </w:p>
+    <w:p>
+      <w:pPr>
+        <w:pStyle w:val="ListParagraph"/>
+        <w:numPr>
+          <w:ilvl w:val="1"/>
+          <w:numId w:val="4"/>
+        </w:numPr>
+        <w:rPr>
+          <w:rFonts w:ascii="Times New Roman" w:hAnsi="Times New Roman" w:cs="Times New Roman"/>
+          <w:sz w:val="24"/>
+          <w:szCs w:val="36"/>
+        </w:rPr>
+      </w:pPr>
+      <w:r>
+        <w:rPr>
+          <w:rFonts w:ascii="Times New Roman" w:hAnsi="Times New Roman" w:cs="Times New Roman"/>
+          <w:sz w:val="24"/>
+          <w:szCs w:val="36"/>
+        </w:rPr>
+        <w:t>Template Differences</w:t>
+      </w:r>
+      <w:r>
+        <w:rPr>
+          <w:rFonts w:ascii="Times New Roman" w:hAnsi="Times New Roman" w:cs="Times New Roman"/>
+          <w:sz w:val="24"/>
+          <w:szCs w:val="36"/>
+        </w:rPr>
+        <w:t xml:space="preserve"> ----------------------------</w:t>
+      </w:r>
+      <w:r>
+        <w:rPr>
+          <w:rFonts w:ascii="Times New Roman" w:hAnsi="Times New Roman" w:cs="Times New Roman"/>
+          <w:sz w:val="24"/>
+          <w:szCs w:val="36"/>
+        </w:rPr>
+        <w:t>-----------------------------</w:t>
+      </w:r>
+      <w:r>
+        <w:rPr>
+          <w:rFonts w:ascii="Times New Roman" w:hAnsi="Times New Roman" w:cs="Times New Roman"/>
+          <w:sz w:val="24"/>
+          <w:szCs w:val="36"/>
+        </w:rPr>
+        <w:t>--</w:t>
+      </w:r>
+      <w:r>
+        <w:rPr>
+          <w:rFonts w:ascii="Times New Roman" w:hAnsi="Times New Roman" w:cs="Times New Roman"/>
+          <w:sz w:val="24"/>
+          <w:szCs w:val="36"/>
+        </w:rPr>
+        <w:t>-</w:t>
+      </w:r>
+      <w:r>
+        <w:rPr>
+          <w:rFonts w:ascii="Times New Roman" w:hAnsi="Times New Roman" w:cs="Times New Roman"/>
+          <w:sz w:val="24"/>
+          <w:szCs w:val="36"/>
+        </w:rPr>
+        <w:t xml:space="preserve">-- </w:t>
+      </w:r>
+      <w:r>
+        <w:rPr>
+          <w:rFonts w:ascii="Times New Roman" w:hAnsi="Times New Roman" w:cs="Times New Roman"/>
+          <w:sz w:val="24"/>
+          <w:szCs w:val="36"/>
+        </w:rPr>
+        <w:t>5</w:t>
+      </w:r>
+    </w:p>
+    <w:p>
+      <w:pPr>
+        <w:pStyle w:val="ListParagraph"/>
+        <w:numPr>
+          <w:ilvl w:val="1"/>
+          <w:numId w:val="4"/>
+        </w:numPr>
+        <w:rPr>
+          <w:rFonts w:ascii="Times New Roman" w:hAnsi="Times New Roman" w:cs="Times New Roman"/>
+          <w:sz w:val="24"/>
+          <w:szCs w:val="24"/>
+        </w:rPr>
+      </w:pPr>
+      <w:r>
+        <w:rPr>
+          <w:rFonts w:ascii="Times New Roman" w:hAnsi="Times New Roman" w:cs="Times New Roman"/>
+          <w:sz w:val="24"/>
+          <w:szCs w:val="24"/>
+        </w:rPr>
+        <w:t>Outlook Calendar</w:t>
+      </w:r>
+      <w:r>
+        <w:rPr>
+          <w:rFonts w:ascii="Times New Roman" w:hAnsi="Times New Roman" w:cs="Times New Roman"/>
+          <w:sz w:val="24"/>
+          <w:szCs w:val="24"/>
+        </w:rPr>
+        <w:t xml:space="preserve"> ---------------------------------</w:t>
+      </w:r>
+      <w:r>
+        <w:rPr>
+          <w:rFonts w:ascii="Times New Roman" w:hAnsi="Times New Roman" w:cs="Times New Roman"/>
+          <w:sz w:val="24"/>
+          <w:szCs w:val="24"/>
+        </w:rPr>
+        <w:t>----------------------</w:t>
+      </w:r>
+      <w:r>
+        <w:rPr>
+          <w:rFonts w:ascii="Times New Roman" w:hAnsi="Times New Roman" w:cs="Times New Roman"/>
+          <w:sz w:val="24"/>
+          <w:szCs w:val="24"/>
+        </w:rPr>
+        <w:t>-----------</w:t>
+      </w:r>
+      <w:r>
+        <w:rPr>
+          <w:rFonts w:ascii="Times New Roman" w:hAnsi="Times New Roman" w:cs="Times New Roman"/>
+          <w:sz w:val="24"/>
+          <w:szCs w:val="24"/>
+        </w:rPr>
+        <w:t>-</w:t>
+      </w:r>
+      <w:r>
+        <w:rPr>
+          <w:rFonts w:ascii="Times New Roman" w:hAnsi="Times New Roman" w:cs="Times New Roman"/>
+          <w:sz w:val="24"/>
+          <w:szCs w:val="24"/>
+        </w:rPr>
+        <w:t xml:space="preserve"> 5-6</w:t>
+      </w:r>
+    </w:p>
+    <w:p>
+      <w:pPr>
+        <w:pStyle w:val="ListParagraph"/>
+        <w:numPr>
+          <w:ilvl w:val="1"/>
+          <w:numId w:val="4"/>
+        </w:numPr>
+        <w:rPr>
+          <w:rFonts w:ascii="Times New Roman" w:hAnsi="Times New Roman" w:cs="Times New Roman"/>
+          <w:sz w:val="24"/>
+          <w:szCs w:val="24"/>
+        </w:rPr>
+      </w:pPr>
+      <w:r>
+        <w:rPr>
+          <w:rFonts w:ascii="Times New Roman" w:hAnsi="Times New Roman" w:cs="Times New Roman"/>
+          <w:sz w:val="24"/>
+          <w:szCs w:val="24"/>
+        </w:rPr>
+        <w:t>P</w:t>
+      </w:r>
+      <w:r>
+        <w:rPr>
+          <w:rFonts w:ascii="Times New Roman" w:hAnsi="Times New Roman" w:cs="Times New Roman"/>
+          <w:sz w:val="24"/>
+          <w:szCs w:val="24"/>
+        </w:rPr>
+        <w:t xml:space="preserve">hoto </w:t>
+      </w:r>
+      <w:r>
+        <w:rPr>
+          <w:rFonts w:ascii="Times New Roman" w:hAnsi="Times New Roman" w:cs="Times New Roman"/>
+          <w:sz w:val="24"/>
+          <w:szCs w:val="24"/>
+        </w:rPr>
+        <w:t>G</w:t>
+      </w:r>
+      <w:r>
+        <w:rPr>
+          <w:rFonts w:ascii="Times New Roman" w:hAnsi="Times New Roman" w:cs="Times New Roman"/>
+          <w:sz w:val="24"/>
+          <w:szCs w:val="24"/>
+        </w:rPr>
+        <w:t>aller</w:t>
+      </w:r>
+      <w:r>
+        <w:rPr>
+          <w:rFonts w:ascii="Times New Roman" w:hAnsi="Times New Roman" w:cs="Times New Roman"/>
+          <w:sz w:val="24"/>
+          <w:szCs w:val="24"/>
+        </w:rPr>
+        <w:t>ies</w:t>
+      </w:r>
+      <w:r>
+        <w:rPr>
+          <w:rFonts w:ascii="Times New Roman" w:hAnsi="Times New Roman" w:cs="Times New Roman"/>
+          <w:sz w:val="24"/>
+          <w:szCs w:val="24"/>
+        </w:rPr>
+        <w:t xml:space="preserve"> </w:t>
+      </w:r>
+      <w:r>
+        <w:rPr>
+          <w:rFonts w:ascii="Times New Roman" w:hAnsi="Times New Roman" w:cs="Times New Roman"/>
+          <w:sz w:val="24"/>
+          <w:szCs w:val="24"/>
+        </w:rPr>
+        <w:t>---------------------------</w:t>
+      </w:r>
+      <w:r>
+        <w:rPr>
+          <w:rFonts w:ascii="Times New Roman" w:hAnsi="Times New Roman" w:cs="Times New Roman"/>
+          <w:sz w:val="24"/>
+          <w:szCs w:val="24"/>
+        </w:rPr>
+        <w:t>-----------------</w:t>
+      </w:r>
+      <w:r>
+        <w:rPr>
+          <w:rFonts w:ascii="Times New Roman" w:hAnsi="Times New Roman" w:cs="Times New Roman"/>
+          <w:sz w:val="24"/>
+          <w:szCs w:val="24"/>
+        </w:rPr>
+        <w:t>----------------------</w:t>
+      </w:r>
+      <w:r>
+        <w:rPr>
+          <w:rFonts w:ascii="Times New Roman" w:hAnsi="Times New Roman" w:cs="Times New Roman"/>
+          <w:sz w:val="24"/>
+          <w:szCs w:val="24"/>
+        </w:rPr>
+        <w:t>---- 6</w:t>
+      </w:r>
+      <w:r>
+        <w:rPr>
+          <w:rFonts w:ascii="Times New Roman" w:hAnsi="Times New Roman" w:cs="Times New Roman"/>
+          <w:sz w:val="24"/>
+          <w:szCs w:val="24"/>
+        </w:rPr>
+        <w:t>-7</w:t>
+      </w:r>
+    </w:p>
+    <w:p>
+      <w:pPr>
+        <w:pStyle w:val="ListParagraph"/>
+        <w:numPr>
+          <w:ilvl w:val="1"/>
+          <w:numId w:val="4"/>
+        </w:numPr>
+        <w:rPr>
+          <w:rFonts w:ascii="Times New Roman" w:hAnsi="Times New Roman" w:cs="Times New Roman"/>
+          <w:sz w:val="24"/>
+          <w:szCs w:val="24"/>
+        </w:rPr>
+      </w:pPr>
+      <w:r>
+        <w:rPr>
+          <w:rFonts w:ascii="Times New Roman" w:hAnsi="Times New Roman" w:cs="Times New Roman"/>
+          <w:sz w:val="24"/>
+          <w:szCs w:val="24"/>
+        </w:rPr>
+        <w:t>T</w:t>
+      </w:r>
+      <w:r>
+        <w:rPr>
+          <w:rFonts w:ascii="Times New Roman" w:hAnsi="Times New Roman" w:cs="Times New Roman"/>
+          <w:sz w:val="24"/>
+          <w:szCs w:val="24"/>
+        </w:rPr>
+        <w:t xml:space="preserve">ext </w:t>
+      </w:r>
+      <w:r>
+        <w:rPr>
+          <w:rFonts w:ascii="Times New Roman" w:hAnsi="Times New Roman" w:cs="Times New Roman"/>
+          <w:sz w:val="24"/>
+          <w:szCs w:val="24"/>
+        </w:rPr>
+        <w:t>A</w:t>
+      </w:r>
+      <w:r>
+        <w:rPr>
+          <w:rFonts w:ascii="Times New Roman" w:hAnsi="Times New Roman" w:cs="Times New Roman"/>
+          <w:sz w:val="24"/>
+          <w:szCs w:val="24"/>
+        </w:rPr>
+        <w:t>nnouncements</w:t>
+      </w:r>
+      <w:r>
+        <w:rPr>
+          <w:rFonts w:ascii="Times New Roman" w:hAnsi="Times New Roman" w:cs="Times New Roman"/>
+          <w:sz w:val="24"/>
+          <w:szCs w:val="24"/>
+        </w:rPr>
+        <w:t xml:space="preserve"> </w:t>
+      </w:r>
+      <w:r>
+        <w:rPr>
+          <w:rFonts w:ascii="Times New Roman" w:hAnsi="Times New Roman" w:cs="Times New Roman"/>
+          <w:sz w:val="24"/>
+          <w:szCs w:val="24"/>
+        </w:rPr>
+        <w:t>----------------------------------</w:t>
+      </w:r>
+      <w:r>
+        <w:rPr>
+          <w:rFonts w:ascii="Times New Roman" w:hAnsi="Times New Roman" w:cs="Times New Roman"/>
+          <w:sz w:val="24"/>
+          <w:szCs w:val="24"/>
+        </w:rPr>
+        <w:t>----------------------</w:t>
+      </w:r>
+      <w:r>
+        <w:rPr>
+          <w:rFonts w:ascii="Times New Roman" w:hAnsi="Times New Roman" w:cs="Times New Roman"/>
+          <w:sz w:val="24"/>
+          <w:szCs w:val="24"/>
+        </w:rPr>
+        <w:t>-----</w:t>
+      </w:r>
+      <w:r>
+        <w:rPr>
+          <w:rFonts w:ascii="Times New Roman" w:hAnsi="Times New Roman" w:cs="Times New Roman"/>
+          <w:sz w:val="24"/>
+          <w:szCs w:val="24"/>
+        </w:rPr>
+        <w:t>-</w:t>
+      </w:r>
+      <w:r>
+        <w:rPr>
+          <w:rFonts w:ascii="Times New Roman" w:hAnsi="Times New Roman" w:cs="Times New Roman"/>
+          <w:sz w:val="24"/>
+          <w:szCs w:val="24"/>
+        </w:rPr>
+        <w:t>-</w:t>
+      </w:r>
+      <w:r>
+        <w:rPr>
+          <w:rFonts w:ascii="Times New Roman" w:hAnsi="Times New Roman" w:cs="Times New Roman"/>
+          <w:sz w:val="24"/>
+          <w:szCs w:val="24"/>
+        </w:rPr>
+        <w:t xml:space="preserve"> 7</w:t>
+      </w:r>
+    </w:p>
+    <w:p>
+      <w:pPr>
+        <w:pStyle w:val="ListParagraph"/>
+        <w:numPr>
+          <w:ilvl w:val="1"/>
+          <w:numId w:val="4"/>
+        </w:numPr>
+        <w:rPr>
+          <w:rFonts w:ascii="Times New Roman" w:hAnsi="Times New Roman" w:cs="Times New Roman"/>
+          <w:sz w:val="24"/>
+          <w:szCs w:val="24"/>
+        </w:rPr>
+      </w:pPr>
+      <w:r>
+        <w:rPr>
+          <w:rFonts w:ascii="Times New Roman" w:hAnsi="Times New Roman" w:cs="Times New Roman"/>
+          <w:sz w:val="24"/>
+          <w:szCs w:val="24"/>
+        </w:rPr>
+        <w:t>D</w:t>
+      </w:r>
+      <w:r>
+        <w:rPr>
+          <w:rFonts w:ascii="Times New Roman" w:hAnsi="Times New Roman" w:cs="Times New Roman"/>
+          <w:sz w:val="24"/>
+          <w:szCs w:val="24"/>
+        </w:rPr>
+        <w:t xml:space="preserve">ay and </w:t>
+      </w:r>
+      <w:r>
+        <w:rPr>
+          <w:rFonts w:ascii="Times New Roman" w:hAnsi="Times New Roman" w:cs="Times New Roman"/>
+          <w:sz w:val="24"/>
+          <w:szCs w:val="24"/>
+        </w:rPr>
+        <w:t>T</w:t>
+      </w:r>
+      <w:r>
+        <w:rPr>
+          <w:rFonts w:ascii="Times New Roman" w:hAnsi="Times New Roman" w:cs="Times New Roman"/>
+          <w:sz w:val="24"/>
+          <w:szCs w:val="24"/>
+        </w:rPr>
+        <w:t>ime</w:t>
+      </w:r>
+      <w:r>
+        <w:rPr>
+          <w:rFonts w:ascii="Times New Roman" w:hAnsi="Times New Roman" w:cs="Times New Roman"/>
+          <w:sz w:val="24"/>
+          <w:szCs w:val="24"/>
+        </w:rPr>
+        <w:t xml:space="preserve"> ----------------------------------------------------------------------- 7-8</w:t>
+      </w:r>
+    </w:p>
+    <w:p>
+      <w:pPr>
+        <w:pStyle w:val="ListParagraph"/>
+        <w:numPr>
+          <w:ilvl w:val="1"/>
+          <w:numId w:val="4"/>
+        </w:numPr>
+        <w:rPr>
+          <w:rFonts w:ascii="Times New Roman" w:hAnsi="Times New Roman" w:cs="Times New Roman"/>
+          <w:sz w:val="24"/>
+          <w:szCs w:val="24"/>
+        </w:rPr>
+      </w:pPr>
+      <w:r>
+        <w:rPr>
+          <w:rFonts w:ascii="Times New Roman" w:hAnsi="Times New Roman" w:cs="Times New Roman"/>
+          <w:sz w:val="24"/>
+          <w:szCs w:val="24"/>
+        </w:rPr>
+        <w:t>W</w:t>
+      </w:r>
+      <w:r>
+        <w:rPr>
+          <w:rFonts w:ascii="Times New Roman" w:hAnsi="Times New Roman" w:cs="Times New Roman"/>
+          <w:sz w:val="24"/>
+          <w:szCs w:val="24"/>
+        </w:rPr>
+        <w:t xml:space="preserve">eekly </w:t>
+      </w:r>
+      <w:r>
+        <w:rPr>
+          <w:rFonts w:ascii="Times New Roman" w:hAnsi="Times New Roman" w:cs="Times New Roman"/>
+          <w:sz w:val="24"/>
+          <w:szCs w:val="24"/>
+        </w:rPr>
+        <w:t>W</w:t>
+      </w:r>
+      <w:r>
+        <w:rPr>
+          <w:rFonts w:ascii="Times New Roman" w:hAnsi="Times New Roman" w:cs="Times New Roman"/>
+          <w:sz w:val="24"/>
+          <w:szCs w:val="24"/>
+        </w:rPr>
+        <w:t>eather</w:t>
+      </w:r>
+      <w:r>
+        <w:rPr>
+          <w:rFonts w:ascii="Times New Roman" w:hAnsi="Times New Roman" w:cs="Times New Roman"/>
+          <w:sz w:val="24"/>
+          <w:szCs w:val="24"/>
+        </w:rPr>
+        <w:t xml:space="preserve"> -------------------------------------------------------------------- 8</w:t>
+      </w:r>
+    </w:p>
+    <w:p>
+      <w:pPr>
+        <w:pStyle w:val="ListParagraph"/>
+        <w:numPr>
+          <w:ilvl w:val="0"/>
+          <w:numId w:val="4"/>
+        </w:numPr>
+        <w:rPr>
+          <w:rFonts w:ascii="Times New Roman" w:hAnsi="Times New Roman" w:cs="Times New Roman"/>
+          <w:sz w:val="24"/>
+          <w:szCs w:val="24"/>
+        </w:rPr>
+      </w:pPr>
+      <w:r>
+        <w:rPr>
+          <w:rFonts w:ascii="Times New Roman" w:hAnsi="Times New Roman" w:cs="Times New Roman"/>
+          <w:sz w:val="24"/>
+          <w:szCs w:val="24"/>
+        </w:rPr>
+        <w:t>Code ----------------------------------------------------------------------------------------------------- 9</w:t>
+      </w:r>
+    </w:p>
+    <w:p>
+      <w:pPr>
+        <w:pStyle w:val="ListParagraph"/>
+        <w:numPr>
+          <w:ilvl w:val="1"/>
+          <w:numId w:val="4"/>
+        </w:numPr>
+        <w:rPr>
+          <w:rFonts w:ascii="Times New Roman" w:hAnsi="Times New Roman" w:cs="Times New Roman"/>
+          <w:sz w:val="24"/>
+          <w:szCs w:val="24"/>
+        </w:rPr>
+      </w:pPr>
+      <w:r>
+        <w:rPr>
+          <w:rFonts w:ascii="Times New Roman" w:hAnsi="Times New Roman" w:cs="Times New Roman"/>
+          <w:sz w:val="24"/>
+          <w:szCs w:val="24"/>
+        </w:rPr>
+        <w:t>Files ---------------------------------------------------------------------------------- 9</w:t>
+      </w:r>
+      <w:bookmarkStart w:id="0" w:name="_GoBack"/>
+      <w:bookmarkEnd w:id="0"/>
+    </w:p>
+    <w:p>
+      <w:pPr>
+        <w:pStyle w:val="ListParagraph"/>
+        <w:numPr>
+          <w:ilvl w:val="0"/>
+          <w:numId w:val="4"/>
+        </w:numPr>
+        <w:rPr>
+          <w:rFonts w:ascii="Times New Roman" w:hAnsi="Times New Roman" w:cs="Times New Roman"/>
+          <w:sz w:val="24"/>
+          <w:szCs w:val="24"/>
+        </w:rPr>
+      </w:pPr>
+      <w:r>
+        <w:rPr>
+          <w:rFonts w:ascii="Times New Roman" w:hAnsi="Times New Roman" w:cs="Times New Roman"/>
+          <w:sz w:val="24"/>
+          <w:szCs w:val="24"/>
+        </w:rPr>
+        <w:t>Repository</w:t>
+      </w:r>
+      <w:r>
+        <w:rPr>
+          <w:rFonts w:ascii="Times New Roman" w:hAnsi="Times New Roman" w:cs="Times New Roman"/>
+          <w:sz w:val="24"/>
+          <w:szCs w:val="24"/>
+        </w:rPr>
+        <w:t xml:space="preserve"> ---------------------------------------------------------------------------------------------- </w:t>
+      </w:r>
+      <w:r>
+        <w:rPr>
+          <w:rFonts w:ascii="Times New Roman" w:hAnsi="Times New Roman" w:cs="Times New Roman"/>
+          <w:sz w:val="24"/>
+          <w:szCs w:val="24"/>
+        </w:rPr>
+        <w:t>10</w:t>
+      </w:r>
+    </w:p>
+    <w:p>
+      <w:pPr>
+        <w:rPr>
+          <w:rFonts w:ascii="Times New Roman" w:hAnsi="Times New Roman" w:cs="Times New Roman"/>
+          <w:b/>
+          <w:sz w:val="36"/>
+          <w:szCs w:val="36"/>
+          <w:highlight w:val="lightGray"/>
+        </w:rPr>
+      </w:pPr>
+      <w:r>
+        <w:rPr>
+          <w:rFonts w:ascii="Times New Roman" w:hAnsi="Times New Roman" w:cs="Times New Roman"/>
+          <w:b/>
+          <w:sz w:val="36"/>
+          <w:szCs w:val="36"/>
+          <w:highlight w:val="lightGray"/>
+        </w:rPr>
+        <w:br w:type="page"/>
+      </w:r>
+    </w:p>
+    <w:p>
+      <w:pPr>
+        <w:pStyle w:val="ListParagraph"/>
+        <w:numPr>
+          <w:ilvl w:val="0"/>
+          <w:numId w:val="7"/>
+        </w:numPr>
+        <w:rPr>
+          <w:rFonts w:ascii="Times New Roman" w:hAnsi="Times New Roman" w:cs="Times New Roman"/>
+          <w:b/>
+          <w:sz w:val="36"/>
+          <w:szCs w:val="36"/>
+        </w:rPr>
+      </w:pPr>
+      <w:r>
+        <w:rPr>
+          <w:rFonts w:ascii="Times New Roman" w:hAnsi="Times New Roman" w:cs="Times New Roman"/>
+          <w:b/>
+          <w:sz w:val="36"/>
+          <w:szCs w:val="36"/>
+        </w:rPr>
+        <w:lastRenderedPageBreak/>
+        <w:t>Project Description</w:t>
+      </w:r>
     </w:p>
     <w:p>
       <w:pPr>
@@ -384,15 +1142,33 @@
           <w:sz w:val="24"/>
           <w:szCs w:val="24"/>
         </w:rPr>
-        <w:t xml:space="preserve"> among other information such as the date and time, the current weather, and photos</w:t>
-      </w:r>
-      <w:r>
-        <w:rPr>
-          <w:rFonts w:ascii="Times New Roman" w:hAnsi="Times New Roman" w:cs="Times New Roman"/>
-          <w:sz w:val="24"/>
-          <w:szCs w:val="24"/>
-        </w:rPr>
-        <w:t xml:space="preserve">. </w:t>
+        <w:t xml:space="preserve"> among other information such as the date and time, the current weather, and </w:t>
+      </w:r>
+      <w:proofErr w:type="gramStart"/>
+      <w:r>
+        <w:rPr>
+          <w:rFonts w:ascii="Times New Roman" w:hAnsi="Times New Roman" w:cs="Times New Roman"/>
+          <w:sz w:val="24"/>
+          <w:szCs w:val="24"/>
+        </w:rPr>
+        <w:t>photos</w:t>
+      </w:r>
+      <w:r>
+        <w:rPr>
+          <w:rFonts w:ascii="Times New Roman" w:hAnsi="Times New Roman" w:cs="Times New Roman"/>
+          <w:sz w:val="24"/>
+          <w:szCs w:val="24"/>
+        </w:rPr>
+        <w:t>.</w:t>
+      </w:r>
+      <w:proofErr w:type="gramEnd"/>
+      <w:r>
+        <w:rPr>
+          <w:rFonts w:ascii="Times New Roman" w:hAnsi="Times New Roman" w:cs="Times New Roman"/>
+          <w:sz w:val="24"/>
+          <w:szCs w:val="24"/>
+        </w:rPr>
+        <w:t xml:space="preserve"> </w:t>
       </w:r>
     </w:p>
     <w:p>
@@ -409,72 +1185,32 @@
           <w:sz w:val="32"/>
           <w:szCs w:val="32"/>
         </w:rPr>
-        <w:t xml:space="preserve">What </w:t>
-      </w:r>
-      <w:r>
-        <w:rPr>
-          <w:rFonts w:ascii="Times New Roman" w:hAnsi="Times New Roman" w:cs="Times New Roman"/>
-          <w:sz w:val="32"/>
-          <w:szCs w:val="32"/>
-        </w:rPr>
-        <w:t>i</w:t>
-      </w:r>
-      <w:r>
-        <w:rPr>
-          <w:rFonts w:ascii="Times New Roman" w:hAnsi="Times New Roman" w:cs="Times New Roman"/>
-          <w:sz w:val="32"/>
-          <w:szCs w:val="32"/>
-        </w:rPr>
-        <w:t xml:space="preserve">s a </w:t>
-      </w:r>
-      <w:r>
-        <w:rPr>
-          <w:rFonts w:ascii="Times New Roman" w:hAnsi="Times New Roman" w:cs="Times New Roman"/>
-          <w:sz w:val="32"/>
-          <w:szCs w:val="32"/>
+        <w:t>What is Digital Signage?</w:t>
+      </w:r>
+    </w:p>
+    <w:p>
+      <w:pPr>
+        <w:rPr>
+          <w:rFonts w:ascii="Times New Roman" w:hAnsi="Times New Roman" w:cs="Times New Roman"/>
+          <w:sz w:val="24"/>
+          <w:szCs w:val="24"/>
+        </w:rPr>
+      </w:pPr>
+      <w:r>
+        <w:rPr>
+          <w:rFonts w:ascii="Times New Roman" w:hAnsi="Times New Roman" w:cs="Times New Roman"/>
+          <w:sz w:val="24"/>
+          <w:szCs w:val="24"/>
         </w:rPr>
         <w:t>D</w:t>
       </w:r>
       <w:r>
         <w:rPr>
           <w:rFonts w:ascii="Times New Roman" w:hAnsi="Times New Roman" w:cs="Times New Roman"/>
-          <w:sz w:val="32"/>
-          <w:szCs w:val="32"/>
-        </w:rPr>
-        <w:t xml:space="preserve">igital </w:t>
-      </w:r>
-      <w:r>
-        <w:rPr>
-          <w:rFonts w:ascii="Times New Roman" w:hAnsi="Times New Roman" w:cs="Times New Roman"/>
-          <w:sz w:val="32"/>
-          <w:szCs w:val="32"/>
-        </w:rPr>
-        <w:t>S</w:t>
-      </w:r>
-      <w:r>
-        <w:rPr>
-          <w:rFonts w:ascii="Times New Roman" w:hAnsi="Times New Roman" w:cs="Times New Roman"/>
-          <w:sz w:val="32"/>
-          <w:szCs w:val="32"/>
-        </w:rPr>
-        <w:t>ignage?</w:t>
-      </w:r>
-    </w:p>
-    <w:p>
-      <w:pPr>
-        <w:rPr>
-          <w:rFonts w:ascii="Times New Roman" w:hAnsi="Times New Roman" w:cs="Times New Roman"/>
-          <w:sz w:val="24"/>
-          <w:szCs w:val="24"/>
-        </w:rPr>
-      </w:pPr>
-      <w:r>
-        <w:rPr>
-          <w:rFonts w:ascii="Times New Roman" w:hAnsi="Times New Roman" w:cs="Times New Roman"/>
-          <w:sz w:val="24"/>
-          <w:szCs w:val="24"/>
-        </w:rPr>
-        <w:t>A digital signage is a digital display that contains v</w:t>
+          <w:sz w:val="24"/>
+          <w:szCs w:val="24"/>
+        </w:rPr>
+        <w:t>igital signage is a digital display that contains v</w:t>
       </w:r>
       <w:r>
         <w:rPr>
@@ -484,7 +1220,7 @@
         </w:rPr>
         <w:t xml:space="preserve">ideos, weather data, images, and other pieces of information for a targeted audience (for more information, </w:t>
       </w:r>
-      <w:hyperlink r:id="rId5" w:history="1">
+      <w:hyperlink r:id="rId8" w:history="1">
         <w:r>
           <w:rPr>
             <w:rStyle w:val="Hyperlink"/>
@@ -557,37 +1293,38 @@
     </w:p>
     <w:p>
       <w:pPr>
-        <w:pStyle w:val="ListParagraph"/>
-        <w:numPr>
-          <w:ilvl w:val="0"/>
-          <w:numId w:val="1"/>
-        </w:numPr>
-        <w:rPr>
-          <w:rFonts w:ascii="Times New Roman" w:hAnsi="Times New Roman" w:cs="Times New Roman"/>
-          <w:sz w:val="24"/>
-          <w:szCs w:val="24"/>
-        </w:rPr>
-      </w:pPr>
-      <w:r>
-        <w:rPr>
-          <w:rFonts w:ascii="Times New Roman" w:hAnsi="Times New Roman" w:cs="Times New Roman"/>
-          <w:sz w:val="24"/>
-          <w:szCs w:val="24"/>
-        </w:rPr>
-        <w:t>ERP_Dashboard_Draft_1 (figure below) and</w:t>
-      </w:r>
-    </w:p>
-    <w:p>
-      <w:pPr>
-        <w:rPr>
-          <w:rFonts w:ascii="Times New Roman" w:hAnsi="Times New Roman" w:cs="Times New Roman"/>
-          <w:sz w:val="24"/>
-          <w:szCs w:val="24"/>
-        </w:rPr>
-      </w:pPr>
-      <w:r>
-        <w:rPr>
-          <w:rFonts w:ascii="Times New Roman" w:hAnsi="Times New Roman" w:cs="Times New Roman"/>
+        <w:rPr>
+          <w:rFonts w:ascii="Times New Roman" w:hAnsi="Times New Roman" w:cs="Times New Roman"/>
+          <w:sz w:val="24"/>
+          <w:szCs w:val="24"/>
+        </w:rPr>
+      </w:pPr>
+      <w:r>
+        <w:rPr>
+          <w:rFonts w:ascii="Times New Roman" w:hAnsi="Times New Roman" w:cs="Times New Roman"/>
+          <w:sz w:val="24"/>
+          <w:szCs w:val="24"/>
+        </w:rPr>
+        <w:t>ERP_Dashboard_Draft_</w:t>
+      </w:r>
+      <w:r>
+        <w:rPr>
+          <w:rFonts w:ascii="Times New Roman" w:hAnsi="Times New Roman" w:cs="Times New Roman"/>
+          <w:sz w:val="24"/>
+          <w:szCs w:val="24"/>
+        </w:rPr>
+        <w:t>1</w:t>
+      </w:r>
+    </w:p>
+    <w:p>
+      <w:pPr>
+        <w:keepNext/>
+        <w:jc w:val="center"/>
+      </w:pPr>
+      <w:r>
+        <w:rPr>
+          <w:rFonts w:ascii="Times New Roman" w:hAnsi="Times New Roman" w:cs="Times New Roman"/>
+          <w:noProof/>
           <w:sz w:val="24"/>
           <w:szCs w:val="24"/>
         </w:rPr>
@@ -607,7 +1344,7 @@
                     <pic:cNvPicPr/>
                   </pic:nvPicPr>
                   <pic:blipFill>
-                    <a:blip r:embed="rId6"/>
+                    <a:blip r:embed="rId9"/>
                     <a:stretch>
                       <a:fillRect/>
                     </a:stretch>
@@ -630,24 +1367,57 @@
     </w:p>
     <w:p>
       <w:pPr>
-        <w:pStyle w:val="ListParagraph"/>
-        <w:numPr>
-          <w:ilvl w:val="0"/>
-          <w:numId w:val="1"/>
-        </w:numPr>
-        <w:rPr>
-          <w:rFonts w:ascii="Times New Roman" w:hAnsi="Times New Roman" w:cs="Times New Roman"/>
-          <w:sz w:val="24"/>
-          <w:szCs w:val="24"/>
-        </w:rPr>
-      </w:pPr>
-      <w:r>
-        <w:rPr>
-          <w:rFonts w:ascii="Times New Roman" w:hAnsi="Times New Roman" w:cs="Times New Roman"/>
-          <w:sz w:val="24"/>
-          <w:szCs w:val="24"/>
-        </w:rPr>
-        <w:t>ERP_Dashboard_Draft_2 (figure below).</w:t>
+        <w:pStyle w:val="Caption"/>
+        <w:jc w:val="center"/>
+        <w:rPr>
+          <w:rFonts w:ascii="Times New Roman" w:hAnsi="Times New Roman" w:cs="Times New Roman"/>
+          <w:sz w:val="24"/>
+          <w:szCs w:val="24"/>
+        </w:rPr>
+      </w:pPr>
+      <w:r>
+        <w:t xml:space="preserve">Figure </w:t>
+      </w:r>
+      <w:r>
+        <w:fldChar w:fldCharType="begin"/>
+      </w:r>
+      <w:r>
+        <w:instrText xml:space="preserve"> SEQ Figure \* ARABIC </w:instrText>
+      </w:r>
+      <w:r>
+        <w:fldChar w:fldCharType="separate"/>
+      </w:r>
+      <w:r>
+        <w:rPr>
+          <w:noProof/>
+        </w:rPr>
+        <w:t>1</w:t>
+      </w:r>
+      <w:r>
+        <w:rPr>
+          <w:noProof/>
+        </w:rPr>
+        <w:fldChar w:fldCharType="end"/>
+      </w:r>
+      <w:r>
+        <w:t xml:space="preserve"> - Dashboard Draft 1</w:t>
+      </w:r>
+    </w:p>
+    <w:p>
+      <w:pPr>
+        <w:rPr>
+          <w:rFonts w:ascii="Times New Roman" w:hAnsi="Times New Roman" w:cs="Times New Roman"/>
+          <w:sz w:val="24"/>
+          <w:szCs w:val="24"/>
+        </w:rPr>
+      </w:pPr>
+      <w:r>
+        <w:rPr>
+          <w:rFonts w:ascii="Times New Roman" w:hAnsi="Times New Roman" w:cs="Times New Roman"/>
+          <w:sz w:val="24"/>
+          <w:szCs w:val="24"/>
+        </w:rPr>
+        <w:br w:type="page"/>
       </w:r>
     </w:p>
     <w:p>
@@ -665,6 +1435,37 @@
           <w:szCs w:val="24"/>
         </w:rPr>
         <w:lastRenderedPageBreak/>
+        <w:t>a</w:t>
+      </w:r>
+      <w:r>
+        <w:rPr>
+          <w:rFonts w:ascii="Times New Roman" w:hAnsi="Times New Roman" w:cs="Times New Roman"/>
+          <w:sz w:val="24"/>
+          <w:szCs w:val="24"/>
+        </w:rPr>
+        <w:t xml:space="preserve">nd </w:t>
+      </w:r>
+      <w:r>
+        <w:rPr>
+          <w:rFonts w:ascii="Times New Roman" w:hAnsi="Times New Roman" w:cs="Times New Roman"/>
+          <w:sz w:val="24"/>
+          <w:szCs w:val="24"/>
+        </w:rPr>
+        <w:t>ERP_Dashboard_Draft_2</w:t>
+      </w:r>
+    </w:p>
+    <w:p>
+      <w:pPr>
+        <w:keepNext/>
+        <w:jc w:val="center"/>
+      </w:pPr>
+      <w:r>
+        <w:rPr>
+          <w:rFonts w:ascii="Times New Roman" w:hAnsi="Times New Roman" w:cs="Times New Roman"/>
+          <w:noProof/>
+          <w:sz w:val="24"/>
+          <w:szCs w:val="24"/>
+        </w:rPr>
         <w:drawing>
           <wp:inline distT="0" distB="0" distL="0" distR="0" wp14:anchorId="592443DE" wp14:editId="4538A084">
             <wp:extent cx="5943600" cy="3343275"/>
@@ -681,7 +1482,7 @@
                     <pic:cNvPicPr/>
                   </pic:nvPicPr>
                   <pic:blipFill>
-                    <a:blip r:embed="rId7"/>
+                    <a:blip r:embed="rId10"/>
                     <a:stretch>
                       <a:fillRect/>
                     </a:stretch>
@@ -704,6 +1505,44 @@
     </w:p>
     <w:p>
       <w:pPr>
+        <w:pStyle w:val="Caption"/>
+        <w:jc w:val="center"/>
+        <w:rPr>
+          <w:rFonts w:ascii="Times New Roman" w:hAnsi="Times New Roman" w:cs="Times New Roman"/>
+          <w:sz w:val="24"/>
+          <w:szCs w:val="24"/>
+        </w:rPr>
+      </w:pPr>
+      <w:r>
+        <w:t xml:space="preserve">Figure </w:t>
+      </w:r>
+      <w:r>
+        <w:fldChar w:fldCharType="begin"/>
+      </w:r>
+      <w:r>
+        <w:instrText xml:space="preserve"> SEQ Figure \* ARABIC </w:instrText>
+      </w:r>
+      <w:r>
+        <w:fldChar w:fldCharType="separate"/>
+      </w:r>
+      <w:r>
+        <w:rPr>
+          <w:noProof/>
+        </w:rPr>
+        <w:t>2</w:t>
+      </w:r>
+      <w:r>
+        <w:rPr>
+          <w:noProof/>
+        </w:rPr>
+        <w:fldChar w:fldCharType="end"/>
+      </w:r>
+      <w:r>
+        <w:t xml:space="preserve"> - Dashboard Draft 2</w:t>
+      </w:r>
+    </w:p>
+    <w:p>
+      <w:pPr>
         <w:rPr>
           <w:rFonts w:ascii="Times New Roman" w:hAnsi="Times New Roman" w:cs="Times New Roman"/>
           <w:sz w:val="30"/>
@@ -721,6 +1560,11 @@
     </w:p>
     <w:p>
       <w:pPr>
+        <w:pStyle w:val="ListParagraph"/>
+        <w:numPr>
+          <w:ilvl w:val="0"/>
+          <w:numId w:val="7"/>
+        </w:numPr>
         <w:rPr>
           <w:rFonts w:ascii="Times New Roman" w:hAnsi="Times New Roman" w:cs="Times New Roman"/>
           <w:b/>
@@ -743,6 +1587,23 @@
       <w:pPr>
         <w:rPr>
           <w:rFonts w:ascii="Times New Roman" w:hAnsi="Times New Roman" w:cs="Times New Roman"/>
+          <w:sz w:val="30"/>
+          <w:szCs w:val="24"/>
+        </w:rPr>
+      </w:pPr>
+      <w:r>
+        <w:rPr>
+          <w:rFonts w:ascii="Times New Roman" w:hAnsi="Times New Roman" w:cs="Times New Roman"/>
+          <w:sz w:val="30"/>
+          <w:szCs w:val="24"/>
+        </w:rPr>
+        <w:t>Template Differences</w:t>
+      </w:r>
+    </w:p>
+    <w:p>
+      <w:pPr>
+        <w:rPr>
+          <w:rFonts w:ascii="Times New Roman" w:hAnsi="Times New Roman" w:cs="Times New Roman"/>
           <w:sz w:val="24"/>
           <w:szCs w:val="24"/>
         </w:rPr>
@@ -820,31 +1681,7 @@
           <w:sz w:val="24"/>
           <w:szCs w:val="24"/>
         </w:rPr>
-        <w:t>The comprehensive list of</w:t>
-      </w:r>
-      <w:r>
-        <w:rPr>
-          <w:rFonts w:ascii="Times New Roman" w:hAnsi="Times New Roman" w:cs="Times New Roman"/>
-          <w:sz w:val="24"/>
-          <w:szCs w:val="24"/>
-        </w:rPr>
-        <w:t xml:space="preserve"> information that are currently provided </w:t>
-      </w:r>
-      <w:r>
-        <w:rPr>
-          <w:rFonts w:ascii="Times New Roman" w:hAnsi="Times New Roman" w:cs="Times New Roman"/>
-          <w:sz w:val="24"/>
-          <w:szCs w:val="24"/>
-        </w:rPr>
-        <w:t>is</w:t>
-      </w:r>
-      <w:r>
-        <w:rPr>
-          <w:rFonts w:ascii="Times New Roman" w:hAnsi="Times New Roman" w:cs="Times New Roman"/>
-          <w:sz w:val="24"/>
-          <w:szCs w:val="24"/>
-        </w:rPr>
-        <w:t xml:space="preserve">: </w:t>
+        <w:t xml:space="preserve">The comprehensive list of information that are currently provided is: </w:t>
       </w:r>
     </w:p>
     <w:p>
@@ -866,15 +1703,7 @@
           <w:sz w:val="24"/>
           <w:szCs w:val="24"/>
         </w:rPr>
-        <w:t>Outlook Calendar plugin</w:t>
-      </w:r>
-      <w:r>
-        <w:rPr>
-          <w:rFonts w:ascii="Times New Roman" w:hAnsi="Times New Roman" w:cs="Times New Roman"/>
-          <w:sz w:val="24"/>
-          <w:szCs w:val="24"/>
-        </w:rPr>
-        <w:t xml:space="preserve"> (1)</w:t>
+        <w:t>Outlook Calendar (1)</w:t>
       </w:r>
     </w:p>
     <w:p>
@@ -942,15 +1771,7 @@
           <w:sz w:val="24"/>
           <w:szCs w:val="24"/>
         </w:rPr>
-        <w:t>ext plugin for announcements</w:t>
-      </w:r>
-      <w:r>
-        <w:rPr>
-          <w:rFonts w:ascii="Times New Roman" w:hAnsi="Times New Roman" w:cs="Times New Roman"/>
-          <w:sz w:val="24"/>
-          <w:szCs w:val="24"/>
-        </w:rPr>
-        <w:t xml:space="preserve"> (3)</w:t>
+        <w:t>ext announcements (3)</w:t>
       </w:r>
       <w:r>
         <w:rPr>
@@ -1048,15 +1869,15 @@
           <w:sz w:val="24"/>
           <w:szCs w:val="24"/>
         </w:rPr>
-        <w:t xml:space="preserve"> plugin</w:t>
-      </w:r>
-      <w:r>
-        <w:rPr>
-          <w:rFonts w:ascii="Times New Roman" w:hAnsi="Times New Roman" w:cs="Times New Roman"/>
-          <w:sz w:val="24"/>
-          <w:szCs w:val="24"/>
-        </w:rPr>
-        <w:t xml:space="preserve"> (6)</w:t>
+        <w:t xml:space="preserve"> </w:t>
+      </w:r>
+      <w:r>
+        <w:rPr>
+          <w:rFonts w:ascii="Times New Roman" w:hAnsi="Times New Roman" w:cs="Times New Roman"/>
+          <w:sz w:val="24"/>
+          <w:szCs w:val="24"/>
+        </w:rPr>
+        <w:t>(6)</w:t>
       </w:r>
       <w:r>
         <w:rPr>
@@ -1102,27 +1923,28 @@
           <w:sz w:val="24"/>
           <w:szCs w:val="24"/>
         </w:rPr>
-        <w:t xml:space="preserve"> plugin</w:t>
-      </w:r>
-      <w:r>
-        <w:rPr>
-          <w:rFonts w:ascii="Times New Roman" w:hAnsi="Times New Roman" w:cs="Times New Roman"/>
-          <w:sz w:val="24"/>
-          <w:szCs w:val="24"/>
-        </w:rPr>
-        <w:t xml:space="preserve"> (7).</w:t>
-      </w:r>
-      <w:r>
-        <w:rPr>
-          <w:rFonts w:ascii="Times New Roman" w:hAnsi="Times New Roman" w:cs="Times New Roman"/>
-          <w:sz w:val="24"/>
-          <w:szCs w:val="24"/>
-        </w:rPr>
         <w:t xml:space="preserve"> </w:t>
       </w:r>
-    </w:p>
-    <w:p>
-      <w:pPr>
+      <w:r>
+        <w:rPr>
+          <w:rFonts w:ascii="Times New Roman" w:hAnsi="Times New Roman" w:cs="Times New Roman"/>
+          <w:sz w:val="24"/>
+          <w:szCs w:val="24"/>
+        </w:rPr>
+        <w:t>(7).</w:t>
+      </w:r>
+      <w:r>
+        <w:rPr>
+          <w:rFonts w:ascii="Times New Roman" w:hAnsi="Times New Roman" w:cs="Times New Roman"/>
+          <w:sz w:val="24"/>
+          <w:szCs w:val="24"/>
+        </w:rPr>
+        <w:t xml:space="preserve"> </w:t>
+      </w:r>
+    </w:p>
+    <w:p>
+      <w:pPr>
+        <w:jc w:val="center"/>
         <w:rPr>
           <w:rFonts w:ascii="Times New Roman" w:hAnsi="Times New Roman" w:cs="Times New Roman"/>
           <w:sz w:val="24"/>
@@ -1230,7 +2052,7 @@
                 <v:stroke joinstyle="miter"/>
                 <v:path gradientshapeok="t" o:connecttype="rect"/>
               </v:shapetype>
-              <v:shape id="Text Box 2" o:spid="_x0000_s1026" type="#_x0000_t202" style="position:absolute;margin-left:451.15pt;margin-top:148.4pt;width:16.1pt;height:21.35pt;z-index:251669504;visibility:visible;mso-wrap-style:square;mso-width-percent:0;mso-height-percent:0;mso-wrap-distance-left:9pt;mso-wrap-distance-top:3.6pt;mso-wrap-distance-right:9pt;mso-wrap-distance-bottom:3.6pt;mso-position-horizontal:absolute;mso-position-horizontal-relative:margin;mso-position-vertical:absolute;mso-position-vertical-relative:text;mso-width-percent:0;mso-height-percent:0;mso-width-relative:margin;mso-height-relative:margin;v-text-anchor:top" o:gfxdata="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" filled="f" stroked="f">
+              <v:shape id="Text Box 2" o:spid="_x0000_s1026" type="#_x0000_t202" style="position:absolute;left:0;text-align:left;margin-left:451.15pt;margin-top:148.4pt;width:16.1pt;height:21.35pt;z-index:251669504;visibility:visible;mso-wrap-style:square;mso-width-percent:0;mso-height-percent:0;mso-wrap-distance-left:9pt;mso-wrap-distance-top:3.6pt;mso-wrap-distance-right:9pt;mso-wrap-distance-bottom:3.6pt;mso-position-horizontal:absolute;mso-position-horizontal-relative:margin;mso-position-vertical:absolute;mso-position-vertical-relative:text;mso-width-percent:0;mso-height-percent:0;mso-width-relative:margin;mso-height-relative:margin;v-text-anchor:top" o:gfxdata="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" filled="f" stroked="f">
                 <v:textbox>
                   <w:txbxContent>
                     <w:p>
@@ -1367,7 +2189,7 @@
           </mc:Choice>
           <mc:Fallback>
             <w:pict>
-              <v:shape w14:anchorId="6EE2BAA1" id="_x0000_s1027" type="#_x0000_t202" style="position:absolute;margin-left:448.1pt;margin-top:221.15pt;width:16.1pt;height:21.35pt;z-index:251671552;visibility:visible;mso-wrap-style:square;mso-width-percent:0;mso-height-percent:0;mso-wrap-distance-left:9pt;mso-wrap-distance-top:3.6pt;mso-wrap-distance-right:9pt;mso-wrap-distance-bottom:3.6pt;mso-position-horizontal:absolute;mso-position-horizontal-relative:margin;mso-position-vertical:absolute;mso-position-vertical-relative:text;mso-width-percent:0;mso-height-percent:0;mso-width-relative:margin;mso-height-relative:margin;v-text-anchor:top" o:gfxdata="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" filled="f" stroked="f">
+              <v:shape w14:anchorId="6EE2BAA1" id="_x0000_s1027" type="#_x0000_t202" style="position:absolute;left:0;text-align:left;margin-left:448.1pt;margin-top:221.15pt;width:16.1pt;height:21.35pt;z-index:251671552;visibility:visible;mso-wrap-style:square;mso-width-percent:0;mso-height-percent:0;mso-wrap-distance-left:9pt;mso-wrap-distance-top:3.6pt;mso-wrap-distance-right:9pt;mso-wrap-distance-bottom:3.6pt;mso-position-horizontal:absolute;mso-position-horizontal-relative:margin;mso-position-vertical:absolute;mso-position-vertical-relative:text;mso-width-percent:0;mso-height-percent:0;mso-width-relative:margin;mso-height-relative:margin;v-text-anchor:top" o:gfxdata="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" filled="f" stroked="f">
                 <v:textbox>
                   <w:txbxContent>
                     <w:p>
@@ -1494,7 +2316,7 @@
           </mc:Choice>
           <mc:Fallback>
             <w:pict>
-              <v:shape w14:anchorId="4EBB595E" id="_x0000_s1028" type="#_x0000_t202" style="position:absolute;margin-left:357.75pt;margin-top:241.8pt;width:16.1pt;height:21.35pt;z-index:251667456;visibility:visible;mso-wrap-style:square;mso-width-percent:0;mso-height-percent:0;mso-wrap-distance-left:9pt;mso-wrap-distance-top:3.6pt;mso-wrap-distance-right:9pt;mso-wrap-distance-bottom:3.6pt;mso-position-horizontal:absolute;mso-position-horizontal-relative:text;mso-position-vertical:absolute;mso-position-vertical-relative:text;mso-width-percent:0;mso-height-percent:0;mso-width-relative:margin;mso-height-relative:margin;v-text-anchor:top" o:gfxdata="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" filled="f" stroked="f">
+              <v:shape w14:anchorId="4EBB595E" id="_x0000_s1028" type="#_x0000_t202" style="position:absolute;left:0;text-align:left;margin-left:357.75pt;margin-top:241.8pt;width:16.1pt;height:21.35pt;z-index:251667456;visibility:visible;mso-wrap-style:square;mso-width-percent:0;mso-height-percent:0;mso-wrap-distance-left:9pt;mso-wrap-distance-top:3.6pt;mso-wrap-distance-right:9pt;mso-wrap-distance-bottom:3.6pt;mso-position-horizontal:absolute;mso-position-horizontal-relative:text;mso-position-vertical:absolute;mso-position-vertical-relative:text;mso-width-percent:0;mso-height-percent:0;mso-width-relative:margin;mso-height-relative:margin;v-text-anchor:top" o:gfxdata="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" filled="f" stroked="f">
                 <v:textbox>
                   <w:txbxContent>
                     <w:p>
@@ -1610,7 +2432,7 @@
           </mc:Choice>
           <mc:Fallback>
             <w:pict>
-              <v:shape w14:anchorId="5289C04E" id="_x0000_s1029" type="#_x0000_t202" style="position:absolute;margin-left:123pt;margin-top:241.85pt;width:16.1pt;height:21.35pt;z-index:251665408;visibility:visible;mso-wrap-style:square;mso-width-percent:0;mso-height-percent:0;mso-wrap-distance-left:9pt;mso-wrap-distance-top:3.6pt;mso-wrap-distance-right:9pt;mso-wrap-distance-bottom:3.6pt;mso-position-horizontal:absolute;mso-position-horizontal-relative:text;mso-position-vertical:absolute;mso-position-vertical-relative:text;mso-width-percent:0;mso-height-percent:0;mso-width-relative:margin;mso-height-relative:margin;v-text-anchor:top" o:gfxdata="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" filled="f" stroked="f">
+              <v:shape w14:anchorId="5289C04E" id="_x0000_s1029" type="#_x0000_t202" style="position:absolute;left:0;text-align:left;margin-left:123pt;margin-top:241.85pt;width:16.1pt;height:21.35pt;z-index:251665408;visibility:visible;mso-wrap-style:square;mso-width-percent:0;mso-height-percent:0;mso-wrap-distance-left:9pt;mso-wrap-distance-top:3.6pt;mso-wrap-distance-right:9pt;mso-wrap-distance-bottom:3.6pt;mso-position-horizontal:absolute;mso-position-horizontal-relative:text;mso-position-vertical:absolute;mso-position-vertical-relative:text;mso-width-percent:0;mso-height-percent:0;mso-width-relative:margin;mso-height-relative:margin;v-text-anchor:top" o:gfxdata="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" filled="f" stroked="f">
                 <v:textbox>
                   <w:txbxContent>
                     <w:p>
@@ -1726,7 +2548,7 @@
           </mc:Choice>
           <mc:Fallback>
             <w:pict>
-              <v:shape w14:anchorId="5289C04E" id="_x0000_s1030" type="#_x0000_t202" style="position:absolute;margin-left:339.75pt;margin-top:117.65pt;width:16.1pt;height:21.35pt;z-index:251663360;visibility:visible;mso-wrap-style:square;mso-width-percent:0;mso-height-percent:0;mso-wrap-distance-left:9pt;mso-wrap-distance-top:3.6pt;mso-wrap-distance-right:9pt;mso-wrap-distance-bottom:3.6pt;mso-position-horizontal:absolute;mso-position-horizontal-relative:text;mso-position-vertical:absolute;mso-position-vertical-relative:text;mso-width-percent:0;mso-height-percent:0;mso-width-relative:margin;mso-height-relative:margin;v-text-anchor:top" o:gfxdata="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" filled="f" stroked="f">
+              <v:shape w14:anchorId="5289C04E" id="_x0000_s1030" type="#_x0000_t202" style="position:absolute;left:0;text-align:left;margin-left:339.75pt;margin-top:117.65pt;width:16.1pt;height:21.35pt;z-index:251663360;visibility:visible;mso-wrap-style:square;mso-width-percent:0;mso-height-percent:0;mso-wrap-distance-left:9pt;mso-wrap-distance-top:3.6pt;mso-wrap-distance-right:9pt;mso-wrap-distance-bottom:3.6pt;mso-position-horizontal:absolute;mso-position-horizontal-relative:text;mso-position-vertical:absolute;mso-position-vertical-relative:text;mso-width-percent:0;mso-height-percent:0;mso-width-relative:margin;mso-height-relative:margin;v-text-anchor:top" o:gfxdata="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" filled="f" stroked="f">
                 <v:textbox>
                   <w:txbxContent>
                     <w:p>
@@ -1842,7 +2664,7 @@
           </mc:Choice>
           <mc:Fallback>
             <w:pict>
-              <v:shape w14:anchorId="183B3AEF" id="_x0000_s1031" type="#_x0000_t202" style="position:absolute;margin-left:123.75pt;margin-top:98.9pt;width:16.1pt;height:21.35pt;z-index:251661312;visibility:visible;mso-wrap-style:square;mso-width-percent:0;mso-height-percent:0;mso-wrap-distance-left:9pt;mso-wrap-distance-top:3.6pt;mso-wrap-distance-right:9pt;mso-wrap-distance-bottom:3.6pt;mso-position-horizontal:absolute;mso-position-horizontal-relative:text;mso-position-vertical:absolute;mso-position-vertical-relative:text;mso-width-percent:0;mso-height-percent:0;mso-width-relative:margin;mso-height-relative:margin;v-text-anchor:top" o:gfxdata="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" filled="f" stroked="f">
+              <v:shape w14:anchorId="183B3AEF" id="_x0000_s1031" type="#_x0000_t202" style="position:absolute;left:0;text-align:left;margin-left:123.75pt;margin-top:98.9pt;width:16.1pt;height:21.35pt;z-index:251661312;visibility:visible;mso-wrap-style:square;mso-width-percent:0;mso-height-percent:0;mso-wrap-distance-left:9pt;mso-wrap-distance-top:3.6pt;mso-wrap-distance-right:9pt;mso-wrap-distance-bottom:3.6pt;mso-position-horizontal:absolute;mso-position-horizontal-relative:text;mso-position-vertical:absolute;mso-position-vertical-relative:text;mso-width-percent:0;mso-height-percent:0;mso-width-relative:margin;mso-height-relative:margin;v-text-anchor:top" o:gfxdata="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" filled="f" stroked="f">
                 <v:textbox>
                   <w:txbxContent>
                     <w:p>
@@ -1881,7 +2703,7 @@
         <mc:AlternateContent>
           <mc:Choice Requires="wps">
             <w:drawing>
-              <wp:anchor distT="45720" distB="45720" distL="114300" distR="114300" simplePos="0" relativeHeight="251659264" behindDoc="0" locked="0" layoutInCell="1" allowOverlap="1">
+              <wp:anchor distT="45720" distB="45720" distL="114300" distR="114300" simplePos="0" relativeHeight="251659264" behindDoc="0" locked="0" layoutInCell="1" allowOverlap="1" wp14:anchorId="5B26C910" wp14:editId="79FC54D5">
                 <wp:simplePos x="0" y="0"/>
                 <wp:positionH relativeFrom="column">
                   <wp:posOffset>5685790</wp:posOffset>
@@ -1958,7 +2780,7 @@
           </mc:Choice>
           <mc:Fallback>
             <w:pict>
-              <v:shape id="_x0000_s1032" type="#_x0000_t202" style="position:absolute;margin-left:447.7pt;margin-top:100.8pt;width:16.1pt;height:21.35pt;z-index:251659264;visibility:visible;mso-wrap-style:square;mso-width-percent:0;mso-height-percent:0;mso-wrap-distance-left:9pt;mso-wrap-distance-top:3.6pt;mso-wrap-distance-right:9pt;mso-wrap-distance-bottom:3.6pt;mso-position-horizontal:absolute;mso-position-horizontal-relative:text;mso-position-vertical:absolute;mso-position-vertical-relative:text;mso-width-percent:0;mso-height-percent:0;mso-width-relative:margin;mso-height-relative:margin;v-text-anchor:top" o:gfxdata="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" filled="f" stroked="f">
+              <v:shape w14:anchorId="5B26C910" id="_x0000_s1032" type="#_x0000_t202" style="position:absolute;left:0;text-align:left;margin-left:447.7pt;margin-top:100.8pt;width:16.1pt;height:21.35pt;z-index:251659264;visibility:visible;mso-wrap-style:square;mso-width-percent:0;mso-height-percent:0;mso-wrap-distance-left:9pt;mso-wrap-distance-top:3.6pt;mso-wrap-distance-right:9pt;mso-wrap-distance-bottom:3.6pt;mso-position-horizontal:absolute;mso-position-horizontal-relative:text;mso-position-vertical:absolute;mso-position-vertical-relative:text;mso-width-percent:0;mso-height-percent:0;mso-width-relative:margin;mso-height-relative:margin;v-text-anchor:top" o:gfxdata="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" filled="f" stroked="f">
                 <v:textbox>
                   <w:txbxContent>
                     <w:p>
@@ -1990,6 +2812,7 @@
       <w:r>
         <w:rPr>
           <w:rFonts w:ascii="Times New Roman" w:hAnsi="Times New Roman" w:cs="Times New Roman"/>
+          <w:noProof/>
           <w:sz w:val="24"/>
           <w:szCs w:val="24"/>
         </w:rPr>
@@ -2009,7 +2832,7 @@
                     <pic:cNvPicPr/>
                   </pic:nvPicPr>
                   <pic:blipFill>
-                    <a:blip r:embed="rId6"/>
+                    <a:blip r:embed="rId9"/>
                     <a:stretch>
                       <a:fillRect/>
                     </a:stretch>
@@ -2038,17 +2861,2097 @@
           <w:szCs w:val="24"/>
         </w:rPr>
       </w:pPr>
-    </w:p>
-    <w:p>
-      <w:pPr>
-        <w:rPr>
-          <w:rFonts w:ascii="Times New Roman" w:hAnsi="Times New Roman" w:cs="Times New Roman"/>
-          <w:sz w:val="24"/>
-          <w:szCs w:val="24"/>
-        </w:rPr>
-      </w:pPr>
-      <w:bookmarkStart w:id="0" w:name="_GoBack"/>
-      <w:bookmarkEnd w:id="0"/>
+      <w:r>
+        <w:rPr>
+          <w:rFonts w:ascii="Times New Roman" w:hAnsi="Times New Roman" w:cs="Times New Roman"/>
+          <w:sz w:val="30"/>
+          <w:szCs w:val="30"/>
+        </w:rPr>
+        <w:t>The Outlook Calendar Plugin</w:t>
+      </w:r>
+      <w:r>
+        <w:rPr>
+          <w:rFonts w:ascii="Times New Roman" w:hAnsi="Times New Roman" w:cs="Times New Roman"/>
+          <w:sz w:val="30"/>
+          <w:szCs w:val="30"/>
+        </w:rPr>
+        <w:t xml:space="preserve"> (1)</w:t>
+      </w:r>
+    </w:p>
+    <w:p>
+      <w:pPr>
+        <w:rPr>
+          <w:rFonts w:ascii="Times New Roman" w:hAnsi="Times New Roman" w:cs="Times New Roman"/>
+          <w:sz w:val="24"/>
+          <w:szCs w:val="24"/>
+        </w:rPr>
+      </w:pPr>
+      <w:r>
+        <w:rPr>
+          <w:rFonts w:ascii="Times New Roman" w:hAnsi="Times New Roman" w:cs="Times New Roman"/>
+          <w:sz w:val="24"/>
+          <w:szCs w:val="24"/>
+        </w:rPr>
+        <w:t xml:space="preserve">The Outlook Calendar plugin is a published Outlook Calendar </w:t>
+      </w:r>
+      <w:r>
+        <w:rPr>
+          <w:rFonts w:ascii="Times New Roman" w:hAnsi="Times New Roman" w:cs="Times New Roman"/>
+          <w:sz w:val="24"/>
+          <w:szCs w:val="24"/>
+        </w:rPr>
+        <w:t>that is displayed by an iframe.</w:t>
+      </w:r>
+    </w:p>
+    <w:p>
+      <w:pPr>
+        <w:rPr>
+          <w:rFonts w:ascii="Times New Roman" w:hAnsi="Times New Roman" w:cs="Times New Roman"/>
+          <w:sz w:val="24"/>
+          <w:szCs w:val="24"/>
+        </w:rPr>
+      </w:pPr>
+      <w:r>
+        <w:rPr>
+          <w:rFonts w:ascii="Times New Roman" w:hAnsi="Times New Roman" w:cs="Times New Roman"/>
+          <w:sz w:val="24"/>
+          <w:szCs w:val="24"/>
+        </w:rPr>
+        <w:t xml:space="preserve">To publish a </w:t>
+      </w:r>
+      <w:r>
+        <w:rPr>
+          <w:rFonts w:ascii="Times New Roman" w:hAnsi="Times New Roman" w:cs="Times New Roman"/>
+          <w:sz w:val="24"/>
+          <w:szCs w:val="24"/>
+        </w:rPr>
+        <w:t>c</w:t>
+      </w:r>
+      <w:r>
+        <w:rPr>
+          <w:rFonts w:ascii="Times New Roman" w:hAnsi="Times New Roman" w:cs="Times New Roman"/>
+          <w:sz w:val="24"/>
+          <w:szCs w:val="24"/>
+        </w:rPr>
+        <w:t xml:space="preserve">alendar from </w:t>
+      </w:r>
+      <w:r>
+        <w:rPr>
+          <w:rFonts w:ascii="Times New Roman" w:hAnsi="Times New Roman" w:cs="Times New Roman"/>
+          <w:sz w:val="24"/>
+          <w:szCs w:val="24"/>
+        </w:rPr>
+        <w:t xml:space="preserve">Outlook, </w:t>
+      </w:r>
+    </w:p>
+    <w:p>
+      <w:pPr>
+        <w:pStyle w:val="ListParagraph"/>
+        <w:numPr>
+          <w:ilvl w:val="0"/>
+          <w:numId w:val="5"/>
+        </w:numPr>
+        <w:rPr>
+          <w:rFonts w:ascii="Times New Roman" w:hAnsi="Times New Roman" w:cs="Times New Roman"/>
+          <w:sz w:val="24"/>
+          <w:szCs w:val="24"/>
+        </w:rPr>
+      </w:pPr>
+      <w:r>
+        <w:rPr>
+          <w:rFonts w:ascii="Times New Roman" w:hAnsi="Times New Roman" w:cs="Times New Roman"/>
+          <w:sz w:val="24"/>
+          <w:szCs w:val="24"/>
+        </w:rPr>
+        <w:t xml:space="preserve">make sure that </w:t>
+      </w:r>
+      <w:r>
+        <w:rPr>
+          <w:rFonts w:ascii="Times New Roman" w:hAnsi="Times New Roman" w:cs="Times New Roman"/>
+          <w:sz w:val="24"/>
+          <w:szCs w:val="24"/>
+        </w:rPr>
+        <w:t xml:space="preserve">you have full publishing </w:t>
+      </w:r>
+      <w:r>
+        <w:rPr>
+          <w:rFonts w:ascii="Times New Roman" w:hAnsi="Times New Roman" w:cs="Times New Roman"/>
+          <w:sz w:val="24"/>
+          <w:szCs w:val="24"/>
+        </w:rPr>
+        <w:t xml:space="preserve">privileges, otherwise the calendar will either not be available to be published or will only </w:t>
+      </w:r>
+      <w:r>
+        <w:rPr>
+          <w:rFonts w:ascii="Times New Roman" w:hAnsi="Times New Roman" w:cs="Times New Roman"/>
+          <w:sz w:val="24"/>
+          <w:szCs w:val="24"/>
+        </w:rPr>
+        <w:t xml:space="preserve">show </w:t>
+      </w:r>
+      <w:r>
+        <w:rPr>
+          <w:rFonts w:ascii="Times New Roman" w:hAnsi="Times New Roman" w:cs="Times New Roman"/>
+          <w:sz w:val="24"/>
+          <w:szCs w:val="24"/>
+        </w:rPr>
+        <w:t>limited information.</w:t>
+      </w:r>
+      <w:r>
+        <w:rPr>
+          <w:rFonts w:ascii="Times New Roman" w:hAnsi="Times New Roman" w:cs="Times New Roman"/>
+          <w:sz w:val="24"/>
+          <w:szCs w:val="24"/>
+        </w:rPr>
+        <w:t xml:space="preserve"> </w:t>
+      </w:r>
+    </w:p>
+    <w:p>
+      <w:pPr>
+        <w:pStyle w:val="ListParagraph"/>
+        <w:numPr>
+          <w:ilvl w:val="0"/>
+          <w:numId w:val="5"/>
+        </w:numPr>
+        <w:rPr>
+          <w:rFonts w:ascii="Times New Roman" w:hAnsi="Times New Roman" w:cs="Times New Roman"/>
+          <w:sz w:val="24"/>
+          <w:szCs w:val="24"/>
+        </w:rPr>
+      </w:pPr>
+      <w:r>
+        <w:rPr>
+          <w:rFonts w:ascii="Times New Roman" w:hAnsi="Times New Roman" w:cs="Times New Roman"/>
+          <w:sz w:val="24"/>
+          <w:szCs w:val="24"/>
+        </w:rPr>
+        <w:lastRenderedPageBreak/>
+        <w:t xml:space="preserve">Then, follow these steps to </w:t>
+      </w:r>
+      <w:r>
+        <w:rPr>
+          <w:rFonts w:ascii="Times New Roman" w:hAnsi="Times New Roman" w:cs="Times New Roman"/>
+          <w:sz w:val="24"/>
+          <w:szCs w:val="24"/>
+        </w:rPr>
+        <w:t xml:space="preserve">publish the </w:t>
+      </w:r>
+      <w:r>
+        <w:rPr>
+          <w:rFonts w:ascii="Times New Roman" w:hAnsi="Times New Roman" w:cs="Times New Roman"/>
+          <w:sz w:val="24"/>
+          <w:szCs w:val="24"/>
+        </w:rPr>
+        <w:t>calendar</w:t>
+      </w:r>
+      <w:r>
+        <w:rPr>
+          <w:rFonts w:ascii="Times New Roman" w:hAnsi="Times New Roman" w:cs="Times New Roman"/>
+          <w:sz w:val="24"/>
+          <w:szCs w:val="24"/>
+        </w:rPr>
+        <w:t>:</w:t>
+      </w:r>
+      <w:r>
+        <w:rPr>
+          <w:rFonts w:ascii="Times New Roman" w:hAnsi="Times New Roman" w:cs="Times New Roman"/>
+          <w:sz w:val="24"/>
+          <w:szCs w:val="24"/>
+        </w:rPr>
+        <w:t xml:space="preserve"> </w:t>
+      </w:r>
+      <w:hyperlink r:id="rId11" w:history="1">
+        <w:r>
+          <w:rPr>
+            <w:rStyle w:val="Hyperlink"/>
+            <w:rFonts w:ascii="Times New Roman" w:hAnsi="Times New Roman" w:cs="Times New Roman"/>
+            <w:sz w:val="24"/>
+            <w:szCs w:val="24"/>
+          </w:rPr>
+          <w:t>how to publish Outlook calendar</w:t>
+        </w:r>
+      </w:hyperlink>
+      <w:r>
+        <w:rPr>
+          <w:rFonts w:ascii="Times New Roman" w:hAnsi="Times New Roman" w:cs="Times New Roman"/>
+          <w:sz w:val="24"/>
+          <w:szCs w:val="24"/>
+        </w:rPr>
+        <w:t>.</w:t>
+      </w:r>
+      <w:r>
+        <w:rPr>
+          <w:rFonts w:ascii="Times New Roman" w:hAnsi="Times New Roman" w:cs="Times New Roman"/>
+          <w:sz w:val="24"/>
+          <w:szCs w:val="24"/>
+        </w:rPr>
+        <w:t xml:space="preserve"> </w:t>
+      </w:r>
+    </w:p>
+    <w:p>
+      <w:pPr>
+        <w:pStyle w:val="ListParagraph"/>
+        <w:numPr>
+          <w:ilvl w:val="0"/>
+          <w:numId w:val="5"/>
+        </w:numPr>
+        <w:rPr>
+          <w:rFonts w:ascii="Times New Roman" w:hAnsi="Times New Roman" w:cs="Times New Roman"/>
+          <w:sz w:val="24"/>
+          <w:szCs w:val="24"/>
+        </w:rPr>
+      </w:pPr>
+      <w:r>
+        <w:rPr>
+          <w:rFonts w:ascii="Times New Roman" w:hAnsi="Times New Roman" w:cs="Times New Roman"/>
+          <w:sz w:val="24"/>
+          <w:szCs w:val="24"/>
+        </w:rPr>
+        <w:t xml:space="preserve">Retrieve the HTML link and add it to the dashboard webpage HTML code as an iframe </w:t>
+      </w:r>
+      <w:proofErr w:type="spellStart"/>
+      <w:r>
+        <w:rPr>
+          <w:rFonts w:ascii="Times New Roman" w:hAnsi="Times New Roman" w:cs="Times New Roman"/>
+          <w:sz w:val="24"/>
+          <w:szCs w:val="24"/>
+        </w:rPr>
+        <w:t>src</w:t>
+      </w:r>
+      <w:proofErr w:type="spellEnd"/>
+      <w:r>
+        <w:rPr>
+          <w:rFonts w:ascii="Times New Roman" w:hAnsi="Times New Roman" w:cs="Times New Roman"/>
+          <w:sz w:val="24"/>
+          <w:szCs w:val="24"/>
+        </w:rPr>
+        <w:t>.</w:t>
+      </w:r>
+    </w:p>
+    <w:p>
+      <w:pPr>
+        <w:rPr>
+          <w:rFonts w:ascii="Times New Roman" w:hAnsi="Times New Roman" w:cs="Times New Roman"/>
+          <w:sz w:val="24"/>
+          <w:szCs w:val="24"/>
+        </w:rPr>
+      </w:pPr>
+      <w:r>
+        <w:rPr>
+          <w:rFonts w:ascii="Times New Roman" w:hAnsi="Times New Roman" w:cs="Times New Roman"/>
+          <w:sz w:val="30"/>
+          <w:szCs w:val="30"/>
+        </w:rPr>
+        <w:t>Photo Galleries (2</w:t>
+      </w:r>
+      <w:r>
+        <w:rPr>
+          <w:rFonts w:ascii="Times New Roman" w:hAnsi="Times New Roman" w:cs="Times New Roman"/>
+          <w:sz w:val="30"/>
+          <w:szCs w:val="30"/>
+        </w:rPr>
+        <w:t>,</w:t>
+      </w:r>
+      <w:r>
+        <w:rPr>
+          <w:rFonts w:ascii="Times New Roman" w:hAnsi="Times New Roman" w:cs="Times New Roman"/>
+          <w:sz w:val="30"/>
+          <w:szCs w:val="30"/>
+        </w:rPr>
+        <w:t>4</w:t>
+      </w:r>
+      <w:r>
+        <w:rPr>
+          <w:rFonts w:ascii="Times New Roman" w:hAnsi="Times New Roman" w:cs="Times New Roman"/>
+          <w:sz w:val="30"/>
+          <w:szCs w:val="30"/>
+        </w:rPr>
+        <w:t>-5</w:t>
+      </w:r>
+      <w:r>
+        <w:rPr>
+          <w:rFonts w:ascii="Times New Roman" w:hAnsi="Times New Roman" w:cs="Times New Roman"/>
+          <w:sz w:val="30"/>
+          <w:szCs w:val="30"/>
+        </w:rPr>
+        <w:t>)</w:t>
+      </w:r>
+    </w:p>
+    <w:p>
+      <w:pPr>
+        <w:rPr>
+          <w:rFonts w:ascii="Times New Roman" w:hAnsi="Times New Roman" w:cs="Times New Roman"/>
+          <w:sz w:val="24"/>
+          <w:szCs w:val="24"/>
+        </w:rPr>
+      </w:pPr>
+      <w:r>
+        <w:rPr>
+          <w:rFonts w:ascii="Times New Roman" w:hAnsi="Times New Roman" w:cs="Times New Roman"/>
+          <w:sz w:val="24"/>
+          <w:szCs w:val="24"/>
+        </w:rPr>
+        <w:t>The photo gallery segmen</w:t>
+      </w:r>
+      <w:r>
+        <w:rPr>
+          <w:rFonts w:ascii="Times New Roman" w:hAnsi="Times New Roman" w:cs="Times New Roman"/>
+          <w:sz w:val="24"/>
+          <w:szCs w:val="24"/>
+        </w:rPr>
+        <w:t xml:space="preserve">ts </w:t>
+      </w:r>
+      <w:r>
+        <w:rPr>
+          <w:rFonts w:ascii="Times New Roman" w:hAnsi="Times New Roman" w:cs="Times New Roman"/>
+          <w:sz w:val="24"/>
+          <w:szCs w:val="24"/>
+        </w:rPr>
+        <w:t xml:space="preserve">are iframes that utilize an online </w:t>
+      </w:r>
+      <w:r>
+        <w:rPr>
+          <w:rFonts w:ascii="Times New Roman" w:hAnsi="Times New Roman" w:cs="Times New Roman"/>
+          <w:sz w:val="24"/>
+          <w:szCs w:val="24"/>
+        </w:rPr>
+        <w:t xml:space="preserve">software </w:t>
+      </w:r>
+      <w:r>
+        <w:rPr>
+          <w:rFonts w:ascii="Times New Roman" w:hAnsi="Times New Roman" w:cs="Times New Roman"/>
+          <w:sz w:val="24"/>
+          <w:szCs w:val="24"/>
+        </w:rPr>
+        <w:t xml:space="preserve">called </w:t>
+      </w:r>
+      <w:proofErr w:type="spellStart"/>
+      <w:r>
+        <w:rPr>
+          <w:rFonts w:ascii="Times New Roman" w:hAnsi="Times New Roman" w:cs="Times New Roman"/>
+          <w:sz w:val="24"/>
+          <w:szCs w:val="24"/>
+        </w:rPr>
+        <w:t>photobucket</w:t>
+      </w:r>
+      <w:proofErr w:type="spellEnd"/>
+      <w:r>
+        <w:rPr>
+          <w:rFonts w:ascii="Times New Roman" w:hAnsi="Times New Roman" w:cs="Times New Roman"/>
+          <w:sz w:val="24"/>
+          <w:szCs w:val="24"/>
+        </w:rPr>
+        <w:t xml:space="preserve"> (the link to the website is </w:t>
+      </w:r>
+      <w:hyperlink r:id="rId12" w:history="1">
+        <w:r>
+          <w:rPr>
+            <w:rStyle w:val="Hyperlink"/>
+            <w:rFonts w:ascii="Times New Roman" w:hAnsi="Times New Roman" w:cs="Times New Roman"/>
+            <w:sz w:val="24"/>
+            <w:szCs w:val="24"/>
+          </w:rPr>
+          <w:t>here</w:t>
+        </w:r>
+      </w:hyperlink>
+      <w:r>
+        <w:rPr>
+          <w:rFonts w:ascii="Times New Roman" w:hAnsi="Times New Roman" w:cs="Times New Roman"/>
+          <w:sz w:val="24"/>
+          <w:szCs w:val="24"/>
+        </w:rPr>
+        <w:t>)</w:t>
+      </w:r>
+      <w:r>
+        <w:rPr>
+          <w:rFonts w:ascii="Times New Roman" w:hAnsi="Times New Roman" w:cs="Times New Roman"/>
+          <w:sz w:val="24"/>
+          <w:szCs w:val="24"/>
+        </w:rPr>
+        <w:t>.</w:t>
+      </w:r>
+      <w:r>
+        <w:rPr>
+          <w:rFonts w:ascii="Times New Roman" w:hAnsi="Times New Roman" w:cs="Times New Roman"/>
+          <w:sz w:val="24"/>
+          <w:szCs w:val="24"/>
+        </w:rPr>
+        <w:t xml:space="preserve"> </w:t>
+      </w:r>
+      <w:r>
+        <w:rPr>
+          <w:rFonts w:ascii="Times New Roman" w:hAnsi="Times New Roman" w:cs="Times New Roman"/>
+          <w:sz w:val="24"/>
+          <w:szCs w:val="24"/>
+        </w:rPr>
+        <w:t xml:space="preserve">Currently, a free account is being used where </w:t>
+      </w:r>
+      <w:r>
+        <w:rPr>
+          <w:rFonts w:ascii="Times New Roman" w:hAnsi="Times New Roman" w:cs="Times New Roman"/>
+          <w:sz w:val="24"/>
+          <w:szCs w:val="24"/>
+        </w:rPr>
+        <w:t>a maximum of 250 photos can be stored in</w:t>
+      </w:r>
+      <w:r>
+        <w:rPr>
+          <w:rFonts w:ascii="Times New Roman" w:hAnsi="Times New Roman" w:cs="Times New Roman"/>
+          <w:sz w:val="24"/>
+          <w:szCs w:val="24"/>
+        </w:rPr>
+        <w:t xml:space="preserve"> the database. </w:t>
+      </w:r>
+    </w:p>
+    <w:p>
+      <w:pPr>
+        <w:rPr>
+          <w:rFonts w:ascii="Times New Roman" w:hAnsi="Times New Roman" w:cs="Times New Roman"/>
+          <w:b/>
+          <w:sz w:val="24"/>
+          <w:szCs w:val="24"/>
+        </w:rPr>
+      </w:pPr>
+      <w:r>
+        <w:rPr>
+          <w:rFonts w:ascii="Times New Roman" w:hAnsi="Times New Roman" w:cs="Times New Roman"/>
+          <w:b/>
+          <w:sz w:val="24"/>
+          <w:szCs w:val="24"/>
+        </w:rPr>
+        <w:t xml:space="preserve">How to manage </w:t>
+      </w:r>
+      <w:proofErr w:type="spellStart"/>
+      <w:r>
+        <w:rPr>
+          <w:rFonts w:ascii="Times New Roman" w:hAnsi="Times New Roman" w:cs="Times New Roman"/>
+          <w:b/>
+          <w:sz w:val="24"/>
+          <w:szCs w:val="24"/>
+        </w:rPr>
+        <w:t>photobucket</w:t>
+      </w:r>
+      <w:proofErr w:type="spellEnd"/>
+    </w:p>
+    <w:p>
+      <w:pPr>
+        <w:rPr>
+          <w:rFonts w:ascii="Times New Roman" w:hAnsi="Times New Roman" w:cs="Times New Roman"/>
+          <w:sz w:val="24"/>
+          <w:szCs w:val="24"/>
+        </w:rPr>
+      </w:pPr>
+      <w:r>
+        <w:rPr>
+          <w:rFonts w:ascii="Times New Roman" w:hAnsi="Times New Roman" w:cs="Times New Roman"/>
+          <w:sz w:val="24"/>
+          <w:szCs w:val="24"/>
+        </w:rPr>
+        <w:t xml:space="preserve">There are three </w:t>
+      </w:r>
+      <w:r>
+        <w:rPr>
+          <w:rFonts w:ascii="Times New Roman" w:hAnsi="Times New Roman" w:cs="Times New Roman"/>
+          <w:sz w:val="24"/>
+          <w:szCs w:val="24"/>
+        </w:rPr>
+        <w:t>albums</w:t>
+      </w:r>
+      <w:r>
+        <w:rPr>
+          <w:rFonts w:ascii="Times New Roman" w:hAnsi="Times New Roman" w:cs="Times New Roman"/>
+          <w:sz w:val="24"/>
+          <w:szCs w:val="24"/>
+        </w:rPr>
+        <w:t xml:space="preserve"> </w:t>
+      </w:r>
+      <w:r>
+        <w:rPr>
+          <w:rFonts w:ascii="Times New Roman" w:hAnsi="Times New Roman" w:cs="Times New Roman"/>
+          <w:sz w:val="24"/>
+          <w:szCs w:val="24"/>
+        </w:rPr>
+        <w:t xml:space="preserve">in </w:t>
+      </w:r>
+      <w:r>
+        <w:rPr>
+          <w:rFonts w:ascii="Times New Roman" w:hAnsi="Times New Roman" w:cs="Times New Roman"/>
+          <w:sz w:val="24"/>
+          <w:szCs w:val="24"/>
+        </w:rPr>
+        <w:t>the account, one for each gallery (2,4, and 5)</w:t>
+      </w:r>
+      <w:r>
+        <w:rPr>
+          <w:rFonts w:ascii="Times New Roman" w:hAnsi="Times New Roman" w:cs="Times New Roman"/>
+          <w:sz w:val="24"/>
+          <w:szCs w:val="24"/>
+        </w:rPr>
+        <w:t>, Announcements-Flyers, ERP, and Maps-Stages</w:t>
+      </w:r>
+      <w:r>
+        <w:rPr>
+          <w:rFonts w:ascii="Times New Roman" w:hAnsi="Times New Roman" w:cs="Times New Roman"/>
+          <w:sz w:val="24"/>
+          <w:szCs w:val="24"/>
+        </w:rPr>
+        <w:t>.</w:t>
+      </w:r>
+      <w:r>
+        <w:rPr>
+          <w:rFonts w:ascii="Times New Roman" w:hAnsi="Times New Roman" w:cs="Times New Roman"/>
+          <w:sz w:val="24"/>
+          <w:szCs w:val="24"/>
+        </w:rPr>
+        <w:t xml:space="preserve"> The </w:t>
+      </w:r>
+      <w:r>
+        <w:rPr>
+          <w:rFonts w:ascii="Times New Roman" w:hAnsi="Times New Roman" w:cs="Times New Roman"/>
+          <w:sz w:val="24"/>
+          <w:szCs w:val="24"/>
+        </w:rPr>
+        <w:t xml:space="preserve">slideshow that </w:t>
+      </w:r>
+      <w:r>
+        <w:rPr>
+          <w:rFonts w:ascii="Times New Roman" w:hAnsi="Times New Roman" w:cs="Times New Roman"/>
+          <w:sz w:val="24"/>
+          <w:szCs w:val="24"/>
+        </w:rPr>
+        <w:t>P</w:t>
+      </w:r>
+      <w:r>
+        <w:rPr>
+          <w:rFonts w:ascii="Times New Roman" w:hAnsi="Times New Roman" w:cs="Times New Roman"/>
+          <w:sz w:val="24"/>
+          <w:szCs w:val="24"/>
+        </w:rPr>
+        <w:t xml:space="preserve">hotobucket will provide will be made up of </w:t>
+      </w:r>
+      <w:r>
+        <w:rPr>
+          <w:rFonts w:ascii="Times New Roman" w:hAnsi="Times New Roman" w:cs="Times New Roman"/>
+          <w:sz w:val="24"/>
+          <w:szCs w:val="24"/>
+        </w:rPr>
+        <w:t>photos in an album.</w:t>
+      </w:r>
+    </w:p>
+    <w:p>
+      <w:pPr>
+        <w:keepNext/>
+        <w:jc w:val="center"/>
+        <w:rPr>
+          <w:rFonts w:ascii="Times New Roman" w:hAnsi="Times New Roman" w:cs="Times New Roman"/>
+          <w:sz w:val="24"/>
+          <w:szCs w:val="24"/>
+        </w:rPr>
+      </w:pPr>
+      <w:r>
+        <w:rPr>
+          <w:rFonts w:ascii="Times New Roman" w:hAnsi="Times New Roman" w:cs="Times New Roman"/>
+          <w:noProof/>
+          <w:sz w:val="24"/>
+          <w:szCs w:val="24"/>
+        </w:rPr>
+        <w:drawing>
+          <wp:inline distT="0" distB="0" distL="0" distR="0" wp14:anchorId="2076D60D" wp14:editId="09FE670D">
+            <wp:extent cx="1762125" cy="1390650"/>
+            <wp:effectExtent l="0" t="0" r="9525" b="0"/>
+            <wp:docPr id="4" name="Picture 4"/>
+            <wp:cNvGraphicFramePr>
+              <a:graphicFrameLocks xmlns:a="http://schemas.openxmlformats.org/drawingml/2006/main" noChangeAspect="1"/>
+            </wp:cNvGraphicFramePr>
+            <a:graphic xmlns:a="http://schemas.openxmlformats.org/drawingml/2006/main">
+              <a:graphicData uri="http://schemas.openxmlformats.org/drawingml/2006/picture">
+                <pic:pic xmlns:pic="http://schemas.openxmlformats.org/drawingml/2006/picture">
+                  <pic:nvPicPr>
+                    <pic:cNvPr id="1" name=""/>
+                    <pic:cNvPicPr/>
+                  </pic:nvPicPr>
+                  <pic:blipFill>
+                    <a:blip r:embed="rId13"/>
+                    <a:stretch>
+                      <a:fillRect/>
+                    </a:stretch>
+                  </pic:blipFill>
+                  <pic:spPr>
+                    <a:xfrm>
+                      <a:off x="0" y="0"/>
+                      <a:ext cx="1762125" cy="1390650"/>
+                    </a:xfrm>
+                    <a:prstGeom prst="rect">
+                      <a:avLst/>
+                    </a:prstGeom>
+                  </pic:spPr>
+                </pic:pic>
+              </a:graphicData>
+            </a:graphic>
+          </wp:inline>
+        </w:drawing>
+      </w:r>
+    </w:p>
+    <w:p>
+      <w:pPr>
+        <w:pStyle w:val="Caption"/>
+        <w:jc w:val="center"/>
+        <w:rPr>
+          <w:rFonts w:ascii="Times New Roman" w:hAnsi="Times New Roman" w:cs="Times New Roman"/>
+          <w:sz w:val="24"/>
+          <w:szCs w:val="24"/>
+        </w:rPr>
+      </w:pPr>
+      <w:r>
+        <w:rPr>
+          <w:rFonts w:ascii="Times New Roman" w:hAnsi="Times New Roman" w:cs="Times New Roman"/>
+          <w:sz w:val="24"/>
+          <w:szCs w:val="24"/>
+        </w:rPr>
+        <w:t xml:space="preserve">Figure </w:t>
+      </w:r>
+      <w:r>
+        <w:rPr>
+          <w:rFonts w:ascii="Times New Roman" w:hAnsi="Times New Roman" w:cs="Times New Roman"/>
+          <w:sz w:val="24"/>
+          <w:szCs w:val="24"/>
+        </w:rPr>
+        <w:fldChar w:fldCharType="begin"/>
+      </w:r>
+      <w:r>
+        <w:rPr>
+          <w:rFonts w:ascii="Times New Roman" w:hAnsi="Times New Roman" w:cs="Times New Roman"/>
+          <w:sz w:val="24"/>
+          <w:szCs w:val="24"/>
+        </w:rPr>
+        <w:instrText xml:space="preserve"> SEQ Figure \* ARABIC </w:instrText>
+      </w:r>
+      <w:r>
+        <w:rPr>
+          <w:rFonts w:ascii="Times New Roman" w:hAnsi="Times New Roman" w:cs="Times New Roman"/>
+          <w:sz w:val="24"/>
+          <w:szCs w:val="24"/>
+        </w:rPr>
+        <w:fldChar w:fldCharType="separate"/>
+      </w:r>
+      <w:r>
+        <w:rPr>
+          <w:rFonts w:ascii="Times New Roman" w:hAnsi="Times New Roman" w:cs="Times New Roman"/>
+          <w:noProof/>
+          <w:sz w:val="24"/>
+          <w:szCs w:val="24"/>
+        </w:rPr>
+        <w:t>3</w:t>
+      </w:r>
+      <w:r>
+        <w:rPr>
+          <w:rFonts w:ascii="Times New Roman" w:hAnsi="Times New Roman" w:cs="Times New Roman"/>
+          <w:sz w:val="24"/>
+          <w:szCs w:val="24"/>
+        </w:rPr>
+        <w:fldChar w:fldCharType="end"/>
+      </w:r>
+      <w:r>
+        <w:rPr>
+          <w:rFonts w:ascii="Times New Roman" w:hAnsi="Times New Roman" w:cs="Times New Roman"/>
+          <w:sz w:val="24"/>
+          <w:szCs w:val="24"/>
+        </w:rPr>
+        <w:t xml:space="preserve"> - Photobucket Album</w:t>
+      </w:r>
+      <w:r>
+        <w:rPr>
+          <w:rFonts w:ascii="Times New Roman" w:hAnsi="Times New Roman" w:cs="Times New Roman"/>
+          <w:noProof/>
+          <w:sz w:val="24"/>
+          <w:szCs w:val="24"/>
+        </w:rPr>
+        <w:t>s</w:t>
+      </w:r>
+    </w:p>
+    <w:p>
+      <w:pPr>
+        <w:rPr>
+          <w:rFonts w:ascii="Times New Roman" w:hAnsi="Times New Roman" w:cs="Times New Roman"/>
+          <w:sz w:val="24"/>
+          <w:szCs w:val="24"/>
+        </w:rPr>
+      </w:pPr>
+      <w:r>
+        <w:rPr>
+          <w:rFonts w:ascii="Times New Roman" w:hAnsi="Times New Roman" w:cs="Times New Roman"/>
+          <w:b/>
+          <w:sz w:val="24"/>
+          <w:szCs w:val="24"/>
+        </w:rPr>
+        <w:t xml:space="preserve">To </w:t>
+      </w:r>
+      <w:r>
+        <w:rPr>
+          <w:rFonts w:ascii="Times New Roman" w:hAnsi="Times New Roman" w:cs="Times New Roman"/>
+          <w:b/>
+          <w:sz w:val="24"/>
+          <w:szCs w:val="24"/>
+        </w:rPr>
+        <w:t xml:space="preserve">add </w:t>
+      </w:r>
+      <w:r>
+        <w:rPr>
+          <w:rFonts w:ascii="Times New Roman" w:hAnsi="Times New Roman" w:cs="Times New Roman"/>
+          <w:b/>
+          <w:sz w:val="24"/>
+          <w:szCs w:val="24"/>
+        </w:rPr>
+        <w:t xml:space="preserve">photos to an </w:t>
+      </w:r>
+      <w:r>
+        <w:rPr>
+          <w:rFonts w:ascii="Times New Roman" w:hAnsi="Times New Roman" w:cs="Times New Roman"/>
+          <w:b/>
+          <w:sz w:val="24"/>
+          <w:szCs w:val="24"/>
+        </w:rPr>
+        <w:t>al</w:t>
+      </w:r>
+      <w:r>
+        <w:rPr>
+          <w:rFonts w:ascii="Times New Roman" w:hAnsi="Times New Roman" w:cs="Times New Roman"/>
+          <w:b/>
+          <w:sz w:val="24"/>
+          <w:szCs w:val="24"/>
+        </w:rPr>
+        <w:t>bum,</w:t>
+      </w:r>
+      <w:r>
+        <w:rPr>
+          <w:rFonts w:ascii="Times New Roman" w:hAnsi="Times New Roman" w:cs="Times New Roman"/>
+          <w:sz w:val="24"/>
+          <w:szCs w:val="24"/>
+        </w:rPr>
+        <w:t xml:space="preserve"> enter the wanted folder and </w:t>
+      </w:r>
+      <w:r>
+        <w:rPr>
+          <w:rFonts w:ascii="Times New Roman" w:hAnsi="Times New Roman" w:cs="Times New Roman"/>
+          <w:sz w:val="24"/>
+          <w:szCs w:val="24"/>
+        </w:rPr>
+        <w:t>drag any photos into the “click to upload” box.</w:t>
+      </w:r>
+    </w:p>
+    <w:p>
+      <w:pPr>
+        <w:rPr>
+          <w:rFonts w:ascii="Times New Roman" w:hAnsi="Times New Roman" w:cs="Times New Roman"/>
+          <w:sz w:val="24"/>
+          <w:szCs w:val="24"/>
+        </w:rPr>
+      </w:pPr>
+      <w:r>
+        <w:rPr>
+          <w:rFonts w:ascii="Times New Roman" w:hAnsi="Times New Roman" w:cs="Times New Roman"/>
+          <w:b/>
+          <w:sz w:val="24"/>
+          <w:szCs w:val="24"/>
+        </w:rPr>
+        <w:t xml:space="preserve">To remove photos from an album, </w:t>
+      </w:r>
+      <w:r>
+        <w:rPr>
+          <w:rFonts w:ascii="Times New Roman" w:hAnsi="Times New Roman" w:cs="Times New Roman"/>
+          <w:sz w:val="24"/>
+          <w:szCs w:val="24"/>
+        </w:rPr>
+        <w:t>select one or more photos in the folder an</w:t>
+      </w:r>
+      <w:r>
+        <w:rPr>
+          <w:rFonts w:ascii="Times New Roman" w:hAnsi="Times New Roman" w:cs="Times New Roman"/>
+          <w:sz w:val="24"/>
+          <w:szCs w:val="24"/>
+        </w:rPr>
+        <w:t>d select the delete button.</w:t>
+      </w:r>
+    </w:p>
+    <w:p>
+      <w:pPr>
+        <w:keepNext/>
+        <w:rPr>
+          <w:rFonts w:ascii="Times New Roman" w:hAnsi="Times New Roman" w:cs="Times New Roman"/>
+          <w:sz w:val="24"/>
+          <w:szCs w:val="24"/>
+        </w:rPr>
+      </w:pPr>
+      <w:r>
+        <w:rPr>
+          <w:rFonts w:ascii="Times New Roman" w:hAnsi="Times New Roman" w:cs="Times New Roman"/>
+          <w:noProof/>
+          <w:sz w:val="24"/>
+          <w:szCs w:val="24"/>
+        </w:rPr>
+        <w:drawing>
+          <wp:inline distT="0" distB="0" distL="0" distR="0" wp14:anchorId="71D4D642" wp14:editId="0D2CA448">
+            <wp:extent cx="5686425" cy="1914525"/>
+            <wp:effectExtent l="0" t="0" r="9525" b="9525"/>
+            <wp:docPr id="5" name="Picture 5"/>
+            <wp:cNvGraphicFramePr>
+              <a:graphicFrameLocks xmlns:a="http://schemas.openxmlformats.org/drawingml/2006/main" noChangeAspect="1"/>
+            </wp:cNvGraphicFramePr>
+            <a:graphic xmlns:a="http://schemas.openxmlformats.org/drawingml/2006/main">
+              <a:graphicData uri="http://schemas.openxmlformats.org/drawingml/2006/picture">
+                <pic:pic xmlns:pic="http://schemas.openxmlformats.org/drawingml/2006/picture">
+                  <pic:nvPicPr>
+                    <pic:cNvPr id="1" name=""/>
+                    <pic:cNvPicPr/>
+                  </pic:nvPicPr>
+                  <pic:blipFill>
+                    <a:blip r:embed="rId14"/>
+                    <a:stretch>
+                      <a:fillRect/>
+                    </a:stretch>
+                  </pic:blipFill>
+                  <pic:spPr>
+                    <a:xfrm>
+                      <a:off x="0" y="0"/>
+                      <a:ext cx="5686425" cy="1914525"/>
+                    </a:xfrm>
+                    <a:prstGeom prst="rect">
+                      <a:avLst/>
+                    </a:prstGeom>
+                  </pic:spPr>
+                </pic:pic>
+              </a:graphicData>
+            </a:graphic>
+          </wp:inline>
+        </w:drawing>
+      </w:r>
+    </w:p>
+    <w:p>
+      <w:pPr>
+        <w:pStyle w:val="Caption"/>
+        <w:jc w:val="center"/>
+        <w:rPr>
+          <w:rFonts w:ascii="Times New Roman" w:hAnsi="Times New Roman" w:cs="Times New Roman"/>
+          <w:sz w:val="24"/>
+          <w:szCs w:val="24"/>
+        </w:rPr>
+      </w:pPr>
+      <w:r>
+        <w:rPr>
+          <w:rFonts w:ascii="Times New Roman" w:hAnsi="Times New Roman" w:cs="Times New Roman"/>
+          <w:sz w:val="24"/>
+          <w:szCs w:val="24"/>
+        </w:rPr>
+        <w:t xml:space="preserve">Figure </w:t>
+      </w:r>
+      <w:r>
+        <w:rPr>
+          <w:rFonts w:ascii="Times New Roman" w:hAnsi="Times New Roman" w:cs="Times New Roman"/>
+          <w:sz w:val="24"/>
+          <w:szCs w:val="24"/>
+        </w:rPr>
+        <w:fldChar w:fldCharType="begin"/>
+      </w:r>
+      <w:r>
+        <w:rPr>
+          <w:rFonts w:ascii="Times New Roman" w:hAnsi="Times New Roman" w:cs="Times New Roman"/>
+          <w:sz w:val="24"/>
+          <w:szCs w:val="24"/>
+        </w:rPr>
+        <w:instrText xml:space="preserve"> SEQ Figure \* ARABIC </w:instrText>
+      </w:r>
+      <w:r>
+        <w:rPr>
+          <w:rFonts w:ascii="Times New Roman" w:hAnsi="Times New Roman" w:cs="Times New Roman"/>
+          <w:sz w:val="24"/>
+          <w:szCs w:val="24"/>
+        </w:rPr>
+        <w:fldChar w:fldCharType="separate"/>
+      </w:r>
+      <w:r>
+        <w:rPr>
+          <w:rFonts w:ascii="Times New Roman" w:hAnsi="Times New Roman" w:cs="Times New Roman"/>
+          <w:noProof/>
+          <w:sz w:val="24"/>
+          <w:szCs w:val="24"/>
+        </w:rPr>
+        <w:t>4</w:t>
+      </w:r>
+      <w:r>
+        <w:rPr>
+          <w:rFonts w:ascii="Times New Roman" w:hAnsi="Times New Roman" w:cs="Times New Roman"/>
+          <w:sz w:val="24"/>
+          <w:szCs w:val="24"/>
+        </w:rPr>
+        <w:fldChar w:fldCharType="end"/>
+      </w:r>
+      <w:r>
+        <w:rPr>
+          <w:rFonts w:ascii="Times New Roman" w:hAnsi="Times New Roman" w:cs="Times New Roman"/>
+          <w:sz w:val="24"/>
+          <w:szCs w:val="24"/>
+        </w:rPr>
+        <w:t xml:space="preserve"> - Upload Box and Existing Photos</w:t>
+      </w:r>
+    </w:p>
+    <w:p>
+      <w:pPr>
+        <w:jc w:val="center"/>
+        <w:rPr>
+          <w:rFonts w:ascii="Times New Roman" w:hAnsi="Times New Roman" w:cs="Times New Roman"/>
+          <w:sz w:val="24"/>
+          <w:szCs w:val="24"/>
+        </w:rPr>
+      </w:pPr>
+      <w:r>
+        <w:rPr>
+          <w:rFonts w:ascii="Times New Roman" w:hAnsi="Times New Roman" w:cs="Times New Roman"/>
+          <w:sz w:val="24"/>
+          <w:szCs w:val="24"/>
+        </w:rPr>
+        <w:t>(A title and description can be added to individual photos)</w:t>
+      </w:r>
+    </w:p>
+    <w:p>
+      <w:pPr>
+        <w:rPr>
+          <w:rFonts w:ascii="Times New Roman" w:hAnsi="Times New Roman" w:cs="Times New Roman"/>
+          <w:b/>
+          <w:sz w:val="24"/>
+          <w:szCs w:val="24"/>
+        </w:rPr>
+      </w:pPr>
+      <w:r>
+        <w:rPr>
+          <w:rFonts w:ascii="Times New Roman" w:hAnsi="Times New Roman" w:cs="Times New Roman"/>
+          <w:b/>
+          <w:sz w:val="24"/>
+          <w:szCs w:val="24"/>
+        </w:rPr>
+        <w:t xml:space="preserve">How to </w:t>
+      </w:r>
+      <w:r>
+        <w:rPr>
+          <w:rFonts w:ascii="Times New Roman" w:hAnsi="Times New Roman" w:cs="Times New Roman"/>
+          <w:b/>
+          <w:sz w:val="24"/>
+          <w:szCs w:val="24"/>
+        </w:rPr>
+        <w:t xml:space="preserve">add the Photobucket albums as iframes in </w:t>
+      </w:r>
+      <w:r>
+        <w:rPr>
+          <w:rFonts w:ascii="Times New Roman" w:hAnsi="Times New Roman" w:cs="Times New Roman"/>
+          <w:b/>
+          <w:sz w:val="24"/>
+          <w:szCs w:val="24"/>
+        </w:rPr>
+        <w:t>the Dashboard</w:t>
+      </w:r>
+    </w:p>
+    <w:p>
+      <w:pPr>
+        <w:rPr>
+          <w:rFonts w:ascii="Times New Roman" w:hAnsi="Times New Roman" w:cs="Times New Roman"/>
+          <w:sz w:val="24"/>
+          <w:szCs w:val="24"/>
+        </w:rPr>
+      </w:pPr>
+      <w:r>
+        <w:rPr>
+          <w:rFonts w:ascii="Times New Roman" w:hAnsi="Times New Roman" w:cs="Times New Roman"/>
+          <w:sz w:val="24"/>
+          <w:szCs w:val="24"/>
+        </w:rPr>
+        <w:lastRenderedPageBreak/>
+        <w:t xml:space="preserve">On the “SHARE THIS ALBUM” in the </w:t>
+      </w:r>
+      <w:proofErr w:type="gramStart"/>
+      <w:r>
+        <w:rPr>
+          <w:rFonts w:ascii="Times New Roman" w:hAnsi="Times New Roman" w:cs="Times New Roman"/>
+          <w:sz w:val="24"/>
+          <w:szCs w:val="24"/>
+        </w:rPr>
+        <w:t>right hand</w:t>
+      </w:r>
+      <w:proofErr w:type="gramEnd"/>
+      <w:r>
+        <w:rPr>
+          <w:rFonts w:ascii="Times New Roman" w:hAnsi="Times New Roman" w:cs="Times New Roman"/>
+          <w:sz w:val="24"/>
+          <w:szCs w:val="24"/>
+        </w:rPr>
+        <w:t xml:space="preserve"> side of the album, </w:t>
+      </w:r>
+      <w:r>
+        <w:rPr>
+          <w:rFonts w:ascii="Times New Roman" w:hAnsi="Times New Roman" w:cs="Times New Roman"/>
+          <w:sz w:val="24"/>
+          <w:szCs w:val="24"/>
+        </w:rPr>
+        <w:t xml:space="preserve">copy the HTML Embed link and paste it into an iframe tag’s </w:t>
+      </w:r>
+      <w:proofErr w:type="spellStart"/>
+      <w:r>
+        <w:rPr>
+          <w:rFonts w:ascii="Times New Roman" w:hAnsi="Times New Roman" w:cs="Times New Roman"/>
+          <w:sz w:val="24"/>
+          <w:szCs w:val="24"/>
+        </w:rPr>
+        <w:t>src</w:t>
+      </w:r>
+      <w:proofErr w:type="spellEnd"/>
+      <w:r>
+        <w:rPr>
+          <w:rFonts w:ascii="Times New Roman" w:hAnsi="Times New Roman" w:cs="Times New Roman"/>
+          <w:sz w:val="24"/>
+          <w:szCs w:val="24"/>
+        </w:rPr>
+        <w:t xml:space="preserve"> in the Dashboard’s HTML code.</w:t>
+      </w:r>
+    </w:p>
+    <w:p>
+      <w:pPr>
+        <w:keepNext/>
+        <w:jc w:val="center"/>
+        <w:rPr>
+          <w:rFonts w:ascii="Times New Roman" w:hAnsi="Times New Roman" w:cs="Times New Roman"/>
+          <w:sz w:val="24"/>
+          <w:szCs w:val="24"/>
+        </w:rPr>
+      </w:pPr>
+      <w:r>
+        <w:rPr>
+          <w:noProof/>
+        </w:rPr>
+        <w:drawing>
+          <wp:inline distT="0" distB="0" distL="0" distR="0" wp14:anchorId="08361E68" wp14:editId="76D95B6C">
+            <wp:extent cx="3019425" cy="2390775"/>
+            <wp:effectExtent l="0" t="0" r="9525" b="9525"/>
+            <wp:docPr id="17" name="Picture 17"/>
+            <wp:cNvGraphicFramePr>
+              <a:graphicFrameLocks xmlns:a="http://schemas.openxmlformats.org/drawingml/2006/main" noChangeAspect="1"/>
+            </wp:cNvGraphicFramePr>
+            <a:graphic xmlns:a="http://schemas.openxmlformats.org/drawingml/2006/main">
+              <a:graphicData uri="http://schemas.openxmlformats.org/drawingml/2006/picture">
+                <pic:pic xmlns:pic="http://schemas.openxmlformats.org/drawingml/2006/picture">
+                  <pic:nvPicPr>
+                    <pic:cNvPr id="1" name=""/>
+                    <pic:cNvPicPr/>
+                  </pic:nvPicPr>
+                  <pic:blipFill rotWithShape="1">
+                    <a:blip r:embed="rId15"/>
+                    <a:srcRect l="17876"/>
+                    <a:stretch/>
+                  </pic:blipFill>
+                  <pic:spPr bwMode="auto">
+                    <a:xfrm>
+                      <a:off x="0" y="0"/>
+                      <a:ext cx="3019425" cy="2390775"/>
+                    </a:xfrm>
+                    <a:prstGeom prst="rect">
+                      <a:avLst/>
+                    </a:prstGeom>
+                    <a:ln>
+                      <a:noFill/>
+                    </a:ln>
+                    <a:extLst>
+                      <a:ext uri="{53640926-AAD7-44D8-BBD7-CCE9431645EC}">
+                        <a14:shadowObscured xmlns:a14="http://schemas.microsoft.com/office/drawing/2010/main"/>
+                      </a:ext>
+                    </a:extLst>
+                  </pic:spPr>
+                </pic:pic>
+              </a:graphicData>
+            </a:graphic>
+          </wp:inline>
+        </w:drawing>
+      </w:r>
+    </w:p>
+    <w:p>
+      <w:pPr>
+        <w:pStyle w:val="Caption"/>
+        <w:jc w:val="center"/>
+        <w:rPr>
+          <w:rFonts w:ascii="Times New Roman" w:hAnsi="Times New Roman" w:cs="Times New Roman"/>
+          <w:sz w:val="24"/>
+          <w:szCs w:val="24"/>
+        </w:rPr>
+      </w:pPr>
+      <w:r>
+        <w:rPr>
+          <w:rFonts w:ascii="Times New Roman" w:hAnsi="Times New Roman" w:cs="Times New Roman"/>
+          <w:sz w:val="24"/>
+          <w:szCs w:val="24"/>
+        </w:rPr>
+        <w:t xml:space="preserve">Figure </w:t>
+      </w:r>
+      <w:r>
+        <w:rPr>
+          <w:rFonts w:ascii="Times New Roman" w:hAnsi="Times New Roman" w:cs="Times New Roman"/>
+          <w:sz w:val="24"/>
+          <w:szCs w:val="24"/>
+        </w:rPr>
+        <w:fldChar w:fldCharType="begin"/>
+      </w:r>
+      <w:r>
+        <w:rPr>
+          <w:rFonts w:ascii="Times New Roman" w:hAnsi="Times New Roman" w:cs="Times New Roman"/>
+          <w:sz w:val="24"/>
+          <w:szCs w:val="24"/>
+        </w:rPr>
+        <w:instrText xml:space="preserve"> SEQ Figure \* ARABIC </w:instrText>
+      </w:r>
+      <w:r>
+        <w:rPr>
+          <w:rFonts w:ascii="Times New Roman" w:hAnsi="Times New Roman" w:cs="Times New Roman"/>
+          <w:sz w:val="24"/>
+          <w:szCs w:val="24"/>
+        </w:rPr>
+        <w:fldChar w:fldCharType="separate"/>
+      </w:r>
+      <w:r>
+        <w:rPr>
+          <w:rFonts w:ascii="Times New Roman" w:hAnsi="Times New Roman" w:cs="Times New Roman"/>
+          <w:noProof/>
+          <w:sz w:val="24"/>
+          <w:szCs w:val="24"/>
+        </w:rPr>
+        <w:t>5</w:t>
+      </w:r>
+      <w:r>
+        <w:rPr>
+          <w:rFonts w:ascii="Times New Roman" w:hAnsi="Times New Roman" w:cs="Times New Roman"/>
+          <w:sz w:val="24"/>
+          <w:szCs w:val="24"/>
+        </w:rPr>
+        <w:fldChar w:fldCharType="end"/>
+      </w:r>
+      <w:r>
+        <w:rPr>
+          <w:rFonts w:ascii="Times New Roman" w:hAnsi="Times New Roman" w:cs="Times New Roman"/>
+          <w:sz w:val="24"/>
+          <w:szCs w:val="24"/>
+        </w:rPr>
+        <w:t xml:space="preserve"> - HTML Embed Slideshow</w:t>
+      </w:r>
+    </w:p>
+    <w:p>
+      <w:pPr>
+        <w:rPr>
+          <w:rFonts w:ascii="Times New Roman" w:hAnsi="Times New Roman" w:cs="Times New Roman"/>
+          <w:sz w:val="30"/>
+          <w:szCs w:val="30"/>
+        </w:rPr>
+      </w:pPr>
+      <w:r>
+        <w:rPr>
+          <w:rFonts w:ascii="Times New Roman" w:hAnsi="Times New Roman" w:cs="Times New Roman"/>
+          <w:sz w:val="30"/>
+          <w:szCs w:val="30"/>
+        </w:rPr>
+        <w:t xml:space="preserve">Text </w:t>
+      </w:r>
+      <w:r>
+        <w:rPr>
+          <w:rFonts w:ascii="Times New Roman" w:hAnsi="Times New Roman" w:cs="Times New Roman"/>
+          <w:sz w:val="30"/>
+          <w:szCs w:val="30"/>
+        </w:rPr>
+        <w:t>Announcements</w:t>
+      </w:r>
+    </w:p>
+    <w:p>
+      <w:pPr>
+        <w:rPr>
+          <w:rFonts w:ascii="Times New Roman" w:hAnsi="Times New Roman" w:cs="Times New Roman"/>
+          <w:sz w:val="24"/>
+          <w:szCs w:val="30"/>
+        </w:rPr>
+      </w:pPr>
+      <w:r>
+        <w:rPr>
+          <w:rFonts w:ascii="Times New Roman" w:hAnsi="Times New Roman" w:cs="Times New Roman"/>
+          <w:sz w:val="30"/>
+          <w:szCs w:val="30"/>
+        </w:rPr>
+        <w:softHyphen/>
+      </w:r>
+      <w:r>
+        <w:rPr>
+          <w:rFonts w:ascii="Times New Roman" w:hAnsi="Times New Roman" w:cs="Times New Roman"/>
+          <w:sz w:val="24"/>
+          <w:szCs w:val="30"/>
+        </w:rPr>
+        <w:t xml:space="preserve">This segment of the Dashboard </w:t>
+      </w:r>
+      <w:r>
+        <w:rPr>
+          <w:rFonts w:ascii="Times New Roman" w:hAnsi="Times New Roman" w:cs="Times New Roman"/>
+          <w:sz w:val="24"/>
+          <w:szCs w:val="30"/>
+        </w:rPr>
+        <w:t>functions just like the text slide at the bottom of every news show broadcast.</w:t>
+      </w:r>
+    </w:p>
+    <w:p>
+      <w:pPr>
+        <w:rPr>
+          <w:rFonts w:ascii="Times New Roman" w:hAnsi="Times New Roman" w:cs="Times New Roman"/>
+          <w:sz w:val="24"/>
+          <w:szCs w:val="30"/>
+        </w:rPr>
+      </w:pPr>
+      <w:r>
+        <w:rPr>
+          <w:rFonts w:ascii="Times New Roman" w:hAnsi="Times New Roman" w:cs="Times New Roman"/>
+          <w:sz w:val="24"/>
+          <w:szCs w:val="30"/>
+        </w:rPr>
+        <w:t xml:space="preserve">A </w:t>
+      </w:r>
+      <w:r>
+        <w:rPr>
+          <w:rFonts w:ascii="Times New Roman" w:hAnsi="Times New Roman" w:cs="Times New Roman"/>
+          <w:sz w:val="24"/>
+          <w:szCs w:val="30"/>
+        </w:rPr>
+        <w:t xml:space="preserve">text editor called TinyMCE is used so an admin can in real-time edit the text in the </w:t>
+      </w:r>
+      <w:r>
+        <w:rPr>
+          <w:rFonts w:ascii="Times New Roman" w:hAnsi="Times New Roman" w:cs="Times New Roman"/>
+          <w:sz w:val="24"/>
+          <w:szCs w:val="30"/>
+        </w:rPr>
+        <w:t>Dashboard’s slide.</w:t>
+      </w:r>
+    </w:p>
+    <w:p>
+      <w:pPr>
+        <w:rPr>
+          <w:rFonts w:ascii="Times New Roman" w:hAnsi="Times New Roman" w:cs="Times New Roman"/>
+          <w:sz w:val="24"/>
+          <w:szCs w:val="30"/>
+        </w:rPr>
+      </w:pPr>
+      <w:r>
+        <w:rPr>
+          <w:rFonts w:ascii="Times New Roman" w:hAnsi="Times New Roman" w:cs="Times New Roman"/>
+          <w:sz w:val="24"/>
+          <w:szCs w:val="30"/>
+        </w:rPr>
+        <w:t xml:space="preserve">The </w:t>
+      </w:r>
+      <w:proofErr w:type="spellStart"/>
+      <w:r>
+        <w:rPr>
+          <w:rFonts w:ascii="Times New Roman" w:hAnsi="Times New Roman" w:cs="Times New Roman"/>
+          <w:sz w:val="24"/>
+          <w:szCs w:val="30"/>
+        </w:rPr>
+        <w:t>Javascript</w:t>
+      </w:r>
+      <w:proofErr w:type="spellEnd"/>
+      <w:r>
+        <w:rPr>
+          <w:rFonts w:ascii="Times New Roman" w:hAnsi="Times New Roman" w:cs="Times New Roman"/>
+          <w:sz w:val="24"/>
+          <w:szCs w:val="30"/>
+        </w:rPr>
+        <w:t xml:space="preserve"> </w:t>
+      </w:r>
+      <w:r>
+        <w:rPr>
+          <w:rFonts w:ascii="Times New Roman" w:hAnsi="Times New Roman" w:cs="Times New Roman"/>
+          <w:sz w:val="24"/>
+          <w:szCs w:val="30"/>
+        </w:rPr>
+        <w:t xml:space="preserve">code that is used to </w:t>
+      </w:r>
+      <w:r>
+        <w:rPr>
+          <w:rFonts w:ascii="Times New Roman" w:hAnsi="Times New Roman" w:cs="Times New Roman"/>
+          <w:sz w:val="24"/>
+          <w:szCs w:val="30"/>
+        </w:rPr>
+        <w:t>embed TinyMCE is below:</w:t>
+      </w:r>
+    </w:p>
+    <w:p>
+      <w:pPr>
+        <w:jc w:val="center"/>
+        <w:rPr>
+          <w:rFonts w:ascii="Times New Roman" w:hAnsi="Times New Roman" w:cs="Times New Roman"/>
+          <w:sz w:val="24"/>
+          <w:szCs w:val="30"/>
+        </w:rPr>
+      </w:pPr>
+      <w:r>
+        <w:rPr>
+          <w:noProof/>
+        </w:rPr>
+        <w:drawing>
+          <wp:inline distT="0" distB="0" distL="0" distR="0" wp14:anchorId="30DFFB05" wp14:editId="3331D3AC">
+            <wp:extent cx="5943600" cy="1948180"/>
+            <wp:effectExtent l="0" t="0" r="0" b="0"/>
+            <wp:docPr id="11" name="Picture 11"/>
+            <wp:cNvGraphicFramePr>
+              <a:graphicFrameLocks xmlns:a="http://schemas.openxmlformats.org/drawingml/2006/main" noChangeAspect="1"/>
+            </wp:cNvGraphicFramePr>
+            <a:graphic xmlns:a="http://schemas.openxmlformats.org/drawingml/2006/main">
+              <a:graphicData uri="http://schemas.openxmlformats.org/drawingml/2006/picture">
+                <pic:pic xmlns:pic="http://schemas.openxmlformats.org/drawingml/2006/picture">
+                  <pic:nvPicPr>
+                    <pic:cNvPr id="1" name=""/>
+                    <pic:cNvPicPr/>
+                  </pic:nvPicPr>
+                  <pic:blipFill>
+                    <a:blip r:embed="rId16"/>
+                    <a:stretch>
+                      <a:fillRect/>
+                    </a:stretch>
+                  </pic:blipFill>
+                  <pic:spPr>
+                    <a:xfrm>
+                      <a:off x="0" y="0"/>
+                      <a:ext cx="5943600" cy="1948180"/>
+                    </a:xfrm>
+                    <a:prstGeom prst="rect">
+                      <a:avLst/>
+                    </a:prstGeom>
+                  </pic:spPr>
+                </pic:pic>
+              </a:graphicData>
+            </a:graphic>
+          </wp:inline>
+        </w:drawing>
+      </w:r>
+    </w:p>
+    <w:p>
+      <w:pPr>
+        <w:rPr>
+          <w:rFonts w:ascii="Times New Roman" w:hAnsi="Times New Roman" w:cs="Times New Roman"/>
+          <w:sz w:val="30"/>
+          <w:szCs w:val="30"/>
+        </w:rPr>
+      </w:pPr>
+      <w:r>
+        <w:rPr>
+          <w:rFonts w:ascii="Times New Roman" w:hAnsi="Times New Roman" w:cs="Times New Roman"/>
+          <w:sz w:val="30"/>
+          <w:szCs w:val="30"/>
+        </w:rPr>
+        <w:t>Day and Time</w:t>
+      </w:r>
+    </w:p>
+    <w:p>
+      <w:pPr>
+        <w:rPr>
+          <w:rFonts w:ascii="Times New Roman" w:hAnsi="Times New Roman" w:cs="Times New Roman"/>
+          <w:sz w:val="24"/>
+          <w:szCs w:val="30"/>
+        </w:rPr>
+      </w:pPr>
+      <w:r>
+        <w:rPr>
+          <w:rFonts w:ascii="Times New Roman" w:hAnsi="Times New Roman" w:cs="Times New Roman"/>
+          <w:sz w:val="24"/>
+          <w:szCs w:val="30"/>
+        </w:rPr>
+        <w:t>This feature is a</w:t>
+      </w:r>
+      <w:r>
+        <w:rPr>
+          <w:rFonts w:ascii="Times New Roman" w:hAnsi="Times New Roman" w:cs="Times New Roman"/>
+          <w:sz w:val="24"/>
+          <w:szCs w:val="30"/>
+        </w:rPr>
+        <w:t>n iframe</w:t>
+      </w:r>
+      <w:r>
+        <w:rPr>
+          <w:rFonts w:ascii="Times New Roman" w:hAnsi="Times New Roman" w:cs="Times New Roman"/>
+          <w:sz w:val="24"/>
+          <w:szCs w:val="30"/>
+        </w:rPr>
+        <w:t xml:space="preserve"> clock widget showing the current day and time</w:t>
+      </w:r>
+      <w:r>
+        <w:rPr>
+          <w:rFonts w:ascii="Times New Roman" w:hAnsi="Times New Roman" w:cs="Times New Roman"/>
+          <w:sz w:val="24"/>
+          <w:szCs w:val="30"/>
+        </w:rPr>
+        <w:t xml:space="preserve"> made available by </w:t>
+      </w:r>
+      <w:hyperlink r:id="rId17" w:history="1">
+        <w:r>
+          <w:rPr>
+            <w:rStyle w:val="Hyperlink"/>
+            <w:rFonts w:ascii="Times New Roman" w:hAnsi="Times New Roman" w:cs="Times New Roman"/>
+            <w:sz w:val="24"/>
+            <w:szCs w:val="30"/>
+          </w:rPr>
+          <w:t>www.zeitverschiebung.net</w:t>
+        </w:r>
+      </w:hyperlink>
+      <w:r>
+        <w:rPr>
+          <w:rFonts w:ascii="Times New Roman" w:hAnsi="Times New Roman" w:cs="Times New Roman"/>
+          <w:sz w:val="24"/>
+          <w:szCs w:val="30"/>
+        </w:rPr>
+        <w:t>.</w:t>
+      </w:r>
+    </w:p>
+    <w:p>
+      <w:pPr>
+        <w:keepNext/>
+        <w:jc w:val="center"/>
+      </w:pPr>
+      <w:r>
+        <w:rPr>
+          <w:noProof/>
+        </w:rPr>
+        <w:lastRenderedPageBreak/>
+        <w:drawing>
+          <wp:inline distT="0" distB="0" distL="0" distR="0" wp14:anchorId="2996C9E5" wp14:editId="18CC1D9A">
+            <wp:extent cx="3009900" cy="1114425"/>
+            <wp:effectExtent l="0" t="0" r="0" b="9525"/>
+            <wp:docPr id="12" name="Picture 12"/>
+            <wp:cNvGraphicFramePr>
+              <a:graphicFrameLocks xmlns:a="http://schemas.openxmlformats.org/drawingml/2006/main" noChangeAspect="1"/>
+            </wp:cNvGraphicFramePr>
+            <a:graphic xmlns:a="http://schemas.openxmlformats.org/drawingml/2006/main">
+              <a:graphicData uri="http://schemas.openxmlformats.org/drawingml/2006/picture">
+                <pic:pic xmlns:pic="http://schemas.openxmlformats.org/drawingml/2006/picture">
+                  <pic:nvPicPr>
+                    <pic:cNvPr id="1" name=""/>
+                    <pic:cNvPicPr/>
+                  </pic:nvPicPr>
+                  <pic:blipFill>
+                    <a:blip r:embed="rId18"/>
+                    <a:stretch>
+                      <a:fillRect/>
+                    </a:stretch>
+                  </pic:blipFill>
+                  <pic:spPr>
+                    <a:xfrm>
+                      <a:off x="0" y="0"/>
+                      <a:ext cx="3009900" cy="1114425"/>
+                    </a:xfrm>
+                    <a:prstGeom prst="rect">
+                      <a:avLst/>
+                    </a:prstGeom>
+                  </pic:spPr>
+                </pic:pic>
+              </a:graphicData>
+            </a:graphic>
+          </wp:inline>
+        </w:drawing>
+      </w:r>
+    </w:p>
+    <w:p>
+      <w:pPr>
+        <w:pStyle w:val="Caption"/>
+        <w:jc w:val="center"/>
+        <w:rPr>
+          <w:rFonts w:ascii="Times New Roman" w:hAnsi="Times New Roman" w:cs="Times New Roman"/>
+          <w:sz w:val="24"/>
+          <w:szCs w:val="30"/>
+        </w:rPr>
+      </w:pPr>
+      <w:r>
+        <w:t xml:space="preserve">Figure </w:t>
+      </w:r>
+      <w:r>
+        <w:fldChar w:fldCharType="begin"/>
+      </w:r>
+      <w:r>
+        <w:instrText xml:space="preserve"> SEQ Figure \* ARABIC </w:instrText>
+      </w:r>
+      <w:r>
+        <w:fldChar w:fldCharType="separate"/>
+      </w:r>
+      <w:r>
+        <w:rPr>
+          <w:noProof/>
+        </w:rPr>
+        <w:t>6</w:t>
+      </w:r>
+      <w:r>
+        <w:rPr>
+          <w:noProof/>
+        </w:rPr>
+        <w:fldChar w:fldCharType="end"/>
+      </w:r>
+      <w:r>
+        <w:t xml:space="preserve"> - Day and Time Widget</w:t>
+      </w:r>
+    </w:p>
+    <w:p>
+      <w:pPr>
+        <w:rPr>
+          <w:rFonts w:ascii="Times New Roman" w:hAnsi="Times New Roman" w:cs="Times New Roman"/>
+          <w:sz w:val="30"/>
+          <w:szCs w:val="30"/>
+        </w:rPr>
+      </w:pPr>
+      <w:r>
+        <w:rPr>
+          <w:rFonts w:ascii="Times New Roman" w:hAnsi="Times New Roman" w:cs="Times New Roman"/>
+          <w:sz w:val="30"/>
+          <w:szCs w:val="30"/>
+        </w:rPr>
+        <w:t>Weather</w:t>
+      </w:r>
+    </w:p>
+    <w:p>
+      <w:pPr>
+        <w:keepNext/>
+        <w:rPr>
+          <w:rFonts w:ascii="Times New Roman" w:hAnsi="Times New Roman" w:cs="Times New Roman"/>
+          <w:sz w:val="24"/>
+          <w:szCs w:val="30"/>
+        </w:rPr>
+      </w:pPr>
+      <w:r>
+        <w:rPr>
+          <w:rFonts w:ascii="Times New Roman" w:hAnsi="Times New Roman" w:cs="Times New Roman"/>
+          <w:sz w:val="24"/>
+          <w:szCs w:val="30"/>
+        </w:rPr>
+        <w:t xml:space="preserve">This feature is an iframe weather widget showing the current weather and the weather for the rest of the week made available by </w:t>
+      </w:r>
+      <w:r>
+        <w:rPr>
+          <w:rFonts w:ascii="Times New Roman" w:hAnsi="Times New Roman" w:cs="Times New Roman"/>
+          <w:sz w:val="24"/>
+          <w:szCs w:val="30"/>
+        </w:rPr>
+        <w:t>w.bookcdn.com</w:t>
+      </w:r>
+      <w:r>
+        <w:rPr>
+          <w:rFonts w:ascii="Times New Roman" w:hAnsi="Times New Roman" w:cs="Times New Roman"/>
+          <w:sz w:val="24"/>
+          <w:szCs w:val="30"/>
+        </w:rPr>
+        <w:t xml:space="preserve">. </w:t>
+      </w:r>
+    </w:p>
+    <w:p>
+      <w:pPr>
+        <w:keepNext/>
+        <w:jc w:val="center"/>
+        <w:rPr>
+          <w:rFonts w:ascii="Times New Roman" w:hAnsi="Times New Roman" w:cs="Times New Roman"/>
+          <w:sz w:val="24"/>
+          <w:szCs w:val="30"/>
+        </w:rPr>
+      </w:pPr>
+      <w:r>
+        <w:rPr>
+          <w:noProof/>
+        </w:rPr>
+        <w:drawing>
+          <wp:inline distT="0" distB="0" distL="0" distR="0" wp14:anchorId="3DAA2B92" wp14:editId="44565BAD">
+            <wp:extent cx="3362325" cy="1714500"/>
+            <wp:effectExtent l="0" t="0" r="9525" b="0"/>
+            <wp:docPr id="16" name="Picture 16"/>
+            <wp:cNvGraphicFramePr>
+              <a:graphicFrameLocks xmlns:a="http://schemas.openxmlformats.org/drawingml/2006/main" noChangeAspect="1"/>
+            </wp:cNvGraphicFramePr>
+            <a:graphic xmlns:a="http://schemas.openxmlformats.org/drawingml/2006/main">
+              <a:graphicData uri="http://schemas.openxmlformats.org/drawingml/2006/picture">
+                <pic:pic xmlns:pic="http://schemas.openxmlformats.org/drawingml/2006/picture">
+                  <pic:nvPicPr>
+                    <pic:cNvPr id="1" name=""/>
+                    <pic:cNvPicPr/>
+                  </pic:nvPicPr>
+                  <pic:blipFill>
+                    <a:blip r:embed="rId19"/>
+                    <a:stretch>
+                      <a:fillRect/>
+                    </a:stretch>
+                  </pic:blipFill>
+                  <pic:spPr>
+                    <a:xfrm>
+                      <a:off x="0" y="0"/>
+                      <a:ext cx="3362325" cy="1714500"/>
+                    </a:xfrm>
+                    <a:prstGeom prst="rect">
+                      <a:avLst/>
+                    </a:prstGeom>
+                  </pic:spPr>
+                </pic:pic>
+              </a:graphicData>
+            </a:graphic>
+          </wp:inline>
+        </w:drawing>
+      </w:r>
+    </w:p>
+    <w:p>
+      <w:pPr>
+        <w:pStyle w:val="Caption"/>
+        <w:jc w:val="center"/>
+        <w:rPr>
+          <w:rFonts w:ascii="Times New Roman" w:hAnsi="Times New Roman" w:cs="Times New Roman"/>
+          <w:sz w:val="24"/>
+          <w:szCs w:val="30"/>
+        </w:rPr>
+      </w:pPr>
+      <w:r>
+        <w:t xml:space="preserve">Figure </w:t>
+      </w:r>
+      <w:r>
+        <w:fldChar w:fldCharType="begin"/>
+      </w:r>
+      <w:r>
+        <w:instrText xml:space="preserve"> SEQ Figure \* ARABIC </w:instrText>
+      </w:r>
+      <w:r>
+        <w:fldChar w:fldCharType="separate"/>
+      </w:r>
+      <w:r>
+        <w:rPr>
+          <w:noProof/>
+        </w:rPr>
+        <w:t>7</w:t>
+      </w:r>
+      <w:r>
+        <w:rPr>
+          <w:noProof/>
+        </w:rPr>
+        <w:fldChar w:fldCharType="end"/>
+      </w:r>
+      <w:r>
+        <w:t xml:space="preserve"> - Weather Widget</w:t>
+      </w:r>
+    </w:p>
+    <w:p>
+      <w:pPr>
+        <w:rPr>
+          <w:rFonts w:ascii="Times New Roman" w:hAnsi="Times New Roman" w:cs="Times New Roman"/>
+          <w:b/>
+          <w:sz w:val="36"/>
+          <w:szCs w:val="36"/>
+        </w:rPr>
+      </w:pPr>
+      <w:r>
+        <w:rPr>
+          <w:rFonts w:ascii="Times New Roman" w:hAnsi="Times New Roman" w:cs="Times New Roman"/>
+          <w:b/>
+          <w:sz w:val="36"/>
+          <w:szCs w:val="36"/>
+        </w:rPr>
+        <w:br w:type="page"/>
+      </w:r>
+    </w:p>
+    <w:p>
+      <w:pPr>
+        <w:rPr>
+          <w:rFonts w:ascii="Times New Roman" w:hAnsi="Times New Roman" w:cs="Times New Roman"/>
+          <w:b/>
+          <w:sz w:val="36"/>
+          <w:szCs w:val="36"/>
+        </w:rPr>
+      </w:pPr>
+      <w:r>
+        <w:rPr>
+          <w:rFonts w:ascii="Times New Roman" w:hAnsi="Times New Roman" w:cs="Times New Roman"/>
+          <w:b/>
+          <w:sz w:val="36"/>
+          <w:szCs w:val="36"/>
+        </w:rPr>
+        <w:lastRenderedPageBreak/>
+        <w:t>3.</w:t>
+      </w:r>
+      <w:r>
+        <w:rPr>
+          <w:rFonts w:ascii="Times New Roman" w:hAnsi="Times New Roman" w:cs="Times New Roman"/>
+          <w:b/>
+          <w:sz w:val="36"/>
+          <w:szCs w:val="36"/>
+        </w:rPr>
+        <w:t xml:space="preserve"> Code</w:t>
+      </w:r>
+    </w:p>
+    <w:p>
+      <w:pPr>
+        <w:rPr>
+          <w:rFonts w:ascii="Times New Roman" w:hAnsi="Times New Roman" w:cs="Times New Roman"/>
+          <w:sz w:val="30"/>
+          <w:szCs w:val="36"/>
+        </w:rPr>
+      </w:pPr>
+      <w:r>
+        <w:rPr>
+          <w:rFonts w:ascii="Times New Roman" w:hAnsi="Times New Roman" w:cs="Times New Roman"/>
+          <w:sz w:val="30"/>
+          <w:szCs w:val="36"/>
+        </w:rPr>
+        <w:t>Files</w:t>
+      </w:r>
+    </w:p>
+    <w:p>
+      <w:pPr>
+        <w:rPr>
+          <w:rFonts w:ascii="Times New Roman" w:hAnsi="Times New Roman" w:cs="Times New Roman"/>
+          <w:sz w:val="24"/>
+          <w:szCs w:val="36"/>
+        </w:rPr>
+      </w:pPr>
+      <w:r>
+        <w:rPr>
+          <w:rFonts w:ascii="Times New Roman" w:hAnsi="Times New Roman" w:cs="Times New Roman"/>
+          <w:sz w:val="24"/>
+          <w:szCs w:val="36"/>
+        </w:rPr>
+        <w:t xml:space="preserve">There are </w:t>
+      </w:r>
+      <w:r>
+        <w:rPr>
+          <w:rFonts w:ascii="Times New Roman" w:hAnsi="Times New Roman" w:cs="Times New Roman"/>
+          <w:sz w:val="24"/>
+          <w:szCs w:val="36"/>
+        </w:rPr>
+        <w:t>5</w:t>
+      </w:r>
+      <w:r>
+        <w:rPr>
+          <w:rFonts w:ascii="Times New Roman" w:hAnsi="Times New Roman" w:cs="Times New Roman"/>
+          <w:sz w:val="24"/>
+          <w:szCs w:val="36"/>
+        </w:rPr>
+        <w:t xml:space="preserve"> </w:t>
+      </w:r>
+      <w:r>
+        <w:rPr>
+          <w:rFonts w:ascii="Times New Roman" w:hAnsi="Times New Roman" w:cs="Times New Roman"/>
+          <w:sz w:val="24"/>
+          <w:szCs w:val="36"/>
+        </w:rPr>
+        <w:t xml:space="preserve">total </w:t>
+      </w:r>
+      <w:r>
+        <w:rPr>
+          <w:rFonts w:ascii="Times New Roman" w:hAnsi="Times New Roman" w:cs="Times New Roman"/>
+          <w:sz w:val="24"/>
+          <w:szCs w:val="36"/>
+        </w:rPr>
+        <w:t>files</w:t>
+      </w:r>
+      <w:r>
+        <w:rPr>
+          <w:rFonts w:ascii="Times New Roman" w:hAnsi="Times New Roman" w:cs="Times New Roman"/>
+          <w:sz w:val="24"/>
+          <w:szCs w:val="36"/>
+        </w:rPr>
+        <w:t>:</w:t>
+      </w:r>
+    </w:p>
+    <w:p>
+      <w:pPr>
+        <w:pStyle w:val="ListParagraph"/>
+        <w:numPr>
+          <w:ilvl w:val="0"/>
+          <w:numId w:val="8"/>
+        </w:numPr>
+        <w:rPr>
+          <w:rFonts w:ascii="Times New Roman" w:hAnsi="Times New Roman" w:cs="Times New Roman"/>
+          <w:sz w:val="24"/>
+          <w:szCs w:val="36"/>
+        </w:rPr>
+      </w:pPr>
+      <w:proofErr w:type="spellStart"/>
+      <w:r>
+        <w:rPr>
+          <w:rFonts w:ascii="Times New Roman" w:hAnsi="Times New Roman" w:cs="Times New Roman"/>
+          <w:sz w:val="24"/>
+          <w:szCs w:val="36"/>
+        </w:rPr>
+        <w:t>favicon.ivo</w:t>
+      </w:r>
+      <w:proofErr w:type="spellEnd"/>
+      <w:r>
+        <w:rPr>
+          <w:rFonts w:ascii="Times New Roman" w:hAnsi="Times New Roman" w:cs="Times New Roman"/>
+          <w:sz w:val="24"/>
+          <w:szCs w:val="36"/>
+        </w:rPr>
+        <w:t xml:space="preserve"> (t</w:t>
+      </w:r>
+      <w:r>
+        <w:rPr>
+          <w:rFonts w:ascii="Times New Roman" w:hAnsi="Times New Roman" w:cs="Times New Roman"/>
+          <w:sz w:val="24"/>
+          <w:szCs w:val="36"/>
+        </w:rPr>
+        <w:t>he favicon for the ERP Dashboard website</w:t>
+      </w:r>
+      <w:r>
+        <w:rPr>
+          <w:rFonts w:ascii="Times New Roman" w:hAnsi="Times New Roman" w:cs="Times New Roman"/>
+          <w:sz w:val="24"/>
+          <w:szCs w:val="36"/>
+        </w:rPr>
+        <w:t>)</w:t>
+      </w:r>
+    </w:p>
+    <w:p>
+      <w:pPr>
+        <w:pStyle w:val="ListParagraph"/>
+        <w:numPr>
+          <w:ilvl w:val="0"/>
+          <w:numId w:val="8"/>
+        </w:numPr>
+        <w:rPr>
+          <w:rFonts w:ascii="Times New Roman" w:hAnsi="Times New Roman" w:cs="Times New Roman"/>
+          <w:sz w:val="24"/>
+          <w:szCs w:val="36"/>
+        </w:rPr>
+      </w:pPr>
+      <w:r>
+        <w:rPr>
+          <w:rFonts w:ascii="Times New Roman" w:hAnsi="Times New Roman" w:cs="Times New Roman"/>
+          <w:sz w:val="24"/>
+          <w:szCs w:val="36"/>
+        </w:rPr>
+        <w:t>ERP_Dashboard_Draft_1.html</w:t>
+      </w:r>
+      <w:r>
+        <w:rPr>
+          <w:rFonts w:ascii="Times New Roman" w:hAnsi="Times New Roman" w:cs="Times New Roman"/>
+          <w:sz w:val="24"/>
+          <w:szCs w:val="36"/>
+        </w:rPr>
+        <w:t xml:space="preserve"> (the first template)</w:t>
+      </w:r>
+    </w:p>
+    <w:p>
+      <w:pPr>
+        <w:pStyle w:val="ListParagraph"/>
+        <w:numPr>
+          <w:ilvl w:val="0"/>
+          <w:numId w:val="8"/>
+        </w:numPr>
+        <w:rPr>
+          <w:rFonts w:ascii="Times New Roman" w:hAnsi="Times New Roman" w:cs="Times New Roman"/>
+          <w:sz w:val="24"/>
+          <w:szCs w:val="36"/>
+        </w:rPr>
+      </w:pPr>
+      <w:r>
+        <w:rPr>
+          <w:rFonts w:ascii="Times New Roman" w:hAnsi="Times New Roman" w:cs="Times New Roman"/>
+          <w:sz w:val="24"/>
+          <w:szCs w:val="36"/>
+        </w:rPr>
+        <w:t>ERP_Dashboard_Draft_2.html</w:t>
+      </w:r>
+      <w:r>
+        <w:rPr>
+          <w:rFonts w:ascii="Times New Roman" w:hAnsi="Times New Roman" w:cs="Times New Roman"/>
+          <w:sz w:val="24"/>
+          <w:szCs w:val="36"/>
+        </w:rPr>
+        <w:t xml:space="preserve"> (the second template)</w:t>
+      </w:r>
+    </w:p>
+    <w:p>
+      <w:pPr>
+        <w:pStyle w:val="ListParagraph"/>
+        <w:numPr>
+          <w:ilvl w:val="0"/>
+          <w:numId w:val="8"/>
+        </w:numPr>
+        <w:rPr>
+          <w:rFonts w:ascii="Times New Roman" w:hAnsi="Times New Roman" w:cs="Times New Roman"/>
+          <w:sz w:val="24"/>
+          <w:szCs w:val="36"/>
+        </w:rPr>
+      </w:pPr>
+      <w:r>
+        <w:rPr>
+          <w:rFonts w:ascii="Times New Roman" w:hAnsi="Times New Roman" w:cs="Times New Roman"/>
+          <w:sz w:val="24"/>
+          <w:szCs w:val="36"/>
+        </w:rPr>
+        <w:t>Style_1.css</w:t>
+      </w:r>
+      <w:r>
+        <w:rPr>
+          <w:rFonts w:ascii="Times New Roman" w:hAnsi="Times New Roman" w:cs="Times New Roman"/>
+          <w:sz w:val="24"/>
+          <w:szCs w:val="36"/>
+        </w:rPr>
+        <w:t xml:space="preserve"> (the style sheet for the first template)</w:t>
+      </w:r>
+    </w:p>
+    <w:p>
+      <w:pPr>
+        <w:pStyle w:val="ListParagraph"/>
+        <w:numPr>
+          <w:ilvl w:val="0"/>
+          <w:numId w:val="8"/>
+        </w:numPr>
+        <w:rPr>
+          <w:rFonts w:ascii="Times New Roman" w:hAnsi="Times New Roman" w:cs="Times New Roman"/>
+          <w:sz w:val="24"/>
+          <w:szCs w:val="36"/>
+        </w:rPr>
+      </w:pPr>
+      <w:r>
+        <w:rPr>
+          <w:rFonts w:ascii="Times New Roman" w:hAnsi="Times New Roman" w:cs="Times New Roman"/>
+          <w:sz w:val="24"/>
+          <w:szCs w:val="36"/>
+        </w:rPr>
+        <w:t>Style_2.css</w:t>
+      </w:r>
+      <w:r>
+        <w:rPr>
+          <w:rFonts w:ascii="Times New Roman" w:hAnsi="Times New Roman" w:cs="Times New Roman"/>
+          <w:sz w:val="24"/>
+          <w:szCs w:val="36"/>
+        </w:rPr>
+        <w:t xml:space="preserve"> (the style sheet for the second template)</w:t>
+      </w:r>
+    </w:p>
+    <w:p>
+      <w:pPr>
+        <w:rPr>
+          <w:rFonts w:ascii="Times New Roman" w:hAnsi="Times New Roman" w:cs="Times New Roman"/>
+          <w:sz w:val="24"/>
+          <w:szCs w:val="36"/>
+        </w:rPr>
+      </w:pPr>
+    </w:p>
+    <w:p>
+      <w:pPr>
+        <w:rPr>
+          <w:rFonts w:ascii="Times New Roman" w:hAnsi="Times New Roman" w:cs="Times New Roman"/>
+          <w:b/>
+          <w:sz w:val="36"/>
+          <w:szCs w:val="36"/>
+        </w:rPr>
+      </w:pPr>
+    </w:p>
+    <w:p>
+      <w:pPr>
+        <w:rPr>
+          <w:rFonts w:ascii="Times New Roman" w:hAnsi="Times New Roman" w:cs="Times New Roman"/>
+          <w:b/>
+          <w:sz w:val="36"/>
+          <w:szCs w:val="36"/>
+        </w:rPr>
+      </w:pPr>
+      <w:r>
+        <w:rPr>
+          <w:rFonts w:ascii="Times New Roman" w:hAnsi="Times New Roman" w:cs="Times New Roman"/>
+          <w:b/>
+          <w:sz w:val="36"/>
+          <w:szCs w:val="36"/>
+        </w:rPr>
+        <w:br w:type="page"/>
+      </w:r>
+    </w:p>
+    <w:p>
+      <w:pPr>
+        <w:pStyle w:val="ListParagraph"/>
+        <w:numPr>
+          <w:ilvl w:val="0"/>
+          <w:numId w:val="4"/>
+        </w:numPr>
+        <w:rPr>
+          <w:rFonts w:ascii="Times New Roman" w:hAnsi="Times New Roman" w:cs="Times New Roman"/>
+          <w:b/>
+          <w:sz w:val="36"/>
+          <w:szCs w:val="36"/>
+        </w:rPr>
+      </w:pPr>
+      <w:r>
+        <w:rPr>
+          <w:rFonts w:ascii="Times New Roman" w:hAnsi="Times New Roman" w:cs="Times New Roman"/>
+          <w:b/>
+          <w:sz w:val="36"/>
+          <w:szCs w:val="36"/>
+        </w:rPr>
+        <w:lastRenderedPageBreak/>
+        <w:t>Repository</w:t>
+      </w:r>
+    </w:p>
+    <w:p>
+      <w:pPr>
+        <w:rPr>
+          <w:rFonts w:ascii="Times New Roman" w:hAnsi="Times New Roman" w:cs="Times New Roman"/>
+          <w:sz w:val="24"/>
+          <w:szCs w:val="24"/>
+        </w:rPr>
+      </w:pPr>
+      <w:r>
+        <w:rPr>
+          <w:rFonts w:ascii="Times New Roman" w:hAnsi="Times New Roman" w:cs="Times New Roman"/>
+          <w:sz w:val="24"/>
+          <w:szCs w:val="24"/>
+        </w:rPr>
+        <w:t>The code has been stored a repository in GitHub</w:t>
+      </w:r>
+      <w:r>
+        <w:rPr>
+          <w:rFonts w:ascii="Times New Roman" w:hAnsi="Times New Roman" w:cs="Times New Roman"/>
+          <w:sz w:val="24"/>
+          <w:szCs w:val="24"/>
+        </w:rPr>
+        <w:t xml:space="preserve"> </w:t>
+      </w:r>
+      <w:hyperlink r:id="rId20" w:history="1">
+        <w:r>
+          <w:rPr>
+            <w:rStyle w:val="Hyperlink"/>
+            <w:rFonts w:ascii="Times New Roman" w:hAnsi="Times New Roman" w:cs="Times New Roman"/>
+            <w:sz w:val="24"/>
+            <w:szCs w:val="24"/>
+          </w:rPr>
+          <w:t>https://github.com/CF-Dashboard/erp_dashboard</w:t>
+        </w:r>
+      </w:hyperlink>
+      <w:r>
+        <w:rPr>
+          <w:rFonts w:ascii="Times New Roman" w:hAnsi="Times New Roman" w:cs="Times New Roman"/>
+          <w:sz w:val="24"/>
+          <w:szCs w:val="24"/>
+        </w:rPr>
+        <w:t>. You may access the code</w:t>
+      </w:r>
+      <w:r>
+        <w:rPr>
+          <w:rFonts w:ascii="Times New Roman" w:hAnsi="Times New Roman" w:cs="Times New Roman"/>
+          <w:sz w:val="24"/>
+          <w:szCs w:val="24"/>
+        </w:rPr>
+        <w:t xml:space="preserve"> and</w:t>
+      </w:r>
+      <w:r>
+        <w:rPr>
+          <w:rFonts w:ascii="Times New Roman" w:hAnsi="Times New Roman" w:cs="Times New Roman"/>
+          <w:sz w:val="24"/>
+          <w:szCs w:val="24"/>
+        </w:rPr>
+        <w:t xml:space="preserve"> clone the repository.</w:t>
+      </w:r>
+    </w:p>
+    <w:p>
+      <w:pPr>
+        <w:rPr>
+          <w:rFonts w:ascii="Times New Roman" w:hAnsi="Times New Roman" w:cs="Times New Roman"/>
+          <w:sz w:val="24"/>
+          <w:szCs w:val="24"/>
+        </w:rPr>
+      </w:pPr>
     </w:p>
     <w:sectPr>
       <w:pgSz w:w="12240" w:h="15840"/>
@@ -2083,7 +4986,7 @@
         <v:path o:extrusionok="f" gradientshapeok="t" o:connecttype="rect"/>
         <o:lock v:ext="edit" aspectratio="t"/>
       </v:shapetype>
-      <v:shape id="_x0000_i1031" type="#_x0000_t75" style="width:16.5pt;height:21.75pt;visibility:visible;mso-wrap-style:square" o:bullet="t">
+      <v:shape id="_x0000_i1026" type="#_x0000_t75" style="width:16.5pt;height:21.75pt;visibility:visible;mso-wrap-style:square" o:bullet="t">
         <v:imagedata r:id="rId1" o:title=""/>
       </v:shape>
     </w:pict>
@@ -2202,6 +5105,389 @@
     </w:lvl>
   </w:abstractNum>
   <w:abstractNum w:abstractNumId="1" w15:restartNumberingAfterBreak="0">
+    <w:nsid w:val="30C818B3"/>
+    <w:multiLevelType w:val="hybridMultilevel"/>
+    <w:tmpl w:val="4560E118"/>
+    <w:lvl w:ilvl="0" w:tplc="9F702BCA">
+      <w:start w:val="1"/>
+      <w:numFmt w:val="decimal"/>
+      <w:lvlText w:val="%1."/>
+      <w:lvlJc w:val="left"/>
+      <w:pPr>
+        <w:ind w:left="360" w:hanging="360"/>
+      </w:pPr>
+      <w:rPr>
+        <w:rFonts w:hint="default"/>
+      </w:rPr>
+    </w:lvl>
+    <w:lvl w:ilvl="1" w:tplc="04090019">
+      <w:start w:val="1"/>
+      <w:numFmt w:val="lowerLetter"/>
+      <w:lvlText w:val="%2."/>
+      <w:lvlJc w:val="left"/>
+      <w:pPr>
+        <w:ind w:left="1440" w:hanging="360"/>
+      </w:pPr>
+    </w:lvl>
+    <w:lvl w:ilvl="2" w:tplc="0409001B" w:tentative="1">
+      <w:start w:val="1"/>
+      <w:numFmt w:val="lowerRoman"/>
+      <w:lvlText w:val="%3."/>
+      <w:lvlJc w:val="right"/>
+      <w:pPr>
+        <w:ind w:left="2160" w:hanging="180"/>
+      </w:pPr>
+    </w:lvl>
+    <w:lvl w:ilvl="3" w:tplc="0409000F" w:tentative="1">
+      <w:start w:val="1"/>
+      <w:numFmt w:val="decimal"/>
+      <w:lvlText w:val="%4."/>
+      <w:lvlJc w:val="left"/>
+      <w:pPr>
+        <w:ind w:left="2880" w:hanging="360"/>
+      </w:pPr>
+    </w:lvl>
+    <w:lvl w:ilvl="4" w:tplc="04090019" w:tentative="1">
+      <w:start w:val="1"/>
+      <w:numFmt w:val="lowerLetter"/>
+      <w:lvlText w:val="%5."/>
+      <w:lvlJc w:val="left"/>
+      <w:pPr>
+        <w:ind w:left="3600" w:hanging="360"/>
+      </w:pPr>
+    </w:lvl>
+    <w:lvl w:ilvl="5" w:tplc="0409001B" w:tentative="1">
+      <w:start w:val="1"/>
+      <w:numFmt w:val="lowerRoman"/>
+      <w:lvlText w:val="%6."/>
+      <w:lvlJc w:val="right"/>
+      <w:pPr>
+        <w:ind w:left="4320" w:hanging="180"/>
+      </w:pPr>
+    </w:lvl>
+    <w:lvl w:ilvl="6" w:tplc="0409000F" w:tentative="1">
+      <w:start w:val="1"/>
+      <w:numFmt w:val="decimal"/>
+      <w:lvlText w:val="%7."/>
+      <w:lvlJc w:val="left"/>
+      <w:pPr>
+        <w:ind w:left="5040" w:hanging="360"/>
+      </w:pPr>
+    </w:lvl>
+    <w:lvl w:ilvl="7" w:tplc="04090019" w:tentative="1">
+      <w:start w:val="1"/>
+      <w:numFmt w:val="lowerLetter"/>
+      <w:lvlText w:val="%8."/>
+      <w:lvlJc w:val="left"/>
+      <w:pPr>
+        <w:ind w:left="5760" w:hanging="360"/>
+      </w:pPr>
+    </w:lvl>
+    <w:lvl w:ilvl="8" w:tplc="0409001B" w:tentative="1">
+      <w:start w:val="1"/>
+      <w:numFmt w:val="lowerRoman"/>
+      <w:lvlText w:val="%9."/>
+      <w:lvlJc w:val="right"/>
+      <w:pPr>
+        <w:ind w:left="6480" w:hanging="180"/>
+      </w:pPr>
+    </w:lvl>
+  </w:abstractNum>
+  <w:abstractNum w:abstractNumId="2" w15:restartNumberingAfterBreak="0">
+    <w:nsid w:val="3B5164D5"/>
+    <w:multiLevelType w:val="hybridMultilevel"/>
+    <w:tmpl w:val="24DA1CB8"/>
+    <w:lvl w:ilvl="0" w:tplc="04090001">
+      <w:start w:val="1"/>
+      <w:numFmt w:val="bullet"/>
+      <w:lvlText w:val=""/>
+      <w:lvlJc w:val="left"/>
+      <w:pPr>
+        <w:ind w:left="720" w:hanging="360"/>
+      </w:pPr>
+      <w:rPr>
+        <w:rFonts w:ascii="Symbol" w:hAnsi="Symbol" w:hint="default"/>
+      </w:rPr>
+    </w:lvl>
+    <w:lvl w:ilvl="1" w:tplc="04090003" w:tentative="1">
+      <w:start w:val="1"/>
+      <w:numFmt w:val="bullet"/>
+      <w:lvlText w:val="o"/>
+      <w:lvlJc w:val="left"/>
+      <w:pPr>
+        <w:ind w:left="1440" w:hanging="360"/>
+      </w:pPr>
+      <w:rPr>
+        <w:rFonts w:ascii="Courier New" w:hAnsi="Courier New" w:cs="Courier New" w:hint="default"/>
+      </w:rPr>
+    </w:lvl>
+    <w:lvl w:ilvl="2" w:tplc="04090005" w:tentative="1">
+      <w:start w:val="1"/>
+      <w:numFmt w:val="bullet"/>
+      <w:lvlText w:val=""/>
+      <w:lvlJc w:val="left"/>
+      <w:pPr>
+        <w:ind w:left="2160" w:hanging="360"/>
+      </w:pPr>
+      <w:rPr>
+        <w:rFonts w:ascii="Wingdings" w:hAnsi="Wingdings" w:hint="default"/>
+      </w:rPr>
+    </w:lvl>
+    <w:lvl w:ilvl="3" w:tplc="04090001" w:tentative="1">
+      <w:start w:val="1"/>
+      <w:numFmt w:val="bullet"/>
+      <w:lvlText w:val=""/>
+      <w:lvlJc w:val="left"/>
+      <w:pPr>
+        <w:ind w:left="2880" w:hanging="360"/>
+      </w:pPr>
+      <w:rPr>
+        <w:rFonts w:ascii="Symbol" w:hAnsi="Symbol" w:hint="default"/>
+      </w:rPr>
+    </w:lvl>
+    <w:lvl w:ilvl="4" w:tplc="04090003" w:tentative="1">
+      <w:start w:val="1"/>
+      <w:numFmt w:val="bullet"/>
+      <w:lvlText w:val="o"/>
+      <w:lvlJc w:val="left"/>
+      <w:pPr>
+        <w:ind w:left="3600" w:hanging="360"/>
+      </w:pPr>
+      <w:rPr>
+        <w:rFonts w:ascii="Courier New" w:hAnsi="Courier New" w:cs="Courier New" w:hint="default"/>
+      </w:rPr>
+    </w:lvl>
+    <w:lvl w:ilvl="5" w:tplc="04090005" w:tentative="1">
+      <w:start w:val="1"/>
+      <w:numFmt w:val="bullet"/>
+      <w:lvlText w:val=""/>
+      <w:lvlJc w:val="left"/>
+      <w:pPr>
+        <w:ind w:left="4320" w:hanging="360"/>
+      </w:pPr>
+      <w:rPr>
+        <w:rFonts w:ascii="Wingdings" w:hAnsi="Wingdings" w:hint="default"/>
+      </w:rPr>
+    </w:lvl>
+    <w:lvl w:ilvl="6" w:tplc="04090001" w:tentative="1">
+      <w:start w:val="1"/>
+      <w:numFmt w:val="bullet"/>
+      <w:lvlText w:val=""/>
+      <w:lvlJc w:val="left"/>
+      <w:pPr>
+        <w:ind w:left="5040" w:hanging="360"/>
+      </w:pPr>
+      <w:rPr>
+        <w:rFonts w:ascii="Symbol" w:hAnsi="Symbol" w:hint="default"/>
+      </w:rPr>
+    </w:lvl>
+    <w:lvl w:ilvl="7" w:tplc="04090003" w:tentative="1">
+      <w:start w:val="1"/>
+      <w:numFmt w:val="bullet"/>
+      <w:lvlText w:val="o"/>
+      <w:lvlJc w:val="left"/>
+      <w:pPr>
+        <w:ind w:left="5760" w:hanging="360"/>
+      </w:pPr>
+      <w:rPr>
+        <w:rFonts w:ascii="Courier New" w:hAnsi="Courier New" w:cs="Courier New" w:hint="default"/>
+      </w:rPr>
+    </w:lvl>
+    <w:lvl w:ilvl="8" w:tplc="04090005" w:tentative="1">
+      <w:start w:val="1"/>
+      <w:numFmt w:val="bullet"/>
+      <w:lvlText w:val=""/>
+      <w:lvlJc w:val="left"/>
+      <w:pPr>
+        <w:ind w:left="6480" w:hanging="360"/>
+      </w:pPr>
+      <w:rPr>
+        <w:rFonts w:ascii="Wingdings" w:hAnsi="Wingdings" w:hint="default"/>
+      </w:rPr>
+    </w:lvl>
+  </w:abstractNum>
+  <w:abstractNum w:abstractNumId="3" w15:restartNumberingAfterBreak="0">
+    <w:nsid w:val="417F76DE"/>
+    <w:multiLevelType w:val="hybridMultilevel"/>
+    <w:tmpl w:val="EF843E50"/>
+    <w:lvl w:ilvl="0" w:tplc="3556A128">
+      <w:start w:val="1"/>
+      <w:numFmt w:val="decimal"/>
+      <w:lvlText w:val="%1."/>
+      <w:lvlJc w:val="left"/>
+      <w:pPr>
+        <w:ind w:left="360" w:hanging="360"/>
+      </w:pPr>
+      <w:rPr>
+        <w:rFonts w:hint="default"/>
+      </w:rPr>
+    </w:lvl>
+    <w:lvl w:ilvl="1" w:tplc="04090019" w:tentative="1">
+      <w:start w:val="1"/>
+      <w:numFmt w:val="lowerLetter"/>
+      <w:lvlText w:val="%2."/>
+      <w:lvlJc w:val="left"/>
+      <w:pPr>
+        <w:ind w:left="1440" w:hanging="360"/>
+      </w:pPr>
+    </w:lvl>
+    <w:lvl w:ilvl="2" w:tplc="0409001B" w:tentative="1">
+      <w:start w:val="1"/>
+      <w:numFmt w:val="lowerRoman"/>
+      <w:lvlText w:val="%3."/>
+      <w:lvlJc w:val="right"/>
+      <w:pPr>
+        <w:ind w:left="2160" w:hanging="180"/>
+      </w:pPr>
+    </w:lvl>
+    <w:lvl w:ilvl="3" w:tplc="0409000F" w:tentative="1">
+      <w:start w:val="1"/>
+      <w:numFmt w:val="decimal"/>
+      <w:lvlText w:val="%4."/>
+      <w:lvlJc w:val="left"/>
+      <w:pPr>
+        <w:ind w:left="2880" w:hanging="360"/>
+      </w:pPr>
+    </w:lvl>
+    <w:lvl w:ilvl="4" w:tplc="04090019" w:tentative="1">
+      <w:start w:val="1"/>
+      <w:numFmt w:val="lowerLetter"/>
+      <w:lvlText w:val="%5."/>
+      <w:lvlJc w:val="left"/>
+      <w:pPr>
+        <w:ind w:left="3600" w:hanging="360"/>
+      </w:pPr>
+    </w:lvl>
+    <w:lvl w:ilvl="5" w:tplc="0409001B" w:tentative="1">
+      <w:start w:val="1"/>
+      <w:numFmt w:val="lowerRoman"/>
+      <w:lvlText w:val="%6."/>
+      <w:lvlJc w:val="right"/>
+      <w:pPr>
+        <w:ind w:left="4320" w:hanging="180"/>
+      </w:pPr>
+    </w:lvl>
+    <w:lvl w:ilvl="6" w:tplc="0409000F" w:tentative="1">
+      <w:start w:val="1"/>
+      <w:numFmt w:val="decimal"/>
+      <w:lvlText w:val="%7."/>
+      <w:lvlJc w:val="left"/>
+      <w:pPr>
+        <w:ind w:left="5040" w:hanging="360"/>
+      </w:pPr>
+    </w:lvl>
+    <w:lvl w:ilvl="7" w:tplc="04090019" w:tentative="1">
+      <w:start w:val="1"/>
+      <w:numFmt w:val="lowerLetter"/>
+      <w:lvlText w:val="%8."/>
+      <w:lvlJc w:val="left"/>
+      <w:pPr>
+        <w:ind w:left="5760" w:hanging="360"/>
+      </w:pPr>
+    </w:lvl>
+    <w:lvl w:ilvl="8" w:tplc="0409001B" w:tentative="1">
+      <w:start w:val="1"/>
+      <w:numFmt w:val="lowerRoman"/>
+      <w:lvlText w:val="%9."/>
+      <w:lvlJc w:val="right"/>
+      <w:pPr>
+        <w:ind w:left="6480" w:hanging="180"/>
+      </w:pPr>
+    </w:lvl>
+  </w:abstractNum>
+  <w:abstractNum w:abstractNumId="4" w15:restartNumberingAfterBreak="0">
+    <w:nsid w:val="467A7F09"/>
+    <w:multiLevelType w:val="hybridMultilevel"/>
+    <w:tmpl w:val="643CBF3E"/>
+    <w:lvl w:ilvl="0" w:tplc="9F702BCA">
+      <w:start w:val="1"/>
+      <w:numFmt w:val="decimal"/>
+      <w:lvlText w:val="%1."/>
+      <w:lvlJc w:val="left"/>
+      <w:pPr>
+        <w:ind w:left="360" w:hanging="360"/>
+      </w:pPr>
+      <w:rPr>
+        <w:rFonts w:hint="default"/>
+      </w:rPr>
+    </w:lvl>
+    <w:lvl w:ilvl="1" w:tplc="FD66CA24">
+      <w:start w:val="1"/>
+      <w:numFmt w:val="lowerLetter"/>
+      <w:lvlText w:val="%2."/>
+      <w:lvlJc w:val="left"/>
+      <w:pPr>
+        <w:ind w:left="720" w:hanging="360"/>
+      </w:pPr>
+      <w:rPr>
+        <w:rFonts w:hint="default"/>
+      </w:rPr>
+    </w:lvl>
+    <w:lvl w:ilvl="2" w:tplc="0409001B" w:tentative="1">
+      <w:start w:val="1"/>
+      <w:numFmt w:val="lowerRoman"/>
+      <w:lvlText w:val="%3."/>
+      <w:lvlJc w:val="right"/>
+      <w:pPr>
+        <w:ind w:left="2160" w:hanging="180"/>
+      </w:pPr>
+    </w:lvl>
+    <w:lvl w:ilvl="3" w:tplc="0409000F" w:tentative="1">
+      <w:start w:val="1"/>
+      <w:numFmt w:val="decimal"/>
+      <w:lvlText w:val="%4."/>
+      <w:lvlJc w:val="left"/>
+      <w:pPr>
+        <w:ind w:left="2880" w:hanging="360"/>
+      </w:pPr>
+    </w:lvl>
+    <w:lvl w:ilvl="4" w:tplc="04090019" w:tentative="1">
+      <w:start w:val="1"/>
+      <w:numFmt w:val="lowerLetter"/>
+      <w:lvlText w:val="%5."/>
+      <w:lvlJc w:val="left"/>
+      <w:pPr>
+        <w:ind w:left="3600" w:hanging="360"/>
+      </w:pPr>
+    </w:lvl>
+    <w:lvl w:ilvl="5" w:tplc="0409001B" w:tentative="1">
+      <w:start w:val="1"/>
+      <w:numFmt w:val="lowerRoman"/>
+      <w:lvlText w:val="%6."/>
+      <w:lvlJc w:val="right"/>
+      <w:pPr>
+        <w:ind w:left="4320" w:hanging="180"/>
+      </w:pPr>
+    </w:lvl>
+    <w:lvl w:ilvl="6" w:tplc="0409000F" w:tentative="1">
+      <w:start w:val="1"/>
+      <w:numFmt w:val="decimal"/>
+      <w:lvlText w:val="%7."/>
+      <w:lvlJc w:val="left"/>
+      <w:pPr>
+        <w:ind w:left="5040" w:hanging="360"/>
+      </w:pPr>
+    </w:lvl>
+    <w:lvl w:ilvl="7" w:tplc="04090019" w:tentative="1">
+      <w:start w:val="1"/>
+      <w:numFmt w:val="lowerLetter"/>
+      <w:lvlText w:val="%8."/>
+      <w:lvlJc w:val="left"/>
+      <w:pPr>
+        <w:ind w:left="5760" w:hanging="360"/>
+      </w:pPr>
+    </w:lvl>
+    <w:lvl w:ilvl="8" w:tplc="0409001B" w:tentative="1">
+      <w:start w:val="1"/>
+      <w:numFmt w:val="lowerRoman"/>
+      <w:lvlText w:val="%9."/>
+      <w:lvlJc w:val="right"/>
+      <w:pPr>
+        <w:ind w:left="6480" w:hanging="180"/>
+      </w:pPr>
+    </w:lvl>
+  </w:abstractNum>
+  <w:abstractNum w:abstractNumId="5" w15:restartNumberingAfterBreak="0">
     <w:nsid w:val="531218B7"/>
     <w:multiLevelType w:val="hybridMultilevel"/>
     <w:tmpl w:val="CF5A4016"/>
@@ -2342,7 +5628,96 @@
       </w:rPr>
     </w:lvl>
   </w:abstractNum>
-  <w:abstractNum w:abstractNumId="2" w15:restartNumberingAfterBreak="0">
+  <w:abstractNum w:abstractNumId="6" w15:restartNumberingAfterBreak="0">
+    <w:nsid w:val="6D4666D2"/>
+    <w:multiLevelType w:val="hybridMultilevel"/>
+    <w:tmpl w:val="7B168D94"/>
+    <w:lvl w:ilvl="0" w:tplc="0409000F">
+      <w:start w:val="1"/>
+      <w:numFmt w:val="decimal"/>
+      <w:lvlText w:val="%1."/>
+      <w:lvlJc w:val="left"/>
+      <w:pPr>
+        <w:ind w:left="720" w:hanging="360"/>
+      </w:pPr>
+      <w:rPr>
+        <w:rFonts w:hint="default"/>
+      </w:rPr>
+    </w:lvl>
+    <w:lvl w:ilvl="1" w:tplc="04090019" w:tentative="1">
+      <w:start w:val="1"/>
+      <w:numFmt w:val="lowerLetter"/>
+      <w:lvlText w:val="%2."/>
+      <w:lvlJc w:val="left"/>
+      <w:pPr>
+        <w:ind w:left="1440" w:hanging="360"/>
+      </w:pPr>
+    </w:lvl>
+    <w:lvl w:ilvl="2" w:tplc="0409001B" w:tentative="1">
+      <w:start w:val="1"/>
+      <w:numFmt w:val="lowerRoman"/>
+      <w:lvlText w:val="%3."/>
+      <w:lvlJc w:val="right"/>
+      <w:pPr>
+        <w:ind w:left="2160" w:hanging="180"/>
+      </w:pPr>
+    </w:lvl>
+    <w:lvl w:ilvl="3" w:tplc="0409000F" w:tentative="1">
+      <w:start w:val="1"/>
+      <w:numFmt w:val="decimal"/>
+      <w:lvlText w:val="%4."/>
+      <w:lvlJc w:val="left"/>
+      <w:pPr>
+        <w:ind w:left="2880" w:hanging="360"/>
+      </w:pPr>
+    </w:lvl>
+    <w:lvl w:ilvl="4" w:tplc="04090019" w:tentative="1">
+      <w:start w:val="1"/>
+      <w:numFmt w:val="lowerLetter"/>
+      <w:lvlText w:val="%5."/>
+      <w:lvlJc w:val="left"/>
+      <w:pPr>
+        <w:ind w:left="3600" w:hanging="360"/>
+      </w:pPr>
+    </w:lvl>
+    <w:lvl w:ilvl="5" w:tplc="0409001B" w:tentative="1">
+      <w:start w:val="1"/>
+      <w:numFmt w:val="lowerRoman"/>
+      <w:lvlText w:val="%6."/>
+      <w:lvlJc w:val="right"/>
+      <w:pPr>
+        <w:ind w:left="4320" w:hanging="180"/>
+      </w:pPr>
+    </w:lvl>
+    <w:lvl w:ilvl="6" w:tplc="0409000F" w:tentative="1">
+      <w:start w:val="1"/>
+      <w:numFmt w:val="decimal"/>
+      <w:lvlText w:val="%7."/>
+      <w:lvlJc w:val="left"/>
+      <w:pPr>
+        <w:ind w:left="5040" w:hanging="360"/>
+      </w:pPr>
+    </w:lvl>
+    <w:lvl w:ilvl="7" w:tplc="04090019" w:tentative="1">
+      <w:start w:val="1"/>
+      <w:numFmt w:val="lowerLetter"/>
+      <w:lvlText w:val="%8."/>
+      <w:lvlJc w:val="left"/>
+      <w:pPr>
+        <w:ind w:left="5760" w:hanging="360"/>
+      </w:pPr>
+    </w:lvl>
+    <w:lvl w:ilvl="8" w:tplc="0409001B" w:tentative="1">
+      <w:start w:val="1"/>
+      <w:numFmt w:val="lowerRoman"/>
+      <w:lvlText w:val="%9."/>
+      <w:lvlJc w:val="right"/>
+      <w:pPr>
+        <w:ind w:left="6480" w:hanging="180"/>
+      </w:pPr>
+    </w:lvl>
+  </w:abstractNum>
+  <w:abstractNum w:abstractNumId="7" w15:restartNumberingAfterBreak="0">
     <w:nsid w:val="717567BD"/>
     <w:multiLevelType w:val="hybridMultilevel"/>
     <w:tmpl w:val="0F36E684"/>
@@ -2456,13 +5831,28 @@
     </w:lvl>
   </w:abstractNum>
   <w:num w:numId="1">
-    <w:abstractNumId w:val="2"/>
+    <w:abstractNumId w:val="7"/>
   </w:num>
   <w:num w:numId="2">
     <w:abstractNumId w:val="0"/>
   </w:num>
   <w:num w:numId="3">
+    <w:abstractNumId w:val="5"/>
+  </w:num>
+  <w:num w:numId="4">
+    <w:abstractNumId w:val="4"/>
+  </w:num>
+  <w:num w:numId="5">
+    <w:abstractNumId w:val="6"/>
+  </w:num>
+  <w:num w:numId="6">
     <w:abstractNumId w:val="1"/>
+  </w:num>
+  <w:num w:numId="7">
+    <w:abstractNumId w:val="3"/>
+  </w:num>
+  <w:num w:numId="8">
+    <w:abstractNumId w:val="2"/>
   </w:num>
 </w:numbering>
 </file>
@@ -2896,7 +6286,6 @@
     <w:name w:val="Hyperlink"/>
     <w:basedOn w:val="DefaultParagraphFont"/>
     <w:uiPriority w:val="99"/>
-    <w:semiHidden/>
     <w:unhideWhenUsed/>
     <w:rsid w:val="007C24E1"/>
     <w:rPr>
@@ -2941,6 +6330,37 @@
     <w:rsid w:val="001178A7"/>
     <w:rPr>
       <w:rFonts w:ascii="Segoe UI" w:hAnsi="Segoe UI" w:cs="Segoe UI"/>
+      <w:sz w:val="18"/>
+      <w:szCs w:val="18"/>
+    </w:rPr>
+  </w:style>
+  <w:style w:type="character" w:styleId="UnresolvedMention">
+    <w:name w:val="Unresolved Mention"/>
+    <w:basedOn w:val="DefaultParagraphFont"/>
+    <w:uiPriority w:val="99"/>
+    <w:semiHidden/>
+    <w:unhideWhenUsed/>
+    <w:rsid w:val="00CE2614"/>
+    <w:rPr>
+      <w:color w:val="605E5C"/>
+      <w:shd w:val="clear" w:color="auto" w:fill="E1DFDD"/>
+    </w:rPr>
+  </w:style>
+  <w:style w:type="paragraph" w:styleId="Caption">
+    <w:name w:val="caption"/>
+    <w:basedOn w:val="Normal"/>
+    <w:next w:val="Normal"/>
+    <w:uiPriority w:val="35"/>
+    <w:unhideWhenUsed/>
+    <w:qFormat/>
+    <w:rsid w:val="00C27D7E"/>
+    <w:pPr>
+      <w:spacing w:after="200" w:line="240" w:lineRule="auto"/>
+    </w:pPr>
+    <w:rPr>
+      <w:i/>
+      <w:iCs/>
+      <w:color w:val="44546A" w:themeColor="text2"/>
       <w:sz w:val="18"/>
       <w:szCs w:val="18"/>
     </w:rPr>
@@ -3241,4 +6661,254 @@
     </a:ext>
   </a:extLst>
 </a:theme>
+</file>
+
+<file path=customXml/item1.xml><?xml version="1.0" encoding="utf-8"?>
+<p:properties xmlns:p="http://schemas.microsoft.com/office/2006/metadata/properties" xmlns:xsi="http://www.w3.org/2001/XMLSchema-instance" xmlns:pc="http://schemas.microsoft.com/office/infopath/2007/PartnerControls">
+  <documentManagement/>
+</p:properties>
+</file>
+
+<file path=customXml/item2.xml><?xml version="1.0" encoding="utf-8"?>
+<?mso-contentType ?>
+<FormTemplates xmlns="http://schemas.microsoft.com/sharepoint/v3/contenttype/forms">
+  <Display>DocumentLibraryForm</Display>
+  <Edit>DocumentLibraryForm</Edit>
+  <New>DocumentLibraryForm</New>
+</FormTemplates>
+</file>
+
+<file path=customXml/item3.xml><?xml version="1.0" encoding="utf-8"?>
+<ct:contentTypeSchema xmlns:ct="http://schemas.microsoft.com/office/2006/metadata/contentType" xmlns:ma="http://schemas.microsoft.com/office/2006/metadata/properties/metaAttributes" ct:_="" ma:_="" ma:contentTypeName="Document" ma:contentTypeID="0x010100F438768D85AEED40AED2708A6E993178" ma:contentTypeVersion="8" ma:contentTypeDescription="Create a new document." ma:contentTypeScope="" ma:versionID="7248b0dc4463bf4b7944ae9fc725309b">
+  <xsd:schema xmlns:xsd="http://www.w3.org/2001/XMLSchema" xmlns:xs="http://www.w3.org/2001/XMLSchema" xmlns:p="http://schemas.microsoft.com/office/2006/metadata/properties" xmlns:ns2="34f7a319-3f76-484f-b395-cf688101d69e" xmlns:ns3="904b638b-fcc9-40ef-aaf6-e00d5a431d32" targetNamespace="http://schemas.microsoft.com/office/2006/metadata/properties" ma:root="true" ma:fieldsID="f1468ee837e37c231585501f7f97a8de" ns2:_="" ns3:_="">
+    <xsd:import namespace="34f7a319-3f76-484f-b395-cf688101d69e"/>
+    <xsd:import namespace="904b638b-fcc9-40ef-aaf6-e00d5a431d32"/>
+    <xsd:element name="properties">
+      <xsd:complexType>
+        <xsd:sequence>
+          <xsd:element name="documentManagement">
+            <xsd:complexType>
+              <xsd:all>
+                <xsd:element ref="ns2:SharedWithUsers" minOccurs="0"/>
+                <xsd:element ref="ns2:SharedWithDetails" minOccurs="0"/>
+                <xsd:element ref="ns3:MediaServiceMetadata" minOccurs="0"/>
+                <xsd:element ref="ns3:MediaServiceFastMetadata" minOccurs="0"/>
+                <xsd:element ref="ns3:MediaServiceAutoTags" minOccurs="0"/>
+                <xsd:element ref="ns3:MediaServiceOCR" minOccurs="0"/>
+                <xsd:element ref="ns3:MediaServiceGenerationTime" minOccurs="0"/>
+                <xsd:element ref="ns3:MediaServiceEventHashCode" minOccurs="0"/>
+              </xsd:all>
+            </xsd:complexType>
+          </xsd:element>
+        </xsd:sequence>
+      </xsd:complexType>
+    </xsd:element>
+  </xsd:schema>
+  <xsd:schema xmlns:xsd="http://www.w3.org/2001/XMLSchema" xmlns:xs="http://www.w3.org/2001/XMLSchema" xmlns:dms="http://schemas.microsoft.com/office/2006/documentManagement/types" xmlns:pc="http://schemas.microsoft.com/office/infopath/2007/PartnerControls" targetNamespace="34f7a319-3f76-484f-b395-cf688101d69e" elementFormDefault="qualified">
+    <xsd:import namespace="http://schemas.microsoft.com/office/2006/documentManagement/types"/>
+    <xsd:import namespace="http://schemas.microsoft.com/office/infopath/2007/PartnerControls"/>
+    <xsd:element name="SharedWithUsers" ma:index="8" nillable="true" ma:displayName="Shared With" ma:description="" ma:internalName="SharedWithUsers" ma:readOnly="true">
+      <xsd:complexType>
+        <xsd:complexContent>
+          <xsd:extension base="dms:UserMulti">
+            <xsd:sequence>
+              <xsd:element name="UserInfo" minOccurs="0" maxOccurs="unbounded">
+                <xsd:complexType>
+                  <xsd:sequence>
+                    <xsd:element name="DisplayName" type="xsd:string" minOccurs="0"/>
+                    <xsd:element name="AccountId" type="dms:UserId" minOccurs="0" nillable="true"/>
+                    <xsd:element name="AccountType" type="xsd:string" minOccurs="0"/>
+                  </xsd:sequence>
+                </xsd:complexType>
+              </xsd:element>
+            </xsd:sequence>
+          </xsd:extension>
+        </xsd:complexContent>
+      </xsd:complexType>
+    </xsd:element>
+    <xsd:element name="SharedWithDetails" ma:index="9" nillable="true" ma:displayName="Shared With Details" ma:description="" ma:internalName="SharedWithDetails" ma:readOnly="true">
+      <xsd:simpleType>
+        <xsd:restriction base="dms:Note">
+          <xsd:maxLength value="255"/>
+        </xsd:restriction>
+      </xsd:simpleType>
+    </xsd:element>
+  </xsd:schema>
+  <xsd:schema xmlns:xsd="http://www.w3.org/2001/XMLSchema" xmlns:xs="http://www.w3.org/2001/XMLSchema" xmlns:dms="http://schemas.microsoft.com/office/2006/documentManagement/types" xmlns:pc="http://schemas.microsoft.com/office/infopath/2007/PartnerControls" targetNamespace="904b638b-fcc9-40ef-aaf6-e00d5a431d32" elementFormDefault="qualified">
+    <xsd:import namespace="http://schemas.microsoft.com/office/2006/documentManagement/types"/>
+    <xsd:import namespace="http://schemas.microsoft.com/office/infopath/2007/PartnerControls"/>
+    <xsd:element name="MediaServiceMetadata" ma:index="10" nillable="true" ma:displayName="MediaServiceMetadata" ma:description="" ma:hidden="true" ma:internalName="MediaServiceMetadata" ma:readOnly="true">
+      <xsd:simpleType>
+        <xsd:restriction base="dms:Note"/>
+      </xsd:simpleType>
+    </xsd:element>
+    <xsd:element name="MediaServiceFastMetadata" ma:index="11" nillable="true" ma:displayName="MediaServiceFastMetadata" ma:description="" ma:hidden="true" ma:internalName="MediaServiceFastMetadata" ma:readOnly="true">
+      <xsd:simpleType>
+        <xsd:restriction base="dms:Note"/>
+      </xsd:simpleType>
+    </xsd:element>
+    <xsd:element name="MediaServiceAutoTags" ma:index="12" nillable="true" ma:displayName="MediaServiceAutoTags" ma:internalName="MediaServiceAutoTags" ma:readOnly="true">
+      <xsd:simpleType>
+        <xsd:restriction base="dms:Text"/>
+      </xsd:simpleType>
+    </xsd:element>
+    <xsd:element name="MediaServiceOCR" ma:index="13" nillable="true" ma:displayName="MediaServiceOCR" ma:internalName="MediaServiceOCR" ma:readOnly="true">
+      <xsd:simpleType>
+        <xsd:restriction base="dms:Note">
+          <xsd:maxLength value="255"/>
+        </xsd:restriction>
+      </xsd:simpleType>
+    </xsd:element>
+    <xsd:element name="MediaServiceGenerationTime" ma:index="14" nillable="true" ma:displayName="MediaServiceGenerationTime" ma:hidden="true" ma:internalName="MediaServiceGenerationTime" ma:readOnly="true">
+      <xsd:simpleType>
+        <xsd:restriction base="dms:Text"/>
+      </xsd:simpleType>
+    </xsd:element>
+    <xsd:element name="MediaServiceEventHashCode" ma:index="15" nillable="true" ma:displayName="MediaServiceEventHashCode" ma:hidden="true" ma:internalName="MediaServiceEventHashCode" ma:readOnly="true">
+      <xsd:simpleType>
+        <xsd:restriction base="dms:Text"/>
+      </xsd:simpleType>
+    </xsd:element>
+  </xsd:schema>
+  <xsd:schema xmlns="http://schemas.openxmlformats.org/package/2006/metadata/core-properties" xmlns:xsd="http://www.w3.org/2001/XMLSchema" xmlns:xsi="http://www.w3.org/2001/XMLSchema-instance" xmlns:dc="http://purl.org/dc/elements/1.1/" xmlns:dcterms="http://purl.org/dc/terms/" xmlns:odoc="http://schemas.microsoft.com/internal/obd" targetNamespace="http://schemas.openxmlformats.org/package/2006/metadata/core-properties" elementFormDefault="qualified" attributeFormDefault="unqualified" blockDefault="#all">
+    <xsd:import namespace="http://purl.org/dc/elements/1.1/" schemaLocation="http://dublincore.org/schemas/xmls/qdc/2003/04/02/dc.xsd"/>
+    <xsd:import namespace="http://purl.org/dc/terms/" schemaLocation="http://dublincore.org/schemas/xmls/qdc/2003/04/02/dcterms.xsd"/>
+    <xsd:element name="coreProperties" type="CT_coreProperties"/>
+    <xsd:complexType name="CT_coreProperties">
+      <xsd:all>
+        <xsd:element ref="dc:creator" minOccurs="0" maxOccurs="1"/>
+        <xsd:element ref="dcterms:created" minOccurs="0" maxOccurs="1"/>
+        <xsd:element ref="dc:identifier" minOccurs="0" maxOccurs="1"/>
+        <xsd:element name="contentType" minOccurs="0" maxOccurs="1" type="xsd:string" ma:index="0" ma:displayName="Content Type"/>
+        <xsd:element ref="dc:title" minOccurs="0" maxOccurs="1" ma:index="4" ma:displayName="Title"/>
+        <xsd:element ref="dc:subject" minOccurs="0" maxOccurs="1"/>
+        <xsd:element ref="dc:description" minOccurs="0" maxOccurs="1"/>
+        <xsd:element name="keywords" minOccurs="0" maxOccurs="1" type="xsd:string"/>
+        <xsd:element ref="dc:language" minOccurs="0" maxOccurs="1"/>
+        <xsd:element name="category" minOccurs="0" maxOccurs="1" type="xsd:string"/>
+        <xsd:element name="version" minOccurs="0" maxOccurs="1" type="xsd:string"/>
+        <xsd:element name="revision" minOccurs="0" maxOccurs="1" type="xsd:string">
+          <xsd:annotation>
+            <xsd:documentation>
+                        This value indicates the number of saves or revisions. The application is responsible for updating this value after each revision.
+                    </xsd:documentation>
+          </xsd:annotation>
+        </xsd:element>
+        <xsd:element name="lastModifiedBy" minOccurs="0" maxOccurs="1" type="xsd:string"/>
+        <xsd:element ref="dcterms:modified" minOccurs="0" maxOccurs="1"/>
+        <xsd:element name="contentStatus" minOccurs="0" maxOccurs="1" type="xsd:string"/>
+      </xsd:all>
+    </xsd:complexType>
+  </xsd:schema>
+  <xs:schema xmlns:pc="http://schemas.microsoft.com/office/infopath/2007/PartnerControls" xmlns:xs="http://www.w3.org/2001/XMLSchema" targetNamespace="http://schemas.microsoft.com/office/infopath/2007/PartnerControls" elementFormDefault="qualified" attributeFormDefault="unqualified">
+    <xs:element name="Person">
+      <xs:complexType>
+        <xs:sequence>
+          <xs:element ref="pc:DisplayName" minOccurs="0"/>
+          <xs:element ref="pc:AccountId" minOccurs="0"/>
+          <xs:element ref="pc:AccountType" minOccurs="0"/>
+        </xs:sequence>
+      </xs:complexType>
+    </xs:element>
+    <xs:element name="DisplayName" type="xs:string"/>
+    <xs:element name="AccountId" type="xs:string"/>
+    <xs:element name="AccountType" type="xs:string"/>
+    <xs:element name="BDCAssociatedEntity">
+      <xs:complexType>
+        <xs:sequence>
+          <xs:element ref="pc:BDCEntity" minOccurs="0" maxOccurs="unbounded"/>
+        </xs:sequence>
+        <xs:attribute ref="pc:EntityNamespace"/>
+        <xs:attribute ref="pc:EntityName"/>
+        <xs:attribute ref="pc:SystemInstanceName"/>
+        <xs:attribute ref="pc:AssociationName"/>
+      </xs:complexType>
+    </xs:element>
+    <xs:attribute name="EntityNamespace" type="xs:string"/>
+    <xs:attribute name="EntityName" type="xs:string"/>
+    <xs:attribute name="SystemInstanceName" type="xs:string"/>
+    <xs:attribute name="AssociationName" type="xs:string"/>
+    <xs:element name="BDCEntity">
+      <xs:complexType>
+        <xs:sequence>
+          <xs:element ref="pc:EntityDisplayName" minOccurs="0"/>
+          <xs:element ref="pc:EntityInstanceReference" minOccurs="0"/>
+          <xs:element ref="pc:EntityId1" minOccurs="0"/>
+          <xs:element ref="pc:EntityId2" minOccurs="0"/>
+          <xs:element ref="pc:EntityId3" minOccurs="0"/>
+          <xs:element ref="pc:EntityId4" minOccurs="0"/>
+          <xs:element ref="pc:EntityId5" minOccurs="0"/>
+        </xs:sequence>
+      </xs:complexType>
+    </xs:element>
+    <xs:element name="EntityDisplayName" type="xs:string"/>
+    <xs:element name="EntityInstanceReference" type="xs:string"/>
+    <xs:element name="EntityId1" type="xs:string"/>
+    <xs:element name="EntityId2" type="xs:string"/>
+    <xs:element name="EntityId3" type="xs:string"/>
+    <xs:element name="EntityId4" type="xs:string"/>
+    <xs:element name="EntityId5" type="xs:string"/>
+    <xs:element name="Terms">
+      <xs:complexType>
+        <xs:sequence>
+          <xs:element ref="pc:TermInfo" minOccurs="0" maxOccurs="unbounded"/>
+        </xs:sequence>
+      </xs:complexType>
+    </xs:element>
+    <xs:element name="TermInfo">
+      <xs:complexType>
+        <xs:sequence>
+          <xs:element ref="pc:TermName" minOccurs="0"/>
+          <xs:element ref="pc:TermId" minOccurs="0"/>
+        </xs:sequence>
+      </xs:complexType>
+    </xs:element>
+    <xs:element name="TermName" type="xs:string"/>
+    <xs:element name="TermId" type="xs:string"/>
+  </xs:schema>
+</ct:contentTypeSchema>
+</file>
+
+<file path=customXml/itemProps1.xml><?xml version="1.0" encoding="utf-8"?>
+<ds:datastoreItem xmlns:ds="http://schemas.openxmlformats.org/officeDocument/2006/customXml" ds:itemID="{5057E70C-5010-40CB-A09F-081FA322F41B}">
+  <ds:schemaRefs>
+    <ds:schemaRef ds:uri="http://purl.org/dc/dcmitype/"/>
+    <ds:schemaRef ds:uri="http://schemas.microsoft.com/office/2006/documentManagement/types"/>
+    <ds:schemaRef ds:uri="http://www.w3.org/XML/1998/namespace"/>
+    <ds:schemaRef ds:uri="34f7a319-3f76-484f-b395-cf688101d69e"/>
+    <ds:schemaRef ds:uri="http://purl.org/dc/terms/"/>
+    <ds:schemaRef ds:uri="http://purl.org/dc/elements/1.1/"/>
+    <ds:schemaRef ds:uri="http://schemas.microsoft.com/office/2006/metadata/properties"/>
+    <ds:schemaRef ds:uri="http://schemas.microsoft.com/office/infopath/2007/PartnerControls"/>
+    <ds:schemaRef ds:uri="http://schemas.openxmlformats.org/package/2006/metadata/core-properties"/>
+    <ds:schemaRef ds:uri="904b638b-fcc9-40ef-aaf6-e00d5a431d32"/>
+  </ds:schemaRefs>
+</ds:datastoreItem>
+</file>
+
+<file path=customXml/itemProps2.xml><?xml version="1.0" encoding="utf-8"?>
+<ds:datastoreItem xmlns:ds="http://schemas.openxmlformats.org/officeDocument/2006/customXml" ds:itemID="{2AE2C679-0C75-4CD2-A01F-F593ED9C20EB}">
+  <ds:schemaRefs>
+    <ds:schemaRef ds:uri="http://schemas.microsoft.com/sharepoint/v3/contenttype/forms"/>
+  </ds:schemaRefs>
+</ds:datastoreItem>
+</file>
+
+<file path=customXml/itemProps3.xml><?xml version="1.0" encoding="utf-8"?>
+<ds:datastoreItem xmlns:ds="http://schemas.openxmlformats.org/officeDocument/2006/customXml" ds:itemID="{49D34A20-6438-4B7A-B6C9-769265E6161A}">
+  <ds:schemaRefs>
+    <ds:schemaRef ds:uri="http://schemas.microsoft.com/office/2006/metadata/contentType"/>
+    <ds:schemaRef ds:uri="http://schemas.microsoft.com/office/2006/metadata/properties/metaAttributes"/>
+    <ds:schemaRef ds:uri="http://www.w3.org/2001/XMLSchema"/>
+    <ds:schemaRef ds:uri="http://schemas.microsoft.com/office/2006/metadata/properties"/>
+    <ds:schemaRef ds:uri="34f7a319-3f76-484f-b395-cf688101d69e"/>
+    <ds:schemaRef ds:uri="904b638b-fcc9-40ef-aaf6-e00d5a431d32"/>
+    <ds:schemaRef ds:uri="http://schemas.microsoft.com/office/2006/documentManagement/types"/>
+    <ds:schemaRef ds:uri="http://schemas.microsoft.com/office/infopath/2007/PartnerControls"/>
+    <ds:schemaRef ds:uri="http://schemas.openxmlformats.org/package/2006/metadata/core-properties"/>
+    <ds:schemaRef ds:uri="http://purl.org/dc/elements/1.1/"/>
+    <ds:schemaRef ds:uri="http://purl.org/dc/terms/"/>
+    <ds:schemaRef ds:uri="http://schemas.microsoft.com/internal/obd"/>
+  </ds:schemaRefs>
+</ds:datastoreItem>
 </file>
</xml_diff>

<commit_message>
+ Ivan added "Future Asperations for Dashboard" to documentation
</commit_message>
<xml_diff>
--- a/dashboard/ERP Dashboard Documentation.docx
+++ b/dashboard/ERP Dashboard Documentation.docx
@@ -993,8 +993,6 @@
         </w:rPr>
         <w:t>Files ---------------------------------------------------------------------------------- 9</w:t>
       </w:r>
-      <w:bookmarkStart w:id="0" w:name="_GoBack"/>
-      <w:bookmarkEnd w:id="0"/>
     </w:p>
     <w:p>
       <w:pPr>
@@ -1142,33 +1140,15 @@
           <w:sz w:val="24"/>
           <w:szCs w:val="24"/>
         </w:rPr>
-        <w:t xml:space="preserve"> among other information such as the date and time, the current weather, and </w:t>
-      </w:r>
-      <w:proofErr w:type="gramStart"/>
-      <w:r>
-        <w:rPr>
-          <w:rFonts w:ascii="Times New Roman" w:hAnsi="Times New Roman" w:cs="Times New Roman"/>
-          <w:sz w:val="24"/>
-          <w:szCs w:val="24"/>
-        </w:rPr>
-        <w:t>photos</w:t>
-      </w:r>
-      <w:r>
-        <w:rPr>
-          <w:rFonts w:ascii="Times New Roman" w:hAnsi="Times New Roman" w:cs="Times New Roman"/>
-          <w:sz w:val="24"/>
-          <w:szCs w:val="24"/>
-        </w:rPr>
-        <w:t>.</w:t>
-      </w:r>
-      <w:proofErr w:type="gramEnd"/>
-      <w:r>
-        <w:rPr>
-          <w:rFonts w:ascii="Times New Roman" w:hAnsi="Times New Roman" w:cs="Times New Roman"/>
-          <w:sz w:val="24"/>
-          <w:szCs w:val="24"/>
-        </w:rPr>
-        <w:t xml:space="preserve"> </w:t>
+        <w:t xml:space="preserve"> among other information such as the date and time, the current weather, and photos</w:t>
+      </w:r>
+      <w:r>
+        <w:rPr>
+          <w:rFonts w:ascii="Times New Roman" w:hAnsi="Times New Roman" w:cs="Times New Roman"/>
+          <w:sz w:val="24"/>
+          <w:szCs w:val="24"/>
+        </w:rPr>
+        <w:t xml:space="preserve">. </w:t>
       </w:r>
     </w:p>
     <w:p>
@@ -4864,7 +4844,7 @@
         <w:pStyle w:val="ListParagraph"/>
         <w:numPr>
           <w:ilvl w:val="0"/>
-          <w:numId w:val="4"/>
+          <w:numId w:val="5"/>
         </w:numPr>
         <w:rPr>
           <w:rFonts w:ascii="Times New Roman" w:hAnsi="Times New Roman" w:cs="Times New Roman"/>
@@ -4883,30 +4863,65 @@
         <w:lastRenderedPageBreak/>
         <w:t>Repository</w:t>
       </w:r>
-    </w:p>
-    <w:p>
-      <w:pPr>
-        <w:rPr>
-          <w:rFonts w:ascii="Times New Roman" w:hAnsi="Times New Roman" w:cs="Times New Roman"/>
-          <w:sz w:val="24"/>
-          <w:szCs w:val="24"/>
-        </w:rPr>
-      </w:pPr>
-      <w:r>
-        <w:rPr>
-          <w:rFonts w:ascii="Times New Roman" w:hAnsi="Times New Roman" w:cs="Times New Roman"/>
-          <w:sz w:val="24"/>
-          <w:szCs w:val="24"/>
-        </w:rPr>
-        <w:t>The code has been stored a repository in GitHub</w:t>
-      </w:r>
-      <w:r>
-        <w:rPr>
-          <w:rFonts w:ascii="Times New Roman" w:hAnsi="Times New Roman" w:cs="Times New Roman"/>
-          <w:sz w:val="24"/>
-          <w:szCs w:val="24"/>
-        </w:rPr>
-        <w:t xml:space="preserve"> </w:t>
+      <w:bookmarkStart w:id="0" w:name="_GoBack"/>
+      <w:bookmarkEnd w:id="0"/>
+    </w:p>
+    <w:p>
+      <w:pPr>
+        <w:ind w:firstLine="360"/>
+        <w:rPr>
+          <w:rFonts w:ascii="Times New Roman" w:hAnsi="Times New Roman" w:cs="Times New Roman"/>
+          <w:sz w:val="24"/>
+          <w:szCs w:val="24"/>
+        </w:rPr>
+      </w:pPr>
+      <w:r>
+        <w:rPr>
+          <w:rFonts w:ascii="Times New Roman" w:hAnsi="Times New Roman" w:cs="Times New Roman"/>
+          <w:sz w:val="24"/>
+          <w:szCs w:val="24"/>
+        </w:rPr>
+        <w:t>The code has been stored</w:t>
+      </w:r>
+      <w:r>
+        <w:rPr>
+          <w:rFonts w:ascii="Times New Roman" w:hAnsi="Times New Roman" w:cs="Times New Roman"/>
+          <w:sz w:val="24"/>
+          <w:szCs w:val="24"/>
+        </w:rPr>
+        <w:t xml:space="preserve"> in</w:t>
+      </w:r>
+      <w:r>
+        <w:rPr>
+          <w:rFonts w:ascii="Times New Roman" w:hAnsi="Times New Roman" w:cs="Times New Roman"/>
+          <w:sz w:val="24"/>
+          <w:szCs w:val="24"/>
+        </w:rPr>
+        <w:t xml:space="preserve"> a </w:t>
+      </w:r>
+      <w:r>
+        <w:rPr>
+          <w:rFonts w:ascii="Times New Roman" w:hAnsi="Times New Roman" w:cs="Times New Roman"/>
+          <w:sz w:val="24"/>
+          <w:szCs w:val="24"/>
+        </w:rPr>
+        <w:t xml:space="preserve">GitHub </w:t>
+      </w:r>
+      <w:r>
+        <w:rPr>
+          <w:rFonts w:ascii="Times New Roman" w:hAnsi="Times New Roman" w:cs="Times New Roman"/>
+          <w:sz w:val="24"/>
+          <w:szCs w:val="24"/>
+        </w:rPr>
+        <w:t>repository</w:t>
+      </w:r>
+      <w:r>
+        <w:rPr>
+          <w:rFonts w:ascii="Times New Roman" w:hAnsi="Times New Roman" w:cs="Times New Roman"/>
+          <w:sz w:val="24"/>
+          <w:szCs w:val="24"/>
+        </w:rPr>
+        <w:t xml:space="preserve">: </w:t>
       </w:r>
       <w:hyperlink r:id="rId20" w:history="1">
         <w:r>
@@ -4925,24 +4940,321 @@
           <w:sz w:val="24"/>
           <w:szCs w:val="24"/>
         </w:rPr>
-        <w:t>. You may access the code</w:t>
-      </w:r>
-      <w:r>
-        <w:rPr>
-          <w:rFonts w:ascii="Times New Roman" w:hAnsi="Times New Roman" w:cs="Times New Roman"/>
-          <w:sz w:val="24"/>
-          <w:szCs w:val="24"/>
-        </w:rPr>
-        <w:t xml:space="preserve"> and</w:t>
-      </w:r>
-      <w:r>
-        <w:rPr>
-          <w:rFonts w:ascii="Times New Roman" w:hAnsi="Times New Roman" w:cs="Times New Roman"/>
-          <w:sz w:val="24"/>
-          <w:szCs w:val="24"/>
-        </w:rPr>
-        <w:t xml:space="preserve"> clone the repository.</w:t>
-      </w:r>
+        <w:t>.</w:t>
+      </w:r>
+      <w:r>
+        <w:rPr>
+          <w:rFonts w:ascii="Times New Roman" w:hAnsi="Times New Roman" w:cs="Times New Roman"/>
+          <w:sz w:val="24"/>
+          <w:szCs w:val="24"/>
+        </w:rPr>
+        <w:t xml:space="preserve"> If there is any trouble accessing it, or </w:t>
+      </w:r>
+      <w:r>
+        <w:rPr>
+          <w:rFonts w:ascii="Times New Roman" w:hAnsi="Times New Roman" w:cs="Times New Roman"/>
+          <w:sz w:val="24"/>
+          <w:szCs w:val="24"/>
+        </w:rPr>
+        <w:t xml:space="preserve">if </w:t>
+      </w:r>
+      <w:r>
+        <w:rPr>
+          <w:rFonts w:ascii="Times New Roman" w:hAnsi="Times New Roman" w:cs="Times New Roman"/>
+          <w:sz w:val="24"/>
+          <w:szCs w:val="24"/>
+        </w:rPr>
+        <w:t xml:space="preserve">you need administrative access, contact </w:t>
+      </w:r>
+      <w:hyperlink r:id="rId21" w:history="1">
+        <w:r>
+          <w:rPr>
+            <w:rStyle w:val="Hyperlink"/>
+            <w:rFonts w:ascii="Times New Roman" w:hAnsi="Times New Roman" w:cs="Times New Roman"/>
+            <w:sz w:val="24"/>
+            <w:szCs w:val="24"/>
+          </w:rPr>
+          <w:t>johnskim97@gmail.com</w:t>
+        </w:r>
+      </w:hyperlink>
+      <w:r>
+        <w:rPr>
+          <w:rFonts w:ascii="Times New Roman" w:hAnsi="Times New Roman" w:cs="Times New Roman"/>
+          <w:sz w:val="24"/>
+          <w:szCs w:val="24"/>
+        </w:rPr>
+        <w:t xml:space="preserve"> or </w:t>
+      </w:r>
+      <w:hyperlink r:id="rId22" w:history="1">
+        <w:r>
+          <w:rPr>
+            <w:rStyle w:val="Hyperlink"/>
+            <w:rFonts w:ascii="Times New Roman" w:hAnsi="Times New Roman" w:cs="Times New Roman"/>
+            <w:sz w:val="24"/>
+            <w:szCs w:val="24"/>
+          </w:rPr>
+          <w:t>ivan.lopezamaral@gmail.com</w:t>
+        </w:r>
+      </w:hyperlink>
+      <w:r>
+        <w:rPr>
+          <w:rFonts w:ascii="Times New Roman" w:hAnsi="Times New Roman" w:cs="Times New Roman"/>
+          <w:sz w:val="24"/>
+          <w:szCs w:val="24"/>
+        </w:rPr>
+        <w:t>.</w:t>
+      </w:r>
+    </w:p>
+    <w:p>
+      <w:pPr>
+        <w:rPr>
+          <w:rFonts w:ascii="Times New Roman" w:hAnsi="Times New Roman" w:cs="Times New Roman"/>
+          <w:sz w:val="24"/>
+          <w:szCs w:val="24"/>
+        </w:rPr>
+      </w:pPr>
+    </w:p>
+    <w:p>
+      <w:pPr>
+        <w:pStyle w:val="ListParagraph"/>
+        <w:numPr>
+          <w:ilvl w:val="0"/>
+          <w:numId w:val="4"/>
+        </w:numPr>
+        <w:rPr>
+          <w:rFonts w:ascii="Times New Roman" w:hAnsi="Times New Roman" w:cs="Times New Roman"/>
+          <w:b/>
+          <w:sz w:val="36"/>
+          <w:szCs w:val="36"/>
+        </w:rPr>
+      </w:pPr>
+      <w:r>
+        <w:rPr>
+          <w:rFonts w:ascii="Times New Roman" w:hAnsi="Times New Roman" w:cs="Times New Roman"/>
+          <w:b/>
+          <w:sz w:val="36"/>
+          <w:szCs w:val="36"/>
+        </w:rPr>
+        <w:t xml:space="preserve"> </w:t>
+      </w:r>
+      <w:r>
+        <w:rPr>
+          <w:rFonts w:ascii="Times New Roman" w:hAnsi="Times New Roman" w:cs="Times New Roman"/>
+          <w:b/>
+          <w:sz w:val="36"/>
+          <w:szCs w:val="36"/>
+        </w:rPr>
+        <w:t>Future As</w:t>
+      </w:r>
+      <w:r>
+        <w:rPr>
+          <w:rFonts w:ascii="Times New Roman" w:hAnsi="Times New Roman" w:cs="Times New Roman"/>
+          <w:b/>
+          <w:sz w:val="36"/>
+          <w:szCs w:val="36"/>
+        </w:rPr>
+        <w:t>p</w:t>
+      </w:r>
+      <w:r>
+        <w:rPr>
+          <w:rFonts w:ascii="Times New Roman" w:hAnsi="Times New Roman" w:cs="Times New Roman"/>
+          <w:b/>
+          <w:sz w:val="36"/>
+          <w:szCs w:val="36"/>
+        </w:rPr>
+        <w:t>irations for the Dashboard</w:t>
+      </w:r>
+    </w:p>
+    <w:p>
+      <w:pPr>
+        <w:ind w:left="360"/>
+        <w:rPr>
+          <w:rFonts w:ascii="Times New Roman" w:hAnsi="Times New Roman" w:cs="Times New Roman"/>
+          <w:sz w:val="24"/>
+          <w:szCs w:val="24"/>
+        </w:rPr>
+      </w:pPr>
+      <w:r>
+        <w:rPr>
+          <w:rFonts w:ascii="Times New Roman" w:hAnsi="Times New Roman" w:cs="Times New Roman"/>
+          <w:sz w:val="24"/>
+          <w:szCs w:val="24"/>
+        </w:rPr>
+        <w:t>There are a lot of possibilities for the</w:t>
+      </w:r>
+      <w:r>
+        <w:rPr>
+          <w:rFonts w:ascii="Times New Roman" w:hAnsi="Times New Roman" w:cs="Times New Roman"/>
+          <w:sz w:val="24"/>
+          <w:szCs w:val="24"/>
+        </w:rPr>
+        <w:t xml:space="preserve"> Dashboard. Our hope is that this baseline serves as a starting point to developing a great application. </w:t>
+      </w:r>
+      <w:r>
+        <w:rPr>
+          <w:rFonts w:ascii="Times New Roman" w:hAnsi="Times New Roman" w:cs="Times New Roman"/>
+          <w:sz w:val="24"/>
+          <w:szCs w:val="24"/>
+        </w:rPr>
+        <w:t xml:space="preserve">Some of the functionality that we were yet to implement and had hoped to </w:t>
+      </w:r>
+      <w:r>
+        <w:rPr>
+          <w:rFonts w:ascii="Times New Roman" w:hAnsi="Times New Roman" w:cs="Times New Roman"/>
+          <w:sz w:val="24"/>
+          <w:szCs w:val="24"/>
+        </w:rPr>
+        <w:t>incorporate are:</w:t>
+      </w:r>
+    </w:p>
+    <w:p>
+      <w:pPr>
+        <w:pStyle w:val="ListParagraph"/>
+        <w:numPr>
+          <w:ilvl w:val="0"/>
+          <w:numId w:val="9"/>
+        </w:numPr>
+        <w:rPr>
+          <w:rFonts w:ascii="Times New Roman" w:hAnsi="Times New Roman" w:cs="Times New Roman"/>
+          <w:sz w:val="24"/>
+          <w:szCs w:val="24"/>
+        </w:rPr>
+      </w:pPr>
+      <w:r>
+        <w:rPr>
+          <w:rFonts w:ascii="Times New Roman" w:hAnsi="Times New Roman" w:cs="Times New Roman"/>
+          <w:sz w:val="24"/>
+          <w:szCs w:val="24"/>
+        </w:rPr>
+        <w:t>The outlook iframe synchronizes with the ER</w:t>
+      </w:r>
+      <w:r>
+        <w:rPr>
+          <w:rFonts w:ascii="Times New Roman" w:hAnsi="Times New Roman" w:cs="Times New Roman"/>
+          <w:sz w:val="24"/>
+          <w:szCs w:val="24"/>
+        </w:rPr>
+        <w:t>P</w:t>
+      </w:r>
+      <w:r>
+        <w:rPr>
+          <w:rFonts w:ascii="Times New Roman" w:hAnsi="Times New Roman" w:cs="Times New Roman"/>
+          <w:sz w:val="24"/>
+          <w:szCs w:val="24"/>
+        </w:rPr>
+        <w:t xml:space="preserve"> calendar</w:t>
+      </w:r>
+    </w:p>
+    <w:p>
+      <w:pPr>
+        <w:pStyle w:val="ListParagraph"/>
+        <w:numPr>
+          <w:ilvl w:val="0"/>
+          <w:numId w:val="9"/>
+        </w:numPr>
+        <w:rPr>
+          <w:rFonts w:ascii="Times New Roman" w:hAnsi="Times New Roman" w:cs="Times New Roman"/>
+          <w:sz w:val="24"/>
+          <w:szCs w:val="24"/>
+        </w:rPr>
+      </w:pPr>
+      <w:r>
+        <w:rPr>
+          <w:rFonts w:ascii="Times New Roman" w:hAnsi="Times New Roman" w:cs="Times New Roman"/>
+          <w:sz w:val="24"/>
+          <w:szCs w:val="24"/>
+        </w:rPr>
+        <w:t xml:space="preserve">Map has touch capabilities that will display a short video walking them from “You are here” to their </w:t>
+      </w:r>
+      <w:r>
+        <w:rPr>
+          <w:rFonts w:ascii="Times New Roman" w:hAnsi="Times New Roman" w:cs="Times New Roman"/>
+          <w:sz w:val="24"/>
+          <w:szCs w:val="24"/>
+        </w:rPr>
+        <w:t>chosen room.</w:t>
+      </w:r>
+    </w:p>
+    <w:p>
+      <w:pPr>
+        <w:pStyle w:val="ListParagraph"/>
+        <w:numPr>
+          <w:ilvl w:val="0"/>
+          <w:numId w:val="9"/>
+        </w:numPr>
+        <w:rPr>
+          <w:rFonts w:ascii="Times New Roman" w:hAnsi="Times New Roman" w:cs="Times New Roman"/>
+          <w:sz w:val="24"/>
+          <w:szCs w:val="24"/>
+        </w:rPr>
+      </w:pPr>
+      <w:r>
+        <w:rPr>
+          <w:rFonts w:ascii="Times New Roman" w:hAnsi="Times New Roman" w:cs="Times New Roman"/>
+          <w:sz w:val="24"/>
+          <w:szCs w:val="24"/>
+        </w:rPr>
+        <w:t>ER</w:t>
+      </w:r>
+      <w:r>
+        <w:rPr>
+          <w:rFonts w:ascii="Times New Roman" w:hAnsi="Times New Roman" w:cs="Times New Roman"/>
+          <w:sz w:val="24"/>
+          <w:szCs w:val="24"/>
+        </w:rPr>
+        <w:t>P</w:t>
+      </w:r>
+      <w:r>
+        <w:rPr>
+          <w:rFonts w:ascii="Times New Roman" w:hAnsi="Times New Roman" w:cs="Times New Roman"/>
+          <w:sz w:val="24"/>
+          <w:szCs w:val="24"/>
+        </w:rPr>
+        <w:t xml:space="preserve"> makes a </w:t>
+      </w:r>
+      <w:proofErr w:type="spellStart"/>
+      <w:r>
+        <w:rPr>
+          <w:rFonts w:ascii="Times New Roman" w:hAnsi="Times New Roman" w:cs="Times New Roman"/>
+          <w:sz w:val="24"/>
+          <w:szCs w:val="24"/>
+        </w:rPr>
+        <w:t>photobucket</w:t>
+      </w:r>
+      <w:proofErr w:type="spellEnd"/>
+      <w:r>
+        <w:rPr>
+          <w:rFonts w:ascii="Times New Roman" w:hAnsi="Times New Roman" w:cs="Times New Roman"/>
+          <w:sz w:val="24"/>
+          <w:szCs w:val="24"/>
+        </w:rPr>
+        <w:t xml:space="preserve"> account and synchronizes it to the provided iframe section</w:t>
+      </w:r>
+      <w:r>
+        <w:rPr>
+          <w:rFonts w:ascii="Times New Roman" w:hAnsi="Times New Roman" w:cs="Times New Roman"/>
+          <w:sz w:val="24"/>
+          <w:szCs w:val="24"/>
+        </w:rPr>
+        <w:t>, separated by folders</w:t>
+      </w:r>
+      <w:r>
+        <w:rPr>
+          <w:rFonts w:ascii="Times New Roman" w:hAnsi="Times New Roman" w:cs="Times New Roman"/>
+          <w:sz w:val="24"/>
+          <w:szCs w:val="24"/>
+        </w:rPr>
+        <w:t>.</w:t>
+      </w:r>
+    </w:p>
+    <w:p>
+      <w:pPr>
+        <w:rPr>
+          <w:rFonts w:ascii="Times New Roman" w:hAnsi="Times New Roman" w:cs="Times New Roman"/>
+          <w:sz w:val="24"/>
+          <w:szCs w:val="24"/>
+        </w:rPr>
+      </w:pPr>
     </w:p>
     <w:p>
       <w:pPr>
@@ -5629,9 +5941,95 @@
     </w:lvl>
   </w:abstractNum>
   <w:abstractNum w:abstractNumId="6" w15:restartNumberingAfterBreak="0">
+    <w:nsid w:val="58601B9C"/>
+    <w:multiLevelType w:val="hybridMultilevel"/>
+    <w:tmpl w:val="DF5EA752"/>
+    <w:lvl w:ilvl="0" w:tplc="04090019">
+      <w:start w:val="1"/>
+      <w:numFmt w:val="lowerLetter"/>
+      <w:lvlText w:val="%1."/>
+      <w:lvlJc w:val="left"/>
+      <w:pPr>
+        <w:ind w:left="1080" w:hanging="360"/>
+      </w:pPr>
+    </w:lvl>
+    <w:lvl w:ilvl="1" w:tplc="04090019" w:tentative="1">
+      <w:start w:val="1"/>
+      <w:numFmt w:val="lowerLetter"/>
+      <w:lvlText w:val="%2."/>
+      <w:lvlJc w:val="left"/>
+      <w:pPr>
+        <w:ind w:left="1800" w:hanging="360"/>
+      </w:pPr>
+    </w:lvl>
+    <w:lvl w:ilvl="2" w:tplc="0409001B" w:tentative="1">
+      <w:start w:val="1"/>
+      <w:numFmt w:val="lowerRoman"/>
+      <w:lvlText w:val="%3."/>
+      <w:lvlJc w:val="right"/>
+      <w:pPr>
+        <w:ind w:left="2520" w:hanging="180"/>
+      </w:pPr>
+    </w:lvl>
+    <w:lvl w:ilvl="3" w:tplc="0409000F" w:tentative="1">
+      <w:start w:val="1"/>
+      <w:numFmt w:val="decimal"/>
+      <w:lvlText w:val="%4."/>
+      <w:lvlJc w:val="left"/>
+      <w:pPr>
+        <w:ind w:left="3240" w:hanging="360"/>
+      </w:pPr>
+    </w:lvl>
+    <w:lvl w:ilvl="4" w:tplc="04090019" w:tentative="1">
+      <w:start w:val="1"/>
+      <w:numFmt w:val="lowerLetter"/>
+      <w:lvlText w:val="%5."/>
+      <w:lvlJc w:val="left"/>
+      <w:pPr>
+        <w:ind w:left="3960" w:hanging="360"/>
+      </w:pPr>
+    </w:lvl>
+    <w:lvl w:ilvl="5" w:tplc="0409001B" w:tentative="1">
+      <w:start w:val="1"/>
+      <w:numFmt w:val="lowerRoman"/>
+      <w:lvlText w:val="%6."/>
+      <w:lvlJc w:val="right"/>
+      <w:pPr>
+        <w:ind w:left="4680" w:hanging="180"/>
+      </w:pPr>
+    </w:lvl>
+    <w:lvl w:ilvl="6" w:tplc="0409000F" w:tentative="1">
+      <w:start w:val="1"/>
+      <w:numFmt w:val="decimal"/>
+      <w:lvlText w:val="%7."/>
+      <w:lvlJc w:val="left"/>
+      <w:pPr>
+        <w:ind w:left="5400" w:hanging="360"/>
+      </w:pPr>
+    </w:lvl>
+    <w:lvl w:ilvl="7" w:tplc="04090019" w:tentative="1">
+      <w:start w:val="1"/>
+      <w:numFmt w:val="lowerLetter"/>
+      <w:lvlText w:val="%8."/>
+      <w:lvlJc w:val="left"/>
+      <w:pPr>
+        <w:ind w:left="6120" w:hanging="360"/>
+      </w:pPr>
+    </w:lvl>
+    <w:lvl w:ilvl="8" w:tplc="0409001B" w:tentative="1">
+      <w:start w:val="1"/>
+      <w:numFmt w:val="lowerRoman"/>
+      <w:lvlText w:val="%9."/>
+      <w:lvlJc w:val="right"/>
+      <w:pPr>
+        <w:ind w:left="6840" w:hanging="180"/>
+      </w:pPr>
+    </w:lvl>
+  </w:abstractNum>
+  <w:abstractNum w:abstractNumId="7" w15:restartNumberingAfterBreak="0">
     <w:nsid w:val="6D4666D2"/>
     <w:multiLevelType w:val="hybridMultilevel"/>
-    <w:tmpl w:val="7B168D94"/>
+    <w:tmpl w:val="CBFAAEB2"/>
     <w:lvl w:ilvl="0" w:tplc="0409000F">
       <w:start w:val="1"/>
       <w:numFmt w:val="decimal"/>
@@ -5717,7 +6115,7 @@
       </w:pPr>
     </w:lvl>
   </w:abstractNum>
-  <w:abstractNum w:abstractNumId="7" w15:restartNumberingAfterBreak="0">
+  <w:abstractNum w:abstractNumId="8" w15:restartNumberingAfterBreak="0">
     <w:nsid w:val="717567BD"/>
     <w:multiLevelType w:val="hybridMultilevel"/>
     <w:tmpl w:val="0F36E684"/>
@@ -5831,7 +6229,7 @@
     </w:lvl>
   </w:abstractNum>
   <w:num w:numId="1">
-    <w:abstractNumId w:val="7"/>
+    <w:abstractNumId w:val="8"/>
   </w:num>
   <w:num w:numId="2">
     <w:abstractNumId w:val="0"/>
@@ -5843,7 +6241,7 @@
     <w:abstractNumId w:val="4"/>
   </w:num>
   <w:num w:numId="5">
-    <w:abstractNumId w:val="6"/>
+    <w:abstractNumId w:val="7"/>
   </w:num>
   <w:num w:numId="6">
     <w:abstractNumId w:val="1"/>
@@ -5853,6 +6251,9 @@
   </w:num>
   <w:num w:numId="8">
     <w:abstractNumId w:val="2"/>
+  </w:num>
+  <w:num w:numId="9">
+    <w:abstractNumId w:val="6"/>
   </w:num>
 </w:numbering>
 </file>
@@ -6258,7 +6659,6 @@
   <w:style w:type="character" w:default="1" w:styleId="DefaultParagraphFont">
     <w:name w:val="Default Paragraph Font"/>
     <w:uiPriority w:val="1"/>
-    <w:semiHidden/>
     <w:unhideWhenUsed/>
   </w:style>
   <w:style w:type="table" w:default="1" w:styleId="TableNormal">
@@ -6872,16 +7272,16 @@
 <file path=customXml/itemProps1.xml><?xml version="1.0" encoding="utf-8"?>
 <ds:datastoreItem xmlns:ds="http://schemas.openxmlformats.org/officeDocument/2006/customXml" ds:itemID="{5057E70C-5010-40CB-A09F-081FA322F41B}">
   <ds:schemaRefs>
+    <ds:schemaRef ds:uri="http://schemas.microsoft.com/office/2006/metadata/properties"/>
+    <ds:schemaRef ds:uri="http://schemas.openxmlformats.org/package/2006/metadata/core-properties"/>
+    <ds:schemaRef ds:uri="http://schemas.microsoft.com/office/2006/documentManagement/types"/>
     <ds:schemaRef ds:uri="http://purl.org/dc/dcmitype/"/>
-    <ds:schemaRef ds:uri="http://schemas.microsoft.com/office/2006/documentManagement/types"/>
-    <ds:schemaRef ds:uri="http://www.w3.org/XML/1998/namespace"/>
     <ds:schemaRef ds:uri="34f7a319-3f76-484f-b395-cf688101d69e"/>
     <ds:schemaRef ds:uri="http://purl.org/dc/terms/"/>
+    <ds:schemaRef ds:uri="http://www.w3.org/XML/1998/namespace"/>
+    <ds:schemaRef ds:uri="http://schemas.microsoft.com/office/infopath/2007/PartnerControls"/>
+    <ds:schemaRef ds:uri="904b638b-fcc9-40ef-aaf6-e00d5a431d32"/>
     <ds:schemaRef ds:uri="http://purl.org/dc/elements/1.1/"/>
-    <ds:schemaRef ds:uri="http://schemas.microsoft.com/office/2006/metadata/properties"/>
-    <ds:schemaRef ds:uri="http://schemas.microsoft.com/office/infopath/2007/PartnerControls"/>
-    <ds:schemaRef ds:uri="http://schemas.openxmlformats.org/package/2006/metadata/core-properties"/>
-    <ds:schemaRef ds:uri="904b638b-fcc9-40ef-aaf6-e00d5a431d32"/>
   </ds:schemaRefs>
 </ds:datastoreItem>
 </file>

</xml_diff>